<commit_message>
Continue the Nodejs project
</commit_message>
<xml_diff>
--- a/Cac_dieu_can_luu_y_khi_hoc_Nodejs.docx
+++ b/Cac_dieu_can_luu_y_khi_hoc_Nodejs.docx
@@ -844,16 +844,34 @@
           <w:sz w:val="26"/>
           <w:szCs w:val="26"/>
         </w:rPr>
-        <w:t>hay vì p</w:t>
-      </w:r>
-      <w:proofErr w:type="spellStart"/>
-      <w:r>
-        <w:rPr>
-          <w:rFonts w:ascii="Times New Roman" w:hAnsi="Times New Roman" w:cs="Times New Roman"/>
-          <w:sz w:val="26"/>
-          <w:szCs w:val="26"/>
-        </w:rPr>
-        <w:t>hải</w:t>
+        <w:t xml:space="preserve">hay </w:t>
+      </w:r>
+      <w:proofErr w:type="spellStart"/>
+      <w:r>
+        <w:rPr>
+          <w:rFonts w:ascii="Times New Roman" w:hAnsi="Times New Roman" w:cs="Times New Roman"/>
+          <w:sz w:val="26"/>
+          <w:szCs w:val="26"/>
+        </w:rPr>
+        <w:t>vì</w:t>
+      </w:r>
+      <w:proofErr w:type="spellEnd"/>
+      <w:r>
+        <w:rPr>
+          <w:rFonts w:ascii="Times New Roman" w:hAnsi="Times New Roman" w:cs="Times New Roman"/>
+          <w:sz w:val="26"/>
+          <w:szCs w:val="26"/>
+        </w:rPr>
+        <w:t xml:space="preserve"> </w:t>
+      </w:r>
+      <w:proofErr w:type="spellStart"/>
+      <w:r>
+        <w:rPr>
+          <w:rFonts w:ascii="Times New Roman" w:hAnsi="Times New Roman" w:cs="Times New Roman"/>
+          <w:sz w:val="26"/>
+          <w:szCs w:val="26"/>
+        </w:rPr>
+        <w:t>phải</w:t>
       </w:r>
       <w:proofErr w:type="spellEnd"/>
       <w:r>
@@ -1024,16 +1042,16 @@
           <w:sz w:val="26"/>
           <w:szCs w:val="26"/>
         </w:rPr>
-        <w:t>, t</w:t>
-      </w:r>
-      <w:proofErr w:type="spellStart"/>
-      <w:r>
-        <w:rPr>
-          <w:rFonts w:ascii="Times New Roman" w:hAnsi="Times New Roman" w:cs="Times New Roman"/>
-          <w:sz w:val="26"/>
-          <w:szCs w:val="26"/>
-        </w:rPr>
-        <w:t>hay</w:t>
+        <w:t xml:space="preserve">, </w:t>
+      </w:r>
+      <w:proofErr w:type="spellStart"/>
+      <w:r>
+        <w:rPr>
+          <w:rFonts w:ascii="Times New Roman" w:hAnsi="Times New Roman" w:cs="Times New Roman"/>
+          <w:sz w:val="26"/>
+          <w:szCs w:val="26"/>
+        </w:rPr>
+        <w:t>thay</w:t>
       </w:r>
       <w:proofErr w:type="spellEnd"/>
       <w:r>
@@ -1175,6 +1193,4779 @@
         </w:rPr>
         <w:t>un prod</w:t>
       </w:r>
+    </w:p>
+    <w:p>
+      <w:pPr>
+        <w:rPr>
+          <w:rFonts w:ascii="Times New Roman" w:hAnsi="Times New Roman" w:cs="Times New Roman"/>
+          <w:sz w:val="26"/>
+          <w:szCs w:val="26"/>
+        </w:rPr>
+      </w:pPr>
+    </w:p>
+    <w:p>
+      <w:pPr>
+        <w:rPr>
+          <w:rFonts w:ascii="Times New Roman" w:hAnsi="Times New Roman" w:cs="Times New Roman"/>
+          <w:sz w:val="26"/>
+          <w:szCs w:val="26"/>
+        </w:rPr>
+      </w:pPr>
+      <w:r>
+        <w:rPr>
+          <w:rFonts w:ascii="Times New Roman" w:hAnsi="Times New Roman" w:cs="Times New Roman"/>
+          <w:sz w:val="26"/>
+          <w:szCs w:val="26"/>
+        </w:rPr>
+        <w:t xml:space="preserve">+ 1 server </w:t>
+      </w:r>
+      <w:proofErr w:type="spellStart"/>
+      <w:r>
+        <w:rPr>
+          <w:rFonts w:ascii="Times New Roman" w:hAnsi="Times New Roman" w:cs="Times New Roman"/>
+          <w:sz w:val="26"/>
+          <w:szCs w:val="26"/>
+        </w:rPr>
+        <w:t>có</w:t>
+      </w:r>
+      <w:proofErr w:type="spellEnd"/>
+      <w:r>
+        <w:rPr>
+          <w:rFonts w:ascii="Times New Roman" w:hAnsi="Times New Roman" w:cs="Times New Roman"/>
+          <w:sz w:val="26"/>
+          <w:szCs w:val="26"/>
+        </w:rPr>
+        <w:t xml:space="preserve"> </w:t>
+      </w:r>
+      <w:proofErr w:type="spellStart"/>
+      <w:r>
+        <w:rPr>
+          <w:rFonts w:ascii="Times New Roman" w:hAnsi="Times New Roman" w:cs="Times New Roman"/>
+          <w:sz w:val="26"/>
+          <w:szCs w:val="26"/>
+        </w:rPr>
+        <w:t>thể</w:t>
+      </w:r>
+      <w:proofErr w:type="spellEnd"/>
+      <w:r>
+        <w:rPr>
+          <w:rFonts w:ascii="Times New Roman" w:hAnsi="Times New Roman" w:cs="Times New Roman"/>
+          <w:sz w:val="26"/>
+          <w:szCs w:val="26"/>
+        </w:rPr>
+        <w:t xml:space="preserve"> </w:t>
+      </w:r>
+      <w:proofErr w:type="spellStart"/>
+      <w:r>
+        <w:rPr>
+          <w:rFonts w:ascii="Times New Roman" w:hAnsi="Times New Roman" w:cs="Times New Roman"/>
+          <w:sz w:val="26"/>
+          <w:szCs w:val="26"/>
+        </w:rPr>
+        <w:t>sử</w:t>
+      </w:r>
+      <w:proofErr w:type="spellEnd"/>
+      <w:r>
+        <w:rPr>
+          <w:rFonts w:ascii="Times New Roman" w:hAnsi="Times New Roman" w:cs="Times New Roman"/>
+          <w:sz w:val="26"/>
+          <w:szCs w:val="26"/>
+        </w:rPr>
+        <w:t xml:space="preserve"> </w:t>
+      </w:r>
+      <w:proofErr w:type="spellStart"/>
+      <w:r>
+        <w:rPr>
+          <w:rFonts w:ascii="Times New Roman" w:hAnsi="Times New Roman" w:cs="Times New Roman"/>
+          <w:sz w:val="26"/>
+          <w:szCs w:val="26"/>
+        </w:rPr>
+        <w:t>dụng</w:t>
+      </w:r>
+      <w:proofErr w:type="spellEnd"/>
+      <w:r>
+        <w:rPr>
+          <w:rFonts w:ascii="Times New Roman" w:hAnsi="Times New Roman" w:cs="Times New Roman"/>
+          <w:sz w:val="26"/>
+          <w:szCs w:val="26"/>
+        </w:rPr>
+        <w:t xml:space="preserve"> </w:t>
+      </w:r>
+      <w:proofErr w:type="spellStart"/>
+      <w:r>
+        <w:rPr>
+          <w:rFonts w:ascii="Times New Roman" w:hAnsi="Times New Roman" w:cs="Times New Roman"/>
+          <w:sz w:val="26"/>
+          <w:szCs w:val="26"/>
+        </w:rPr>
+        <w:t>nhiều</w:t>
+      </w:r>
+      <w:proofErr w:type="spellEnd"/>
+      <w:r>
+        <w:rPr>
+          <w:rFonts w:ascii="Times New Roman" w:hAnsi="Times New Roman" w:cs="Times New Roman"/>
+          <w:sz w:val="26"/>
+          <w:szCs w:val="26"/>
+        </w:rPr>
+        <w:t xml:space="preserve"> ‘process’ </w:t>
+      </w:r>
+      <w:proofErr w:type="spellStart"/>
+      <w:r>
+        <w:rPr>
+          <w:rFonts w:ascii="Times New Roman" w:hAnsi="Times New Roman" w:cs="Times New Roman"/>
+          <w:sz w:val="26"/>
+          <w:szCs w:val="26"/>
+        </w:rPr>
+        <w:t>tại</w:t>
+      </w:r>
+      <w:proofErr w:type="spellEnd"/>
+      <w:r>
+        <w:rPr>
+          <w:rFonts w:ascii="Times New Roman" w:hAnsi="Times New Roman" w:cs="Times New Roman"/>
+          <w:sz w:val="26"/>
+          <w:szCs w:val="26"/>
+        </w:rPr>
+        <w:t xml:space="preserve"> 1 </w:t>
+      </w:r>
+      <w:proofErr w:type="spellStart"/>
+      <w:r>
+        <w:rPr>
+          <w:rFonts w:ascii="Times New Roman" w:hAnsi="Times New Roman" w:cs="Times New Roman"/>
+          <w:sz w:val="26"/>
+          <w:szCs w:val="26"/>
+        </w:rPr>
+        <w:t>th</w:t>
+      </w:r>
+      <w:r>
+        <w:rPr>
+          <w:rFonts w:ascii="Times New Roman" w:hAnsi="Times New Roman" w:cs="Times New Roman"/>
+          <w:sz w:val="26"/>
+          <w:szCs w:val="26"/>
+        </w:rPr>
+        <w:t>ời</w:t>
+      </w:r>
+      <w:proofErr w:type="spellEnd"/>
+      <w:r>
+        <w:rPr>
+          <w:rFonts w:ascii="Times New Roman" w:hAnsi="Times New Roman" w:cs="Times New Roman"/>
+          <w:sz w:val="26"/>
+          <w:szCs w:val="26"/>
+        </w:rPr>
+        <w:t xml:space="preserve"> </w:t>
+      </w:r>
+      <w:proofErr w:type="spellStart"/>
+      <w:r>
+        <w:rPr>
+          <w:rFonts w:ascii="Times New Roman" w:hAnsi="Times New Roman" w:cs="Times New Roman"/>
+          <w:sz w:val="26"/>
+          <w:szCs w:val="26"/>
+        </w:rPr>
+        <w:t>điểm</w:t>
+      </w:r>
+      <w:proofErr w:type="spellEnd"/>
+      <w:r>
+        <w:rPr>
+          <w:rFonts w:ascii="Times New Roman" w:hAnsi="Times New Roman" w:cs="Times New Roman"/>
+          <w:sz w:val="26"/>
+          <w:szCs w:val="26"/>
+        </w:rPr>
+        <w:t xml:space="preserve">, </w:t>
+      </w:r>
+      <w:proofErr w:type="spellStart"/>
+      <w:r>
+        <w:rPr>
+          <w:rFonts w:ascii="Times New Roman" w:hAnsi="Times New Roman" w:cs="Times New Roman"/>
+          <w:sz w:val="26"/>
+          <w:szCs w:val="26"/>
+        </w:rPr>
+        <w:t>thì</w:t>
+      </w:r>
+      <w:proofErr w:type="spellEnd"/>
+      <w:r>
+        <w:rPr>
+          <w:rFonts w:ascii="Times New Roman" w:hAnsi="Times New Roman" w:cs="Times New Roman"/>
+          <w:sz w:val="26"/>
+          <w:szCs w:val="26"/>
+        </w:rPr>
+        <w:t xml:space="preserve"> </w:t>
+      </w:r>
+      <w:proofErr w:type="spellStart"/>
+      <w:r>
+        <w:rPr>
+          <w:rFonts w:ascii="Times New Roman" w:hAnsi="Times New Roman" w:cs="Times New Roman"/>
+          <w:sz w:val="26"/>
+          <w:szCs w:val="26"/>
+        </w:rPr>
+        <w:t>để</w:t>
+      </w:r>
+      <w:proofErr w:type="spellEnd"/>
+      <w:r>
+        <w:rPr>
+          <w:rFonts w:ascii="Times New Roman" w:hAnsi="Times New Roman" w:cs="Times New Roman"/>
+          <w:sz w:val="26"/>
+          <w:szCs w:val="26"/>
+        </w:rPr>
+        <w:t xml:space="preserve"> </w:t>
+      </w:r>
+      <w:proofErr w:type="spellStart"/>
+      <w:r>
+        <w:rPr>
+          <w:rFonts w:ascii="Times New Roman" w:hAnsi="Times New Roman" w:cs="Times New Roman"/>
+          <w:sz w:val="26"/>
+          <w:szCs w:val="26"/>
+        </w:rPr>
+        <w:t>định</w:t>
+      </w:r>
+      <w:proofErr w:type="spellEnd"/>
+      <w:r>
+        <w:rPr>
+          <w:rFonts w:ascii="Times New Roman" w:hAnsi="Times New Roman" w:cs="Times New Roman"/>
+          <w:sz w:val="26"/>
+          <w:szCs w:val="26"/>
+        </w:rPr>
+        <w:t xml:space="preserve"> </w:t>
+      </w:r>
+      <w:proofErr w:type="spellStart"/>
+      <w:r>
+        <w:rPr>
+          <w:rFonts w:ascii="Times New Roman" w:hAnsi="Times New Roman" w:cs="Times New Roman"/>
+          <w:sz w:val="26"/>
+          <w:szCs w:val="26"/>
+        </w:rPr>
+        <w:t>danh</w:t>
+      </w:r>
+      <w:proofErr w:type="spellEnd"/>
+      <w:r>
+        <w:rPr>
+          <w:rFonts w:ascii="Times New Roman" w:hAnsi="Times New Roman" w:cs="Times New Roman"/>
+          <w:sz w:val="26"/>
+          <w:szCs w:val="26"/>
+        </w:rPr>
+        <w:t xml:space="preserve"> </w:t>
+      </w:r>
+      <w:proofErr w:type="spellStart"/>
+      <w:r>
+        <w:rPr>
+          <w:rFonts w:ascii="Times New Roman" w:hAnsi="Times New Roman" w:cs="Times New Roman"/>
+          <w:sz w:val="26"/>
+          <w:szCs w:val="26"/>
+        </w:rPr>
+        <w:t>từng</w:t>
+      </w:r>
+      <w:proofErr w:type="spellEnd"/>
+      <w:r>
+        <w:rPr>
+          <w:rFonts w:ascii="Times New Roman" w:hAnsi="Times New Roman" w:cs="Times New Roman"/>
+          <w:sz w:val="26"/>
+          <w:szCs w:val="26"/>
+        </w:rPr>
+        <w:t xml:space="preserve"> process </w:t>
+      </w:r>
+      <w:proofErr w:type="spellStart"/>
+      <w:r>
+        <w:rPr>
+          <w:rFonts w:ascii="Times New Roman" w:hAnsi="Times New Roman" w:cs="Times New Roman"/>
+          <w:sz w:val="26"/>
+          <w:szCs w:val="26"/>
+        </w:rPr>
+        <w:t>đó</w:t>
+      </w:r>
+      <w:proofErr w:type="spellEnd"/>
+      <w:r>
+        <w:rPr>
+          <w:rFonts w:ascii="Times New Roman" w:hAnsi="Times New Roman" w:cs="Times New Roman"/>
+          <w:sz w:val="26"/>
+          <w:szCs w:val="26"/>
+        </w:rPr>
+        <w:t xml:space="preserve"> </w:t>
+      </w:r>
+      <w:proofErr w:type="spellStart"/>
+      <w:r>
+        <w:rPr>
+          <w:rFonts w:ascii="Times New Roman" w:hAnsi="Times New Roman" w:cs="Times New Roman"/>
+          <w:sz w:val="26"/>
+          <w:szCs w:val="26"/>
+        </w:rPr>
+        <w:t>thì</w:t>
+      </w:r>
+      <w:proofErr w:type="spellEnd"/>
+      <w:r>
+        <w:rPr>
+          <w:rFonts w:ascii="Times New Roman" w:hAnsi="Times New Roman" w:cs="Times New Roman"/>
+          <w:sz w:val="26"/>
+          <w:szCs w:val="26"/>
+        </w:rPr>
+        <w:t xml:space="preserve"> ta </w:t>
+      </w:r>
+      <w:proofErr w:type="spellStart"/>
+      <w:r>
+        <w:rPr>
+          <w:rFonts w:ascii="Times New Roman" w:hAnsi="Times New Roman" w:cs="Times New Roman"/>
+          <w:sz w:val="26"/>
+          <w:szCs w:val="26"/>
+        </w:rPr>
+        <w:t>sử</w:t>
+      </w:r>
+      <w:proofErr w:type="spellEnd"/>
+      <w:r>
+        <w:rPr>
+          <w:rFonts w:ascii="Times New Roman" w:hAnsi="Times New Roman" w:cs="Times New Roman"/>
+          <w:sz w:val="26"/>
+          <w:szCs w:val="26"/>
+        </w:rPr>
+        <w:t xml:space="preserve"> </w:t>
+      </w:r>
+      <w:proofErr w:type="spellStart"/>
+      <w:r>
+        <w:rPr>
+          <w:rFonts w:ascii="Times New Roman" w:hAnsi="Times New Roman" w:cs="Times New Roman"/>
+          <w:sz w:val="26"/>
+          <w:szCs w:val="26"/>
+        </w:rPr>
+        <w:t>dụng</w:t>
+      </w:r>
+      <w:proofErr w:type="spellEnd"/>
+      <w:r>
+        <w:rPr>
+          <w:rFonts w:ascii="Times New Roman" w:hAnsi="Times New Roman" w:cs="Times New Roman"/>
+          <w:sz w:val="26"/>
+          <w:szCs w:val="26"/>
+        </w:rPr>
+        <w:t xml:space="preserve"> PORT (PORT </w:t>
+      </w:r>
+      <w:proofErr w:type="spellStart"/>
+      <w:r>
+        <w:rPr>
+          <w:rFonts w:ascii="Times New Roman" w:hAnsi="Times New Roman" w:cs="Times New Roman"/>
+          <w:sz w:val="26"/>
+          <w:szCs w:val="26"/>
+        </w:rPr>
+        <w:t>có</w:t>
+      </w:r>
+      <w:proofErr w:type="spellEnd"/>
+      <w:r>
+        <w:rPr>
+          <w:rFonts w:ascii="Times New Roman" w:hAnsi="Times New Roman" w:cs="Times New Roman"/>
+          <w:sz w:val="26"/>
+          <w:szCs w:val="26"/>
+        </w:rPr>
+        <w:t xml:space="preserve"> </w:t>
+      </w:r>
+      <w:proofErr w:type="spellStart"/>
+      <w:r>
+        <w:rPr>
+          <w:rFonts w:ascii="Times New Roman" w:hAnsi="Times New Roman" w:cs="Times New Roman"/>
+          <w:sz w:val="26"/>
+          <w:szCs w:val="26"/>
+        </w:rPr>
+        <w:t>thể</w:t>
+      </w:r>
+      <w:proofErr w:type="spellEnd"/>
+      <w:r>
+        <w:rPr>
+          <w:rFonts w:ascii="Times New Roman" w:hAnsi="Times New Roman" w:cs="Times New Roman"/>
+          <w:sz w:val="26"/>
+          <w:szCs w:val="26"/>
+        </w:rPr>
+        <w:t xml:space="preserve"> </w:t>
+      </w:r>
+      <w:proofErr w:type="spellStart"/>
+      <w:r>
+        <w:rPr>
+          <w:rFonts w:ascii="Times New Roman" w:hAnsi="Times New Roman" w:cs="Times New Roman"/>
+          <w:sz w:val="26"/>
+          <w:szCs w:val="26"/>
+        </w:rPr>
+        <w:t>lên</w:t>
+      </w:r>
+      <w:proofErr w:type="spellEnd"/>
+      <w:r>
+        <w:rPr>
+          <w:rFonts w:ascii="Times New Roman" w:hAnsi="Times New Roman" w:cs="Times New Roman"/>
+          <w:sz w:val="26"/>
+          <w:szCs w:val="26"/>
+        </w:rPr>
+        <w:t xml:space="preserve"> </w:t>
+      </w:r>
+      <w:proofErr w:type="spellStart"/>
+      <w:r>
+        <w:rPr>
+          <w:rFonts w:ascii="Times New Roman" w:hAnsi="Times New Roman" w:cs="Times New Roman"/>
+          <w:sz w:val="26"/>
+          <w:szCs w:val="26"/>
+        </w:rPr>
+        <w:t>tới</w:t>
+      </w:r>
+      <w:proofErr w:type="spellEnd"/>
+      <w:r>
+        <w:rPr>
+          <w:rFonts w:ascii="Times New Roman" w:hAnsi="Times New Roman" w:cs="Times New Roman"/>
+          <w:sz w:val="26"/>
+          <w:szCs w:val="26"/>
+        </w:rPr>
+        <w:t xml:space="preserve"> 65535)</w:t>
+      </w:r>
+    </w:p>
+    <w:p>
+      <w:pPr>
+        <w:rPr>
+          <w:rFonts w:ascii="Times New Roman" w:hAnsi="Times New Roman" w:cs="Times New Roman"/>
+          <w:sz w:val="26"/>
+          <w:szCs w:val="26"/>
+        </w:rPr>
+      </w:pPr>
+      <w:r>
+        <w:rPr>
+          <w:rFonts w:ascii="Times New Roman" w:hAnsi="Times New Roman" w:cs="Times New Roman"/>
+          <w:sz w:val="26"/>
+          <w:szCs w:val="26"/>
+        </w:rPr>
+        <w:t xml:space="preserve">+ </w:t>
+      </w:r>
+      <w:proofErr w:type="spellStart"/>
+      <w:r>
+        <w:rPr>
+          <w:rFonts w:ascii="Times New Roman" w:hAnsi="Times New Roman" w:cs="Times New Roman"/>
+          <w:sz w:val="26"/>
+          <w:szCs w:val="26"/>
+        </w:rPr>
+        <w:t>ExpressJS</w:t>
+      </w:r>
+      <w:proofErr w:type="spellEnd"/>
+      <w:r>
+        <w:rPr>
+          <w:rFonts w:ascii="Times New Roman" w:hAnsi="Times New Roman" w:cs="Times New Roman"/>
+          <w:sz w:val="26"/>
+          <w:szCs w:val="26"/>
+        </w:rPr>
+        <w:t xml:space="preserve"> </w:t>
+      </w:r>
+      <w:proofErr w:type="spellStart"/>
+      <w:r>
+        <w:rPr>
+          <w:rFonts w:ascii="Times New Roman" w:hAnsi="Times New Roman" w:cs="Times New Roman"/>
+          <w:sz w:val="26"/>
+          <w:szCs w:val="26"/>
+        </w:rPr>
+        <w:t>chỉ</w:t>
+      </w:r>
+      <w:proofErr w:type="spellEnd"/>
+      <w:r>
+        <w:rPr>
+          <w:rFonts w:ascii="Times New Roman" w:hAnsi="Times New Roman" w:cs="Times New Roman"/>
+          <w:sz w:val="26"/>
+          <w:szCs w:val="26"/>
+        </w:rPr>
+        <w:t xml:space="preserve"> </w:t>
+      </w:r>
+      <w:proofErr w:type="spellStart"/>
+      <w:r>
+        <w:rPr>
+          <w:rFonts w:ascii="Times New Roman" w:hAnsi="Times New Roman" w:cs="Times New Roman"/>
+          <w:sz w:val="26"/>
+          <w:szCs w:val="26"/>
+        </w:rPr>
+        <w:t>là</w:t>
+      </w:r>
+      <w:proofErr w:type="spellEnd"/>
+      <w:r>
+        <w:rPr>
+          <w:rFonts w:ascii="Times New Roman" w:hAnsi="Times New Roman" w:cs="Times New Roman"/>
+          <w:sz w:val="26"/>
+          <w:szCs w:val="26"/>
+        </w:rPr>
+        <w:t xml:space="preserve"> </w:t>
+      </w:r>
+      <w:proofErr w:type="spellStart"/>
+      <w:r>
+        <w:rPr>
+          <w:rFonts w:ascii="Times New Roman" w:hAnsi="Times New Roman" w:cs="Times New Roman"/>
+          <w:sz w:val="26"/>
+          <w:szCs w:val="26"/>
+        </w:rPr>
+        <w:t>khung</w:t>
+      </w:r>
+      <w:proofErr w:type="spellEnd"/>
+      <w:r>
+        <w:rPr>
+          <w:rFonts w:ascii="Times New Roman" w:hAnsi="Times New Roman" w:cs="Times New Roman"/>
+          <w:sz w:val="26"/>
+          <w:szCs w:val="26"/>
+        </w:rPr>
+        <w:t xml:space="preserve">, </w:t>
+      </w:r>
+      <w:proofErr w:type="spellStart"/>
+      <w:r>
+        <w:rPr>
+          <w:rFonts w:ascii="Times New Roman" w:hAnsi="Times New Roman" w:cs="Times New Roman"/>
+          <w:sz w:val="26"/>
+          <w:szCs w:val="26"/>
+        </w:rPr>
+        <w:t>còn</w:t>
+      </w:r>
+      <w:proofErr w:type="spellEnd"/>
+      <w:r>
+        <w:rPr>
+          <w:rFonts w:ascii="Times New Roman" w:hAnsi="Times New Roman" w:cs="Times New Roman"/>
+          <w:sz w:val="26"/>
+          <w:szCs w:val="26"/>
+        </w:rPr>
+        <w:t xml:space="preserve"> </w:t>
+      </w:r>
+      <w:proofErr w:type="spellStart"/>
+      <w:r>
+        <w:rPr>
+          <w:rFonts w:ascii="Times New Roman" w:hAnsi="Times New Roman" w:cs="Times New Roman"/>
+          <w:sz w:val="26"/>
+          <w:szCs w:val="26"/>
+        </w:rPr>
+        <w:t>một</w:t>
+      </w:r>
+      <w:proofErr w:type="spellEnd"/>
+      <w:r>
+        <w:rPr>
+          <w:rFonts w:ascii="Times New Roman" w:hAnsi="Times New Roman" w:cs="Times New Roman"/>
+          <w:sz w:val="26"/>
+          <w:szCs w:val="26"/>
+        </w:rPr>
+        <w:t xml:space="preserve"> </w:t>
+      </w:r>
+      <w:proofErr w:type="spellStart"/>
+      <w:r>
+        <w:rPr>
+          <w:rFonts w:ascii="Times New Roman" w:hAnsi="Times New Roman" w:cs="Times New Roman"/>
+          <w:sz w:val="26"/>
+          <w:szCs w:val="26"/>
+        </w:rPr>
+        <w:t>số</w:t>
+      </w:r>
+      <w:proofErr w:type="spellEnd"/>
+      <w:r>
+        <w:rPr>
+          <w:rFonts w:ascii="Times New Roman" w:hAnsi="Times New Roman" w:cs="Times New Roman"/>
+          <w:sz w:val="26"/>
+          <w:szCs w:val="26"/>
+        </w:rPr>
+        <w:t xml:space="preserve"> framework </w:t>
+      </w:r>
+      <w:proofErr w:type="spellStart"/>
+      <w:r>
+        <w:rPr>
+          <w:rFonts w:ascii="Times New Roman" w:hAnsi="Times New Roman" w:cs="Times New Roman"/>
+          <w:sz w:val="26"/>
+          <w:szCs w:val="26"/>
+        </w:rPr>
+        <w:t>khác</w:t>
+      </w:r>
+      <w:proofErr w:type="spellEnd"/>
+      <w:r>
+        <w:rPr>
+          <w:rFonts w:ascii="Times New Roman" w:hAnsi="Times New Roman" w:cs="Times New Roman"/>
+          <w:sz w:val="26"/>
+          <w:szCs w:val="26"/>
+        </w:rPr>
+        <w:t xml:space="preserve"> </w:t>
+      </w:r>
+      <w:proofErr w:type="spellStart"/>
+      <w:r>
+        <w:rPr>
+          <w:rFonts w:ascii="Times New Roman" w:hAnsi="Times New Roman" w:cs="Times New Roman"/>
+          <w:sz w:val="26"/>
+          <w:szCs w:val="26"/>
+        </w:rPr>
+        <w:t>ra</w:t>
+      </w:r>
+      <w:proofErr w:type="spellEnd"/>
+      <w:r>
+        <w:rPr>
+          <w:rFonts w:ascii="Times New Roman" w:hAnsi="Times New Roman" w:cs="Times New Roman"/>
+          <w:sz w:val="26"/>
+          <w:szCs w:val="26"/>
+        </w:rPr>
+        <w:t xml:space="preserve"> </w:t>
+      </w:r>
+      <w:proofErr w:type="spellStart"/>
+      <w:r>
+        <w:rPr>
+          <w:rFonts w:ascii="Times New Roman" w:hAnsi="Times New Roman" w:cs="Times New Roman"/>
+          <w:sz w:val="26"/>
+          <w:szCs w:val="26"/>
+        </w:rPr>
+        <w:t>đời</w:t>
+      </w:r>
+      <w:proofErr w:type="spellEnd"/>
+      <w:r>
+        <w:rPr>
+          <w:rFonts w:ascii="Times New Roman" w:hAnsi="Times New Roman" w:cs="Times New Roman"/>
+          <w:sz w:val="26"/>
+          <w:szCs w:val="26"/>
+        </w:rPr>
+        <w:t xml:space="preserve"> </w:t>
+      </w:r>
+      <w:proofErr w:type="spellStart"/>
+      <w:r>
+        <w:rPr>
+          <w:rFonts w:ascii="Times New Roman" w:hAnsi="Times New Roman" w:cs="Times New Roman"/>
+          <w:sz w:val="26"/>
+          <w:szCs w:val="26"/>
+        </w:rPr>
+        <w:t>dựa</w:t>
+      </w:r>
+      <w:proofErr w:type="spellEnd"/>
+      <w:r>
+        <w:rPr>
+          <w:rFonts w:ascii="Times New Roman" w:hAnsi="Times New Roman" w:cs="Times New Roman"/>
+          <w:sz w:val="26"/>
+          <w:szCs w:val="26"/>
+        </w:rPr>
+        <w:t xml:space="preserve"> </w:t>
+      </w:r>
+      <w:proofErr w:type="spellStart"/>
+      <w:r>
+        <w:rPr>
+          <w:rFonts w:ascii="Times New Roman" w:hAnsi="Times New Roman" w:cs="Times New Roman"/>
+          <w:sz w:val="26"/>
+          <w:szCs w:val="26"/>
+        </w:rPr>
+        <w:t>vào</w:t>
+      </w:r>
+      <w:proofErr w:type="spellEnd"/>
+      <w:r>
+        <w:rPr>
+          <w:rFonts w:ascii="Times New Roman" w:hAnsi="Times New Roman" w:cs="Times New Roman"/>
+          <w:sz w:val="26"/>
+          <w:szCs w:val="26"/>
+        </w:rPr>
+        <w:t xml:space="preserve"> </w:t>
+      </w:r>
+      <w:proofErr w:type="spellStart"/>
+      <w:r>
+        <w:rPr>
+          <w:rFonts w:ascii="Times New Roman" w:hAnsi="Times New Roman" w:cs="Times New Roman"/>
+          <w:sz w:val="26"/>
+          <w:szCs w:val="26"/>
+        </w:rPr>
+        <w:t>ExpressJS</w:t>
+      </w:r>
+      <w:proofErr w:type="spellEnd"/>
+      <w:r>
+        <w:rPr>
+          <w:rFonts w:ascii="Times New Roman" w:hAnsi="Times New Roman" w:cs="Times New Roman"/>
+          <w:sz w:val="26"/>
+          <w:szCs w:val="26"/>
+        </w:rPr>
+        <w:t xml:space="preserve"> </w:t>
+      </w:r>
+      <w:proofErr w:type="spellStart"/>
+      <w:r>
+        <w:rPr>
+          <w:rFonts w:ascii="Times New Roman" w:hAnsi="Times New Roman" w:cs="Times New Roman"/>
+          <w:sz w:val="26"/>
+          <w:szCs w:val="26"/>
+        </w:rPr>
+        <w:t>để</w:t>
+      </w:r>
+      <w:proofErr w:type="spellEnd"/>
+      <w:r>
+        <w:rPr>
+          <w:rFonts w:ascii="Times New Roman" w:hAnsi="Times New Roman" w:cs="Times New Roman"/>
+          <w:sz w:val="26"/>
+          <w:szCs w:val="26"/>
+        </w:rPr>
+        <w:t xml:space="preserve"> </w:t>
+      </w:r>
+      <w:proofErr w:type="spellStart"/>
+      <w:r>
+        <w:rPr>
+          <w:rFonts w:ascii="Times New Roman" w:hAnsi="Times New Roman" w:cs="Times New Roman"/>
+          <w:sz w:val="26"/>
+          <w:szCs w:val="26"/>
+        </w:rPr>
+        <w:t>phát</w:t>
+      </w:r>
+      <w:proofErr w:type="spellEnd"/>
+      <w:r>
+        <w:rPr>
+          <w:rFonts w:ascii="Times New Roman" w:hAnsi="Times New Roman" w:cs="Times New Roman"/>
+          <w:sz w:val="26"/>
+          <w:szCs w:val="26"/>
+        </w:rPr>
+        <w:t xml:space="preserve"> </w:t>
+      </w:r>
+      <w:proofErr w:type="spellStart"/>
+      <w:r>
+        <w:rPr>
+          <w:rFonts w:ascii="Times New Roman" w:hAnsi="Times New Roman" w:cs="Times New Roman"/>
+          <w:sz w:val="26"/>
+          <w:szCs w:val="26"/>
+        </w:rPr>
+        <w:t>triển</w:t>
+      </w:r>
+      <w:proofErr w:type="spellEnd"/>
+      <w:r>
+        <w:rPr>
+          <w:rFonts w:ascii="Times New Roman" w:hAnsi="Times New Roman" w:cs="Times New Roman"/>
+          <w:sz w:val="26"/>
+          <w:szCs w:val="26"/>
+        </w:rPr>
+        <w:t xml:space="preserve"> </w:t>
+      </w:r>
+      <w:proofErr w:type="spellStart"/>
+      <w:r>
+        <w:rPr>
+          <w:rFonts w:ascii="Times New Roman" w:hAnsi="Times New Roman" w:cs="Times New Roman"/>
+          <w:sz w:val="26"/>
+          <w:szCs w:val="26"/>
+        </w:rPr>
+        <w:t>hơn</w:t>
+      </w:r>
+      <w:proofErr w:type="spellEnd"/>
+      <w:r>
+        <w:rPr>
+          <w:rFonts w:ascii="Times New Roman" w:hAnsi="Times New Roman" w:cs="Times New Roman"/>
+          <w:sz w:val="26"/>
+          <w:szCs w:val="26"/>
+        </w:rPr>
+        <w:t xml:space="preserve"> </w:t>
+      </w:r>
+      <w:proofErr w:type="spellStart"/>
+      <w:r>
+        <w:rPr>
+          <w:rFonts w:ascii="Times New Roman" w:hAnsi="Times New Roman" w:cs="Times New Roman"/>
+          <w:sz w:val="26"/>
+          <w:szCs w:val="26"/>
+        </w:rPr>
+        <w:t>và</w:t>
+      </w:r>
+      <w:proofErr w:type="spellEnd"/>
+      <w:r>
+        <w:rPr>
+          <w:rFonts w:ascii="Times New Roman" w:hAnsi="Times New Roman" w:cs="Times New Roman"/>
+          <w:sz w:val="26"/>
+          <w:szCs w:val="26"/>
+        </w:rPr>
+        <w:t xml:space="preserve"> </w:t>
+      </w:r>
+      <w:proofErr w:type="spellStart"/>
+      <w:r>
+        <w:rPr>
+          <w:rFonts w:ascii="Times New Roman" w:hAnsi="Times New Roman" w:cs="Times New Roman"/>
+          <w:sz w:val="26"/>
+          <w:szCs w:val="26"/>
+        </w:rPr>
+        <w:t>loại</w:t>
+      </w:r>
+      <w:proofErr w:type="spellEnd"/>
+      <w:r>
+        <w:rPr>
+          <w:rFonts w:ascii="Times New Roman" w:hAnsi="Times New Roman" w:cs="Times New Roman"/>
+          <w:sz w:val="26"/>
+          <w:szCs w:val="26"/>
+        </w:rPr>
+        <w:t xml:space="preserve"> </w:t>
+      </w:r>
+      <w:proofErr w:type="spellStart"/>
+      <w:r>
+        <w:rPr>
+          <w:rFonts w:ascii="Times New Roman" w:hAnsi="Times New Roman" w:cs="Times New Roman"/>
+          <w:sz w:val="26"/>
+          <w:szCs w:val="26"/>
+        </w:rPr>
+        <w:t>bỏ</w:t>
+      </w:r>
+      <w:proofErr w:type="spellEnd"/>
+      <w:r>
+        <w:rPr>
+          <w:rFonts w:ascii="Times New Roman" w:hAnsi="Times New Roman" w:cs="Times New Roman"/>
+          <w:sz w:val="26"/>
+          <w:szCs w:val="26"/>
+        </w:rPr>
+        <w:t xml:space="preserve"> </w:t>
+      </w:r>
+      <w:proofErr w:type="spellStart"/>
+      <w:r>
+        <w:rPr>
+          <w:rFonts w:ascii="Times New Roman" w:hAnsi="Times New Roman" w:cs="Times New Roman"/>
+          <w:sz w:val="26"/>
+          <w:szCs w:val="26"/>
+        </w:rPr>
+        <w:t>mặt</w:t>
+      </w:r>
+      <w:proofErr w:type="spellEnd"/>
+      <w:r>
+        <w:rPr>
+          <w:rFonts w:ascii="Times New Roman" w:hAnsi="Times New Roman" w:cs="Times New Roman"/>
+          <w:sz w:val="26"/>
+          <w:szCs w:val="26"/>
+        </w:rPr>
+        <w:t xml:space="preserve"> </w:t>
+      </w:r>
+      <w:proofErr w:type="spellStart"/>
+      <w:r>
+        <w:rPr>
+          <w:rFonts w:ascii="Times New Roman" w:hAnsi="Times New Roman" w:cs="Times New Roman"/>
+          <w:sz w:val="26"/>
+          <w:szCs w:val="26"/>
+        </w:rPr>
+        <w:t>hạn</w:t>
+      </w:r>
+      <w:proofErr w:type="spellEnd"/>
+      <w:r>
+        <w:rPr>
+          <w:rFonts w:ascii="Times New Roman" w:hAnsi="Times New Roman" w:cs="Times New Roman"/>
+          <w:sz w:val="26"/>
+          <w:szCs w:val="26"/>
+        </w:rPr>
+        <w:t xml:space="preserve"> </w:t>
+      </w:r>
+      <w:proofErr w:type="spellStart"/>
+      <w:r>
+        <w:rPr>
+          <w:rFonts w:ascii="Times New Roman" w:hAnsi="Times New Roman" w:cs="Times New Roman"/>
+          <w:sz w:val="26"/>
+          <w:szCs w:val="26"/>
+        </w:rPr>
+        <w:t>chế</w:t>
+      </w:r>
+      <w:proofErr w:type="spellEnd"/>
+      <w:r>
+        <w:rPr>
+          <w:rFonts w:ascii="Times New Roman" w:hAnsi="Times New Roman" w:cs="Times New Roman"/>
+          <w:sz w:val="26"/>
+          <w:szCs w:val="26"/>
+        </w:rPr>
+        <w:t xml:space="preserve"> </w:t>
+      </w:r>
+      <w:proofErr w:type="spellStart"/>
+      <w:r>
+        <w:rPr>
+          <w:rFonts w:ascii="Times New Roman" w:hAnsi="Times New Roman" w:cs="Times New Roman"/>
+          <w:sz w:val="26"/>
+          <w:szCs w:val="26"/>
+        </w:rPr>
+        <w:t>của</w:t>
+      </w:r>
+      <w:proofErr w:type="spellEnd"/>
+      <w:r>
+        <w:rPr>
+          <w:rFonts w:ascii="Times New Roman" w:hAnsi="Times New Roman" w:cs="Times New Roman"/>
+          <w:sz w:val="26"/>
+          <w:szCs w:val="26"/>
+        </w:rPr>
+        <w:t xml:space="preserve"> </w:t>
+      </w:r>
+      <w:proofErr w:type="spellStart"/>
+      <w:r>
+        <w:rPr>
+          <w:rFonts w:ascii="Times New Roman" w:hAnsi="Times New Roman" w:cs="Times New Roman"/>
+          <w:sz w:val="26"/>
+          <w:szCs w:val="26"/>
+        </w:rPr>
+        <w:t>ExpressJS</w:t>
+      </w:r>
+      <w:proofErr w:type="spellEnd"/>
+      <w:r>
+        <w:rPr>
+          <w:rFonts w:ascii="Times New Roman" w:hAnsi="Times New Roman" w:cs="Times New Roman"/>
+          <w:sz w:val="26"/>
+          <w:szCs w:val="26"/>
+        </w:rPr>
+        <w:t>.</w:t>
+      </w:r>
+    </w:p>
+    <w:p>
+      <w:pPr>
+        <w:rPr>
+          <w:rFonts w:ascii="Times New Roman" w:hAnsi="Times New Roman" w:cs="Times New Roman"/>
+          <w:sz w:val="26"/>
+          <w:szCs w:val="26"/>
+        </w:rPr>
+      </w:pPr>
+      <w:r>
+        <w:rPr>
+          <w:rFonts w:ascii="Times New Roman" w:hAnsi="Times New Roman" w:cs="Times New Roman"/>
+          <w:sz w:val="26"/>
+          <w:szCs w:val="26"/>
+        </w:rPr>
+        <w:lastRenderedPageBreak/>
+        <w:t xml:space="preserve">+ Ở frontend </w:t>
+      </w:r>
+      <w:proofErr w:type="spellStart"/>
+      <w:r>
+        <w:rPr>
+          <w:rFonts w:ascii="Times New Roman" w:hAnsi="Times New Roman" w:cs="Times New Roman"/>
+          <w:sz w:val="26"/>
+          <w:szCs w:val="26"/>
+        </w:rPr>
+        <w:t>các</w:t>
+      </w:r>
+      <w:proofErr w:type="spellEnd"/>
+      <w:r>
+        <w:rPr>
+          <w:rFonts w:ascii="Times New Roman" w:hAnsi="Times New Roman" w:cs="Times New Roman"/>
+          <w:sz w:val="26"/>
+          <w:szCs w:val="26"/>
+        </w:rPr>
+        <w:t xml:space="preserve"> </w:t>
+      </w:r>
+      <w:proofErr w:type="spellStart"/>
+      <w:r>
+        <w:rPr>
+          <w:rFonts w:ascii="Times New Roman" w:hAnsi="Times New Roman" w:cs="Times New Roman"/>
+          <w:sz w:val="26"/>
+          <w:szCs w:val="26"/>
+        </w:rPr>
+        <w:t>bạn</w:t>
+      </w:r>
+      <w:proofErr w:type="spellEnd"/>
+      <w:r>
+        <w:rPr>
+          <w:rFonts w:ascii="Times New Roman" w:hAnsi="Times New Roman" w:cs="Times New Roman"/>
+          <w:sz w:val="26"/>
+          <w:szCs w:val="26"/>
+        </w:rPr>
+        <w:t xml:space="preserve"> </w:t>
+      </w:r>
+      <w:proofErr w:type="spellStart"/>
+      <w:r>
+        <w:rPr>
+          <w:rFonts w:ascii="Times New Roman" w:hAnsi="Times New Roman" w:cs="Times New Roman"/>
+          <w:sz w:val="26"/>
+          <w:szCs w:val="26"/>
+        </w:rPr>
+        <w:t>bắt</w:t>
+      </w:r>
+      <w:proofErr w:type="spellEnd"/>
+      <w:r>
+        <w:rPr>
+          <w:rFonts w:ascii="Times New Roman" w:hAnsi="Times New Roman" w:cs="Times New Roman"/>
+          <w:sz w:val="26"/>
+          <w:szCs w:val="26"/>
+        </w:rPr>
+        <w:t xml:space="preserve"> </w:t>
+      </w:r>
+      <w:proofErr w:type="spellStart"/>
+      <w:r>
+        <w:rPr>
+          <w:rFonts w:ascii="Times New Roman" w:hAnsi="Times New Roman" w:cs="Times New Roman"/>
+          <w:sz w:val="26"/>
+          <w:szCs w:val="26"/>
+        </w:rPr>
+        <w:t>buộc</w:t>
+      </w:r>
+      <w:proofErr w:type="spellEnd"/>
+      <w:r>
+        <w:rPr>
+          <w:rFonts w:ascii="Times New Roman" w:hAnsi="Times New Roman" w:cs="Times New Roman"/>
+          <w:sz w:val="26"/>
+          <w:szCs w:val="26"/>
+        </w:rPr>
+        <w:t xml:space="preserve"> </w:t>
+      </w:r>
+      <w:proofErr w:type="spellStart"/>
+      <w:r>
+        <w:rPr>
+          <w:rFonts w:ascii="Times New Roman" w:hAnsi="Times New Roman" w:cs="Times New Roman"/>
+          <w:sz w:val="26"/>
+          <w:szCs w:val="26"/>
+        </w:rPr>
+        <w:t>phải</w:t>
+      </w:r>
+      <w:proofErr w:type="spellEnd"/>
+      <w:r>
+        <w:rPr>
+          <w:rFonts w:ascii="Times New Roman" w:hAnsi="Times New Roman" w:cs="Times New Roman"/>
+          <w:sz w:val="26"/>
+          <w:szCs w:val="26"/>
+        </w:rPr>
+        <w:t xml:space="preserve"> </w:t>
+      </w:r>
+      <w:proofErr w:type="spellStart"/>
+      <w:r>
+        <w:rPr>
+          <w:rFonts w:ascii="Times New Roman" w:hAnsi="Times New Roman" w:cs="Times New Roman"/>
+          <w:sz w:val="26"/>
+          <w:szCs w:val="26"/>
+        </w:rPr>
+        <w:t>dùng</w:t>
+      </w:r>
+      <w:proofErr w:type="spellEnd"/>
+      <w:r>
+        <w:rPr>
+          <w:rFonts w:ascii="Times New Roman" w:hAnsi="Times New Roman" w:cs="Times New Roman"/>
+          <w:sz w:val="26"/>
+          <w:szCs w:val="26"/>
+        </w:rPr>
+        <w:t xml:space="preserve"> </w:t>
+      </w:r>
+      <w:proofErr w:type="spellStart"/>
+      <w:r>
+        <w:rPr>
+          <w:rFonts w:ascii="Times New Roman" w:hAnsi="Times New Roman" w:cs="Times New Roman"/>
+          <w:sz w:val="26"/>
+          <w:szCs w:val="26"/>
+        </w:rPr>
+        <w:t>thư</w:t>
+      </w:r>
+      <w:proofErr w:type="spellEnd"/>
+      <w:r>
+        <w:rPr>
+          <w:rFonts w:ascii="Times New Roman" w:hAnsi="Times New Roman" w:cs="Times New Roman"/>
+          <w:sz w:val="26"/>
+          <w:szCs w:val="26"/>
+        </w:rPr>
+        <w:t xml:space="preserve"> </w:t>
+      </w:r>
+      <w:proofErr w:type="spellStart"/>
+      <w:r>
+        <w:rPr>
+          <w:rFonts w:ascii="Times New Roman" w:hAnsi="Times New Roman" w:cs="Times New Roman"/>
+          <w:sz w:val="26"/>
+          <w:szCs w:val="26"/>
+        </w:rPr>
+        <w:t>viện</w:t>
+      </w:r>
+      <w:proofErr w:type="spellEnd"/>
+      <w:r>
+        <w:rPr>
+          <w:rFonts w:ascii="Times New Roman" w:hAnsi="Times New Roman" w:cs="Times New Roman"/>
+          <w:sz w:val="26"/>
+          <w:szCs w:val="26"/>
+        </w:rPr>
+        <w:t xml:space="preserve"> babel, </w:t>
+      </w:r>
+      <w:proofErr w:type="spellStart"/>
+      <w:r>
+        <w:rPr>
+          <w:rFonts w:ascii="Times New Roman" w:hAnsi="Times New Roman" w:cs="Times New Roman"/>
+          <w:sz w:val="26"/>
+          <w:szCs w:val="26"/>
+        </w:rPr>
+        <w:t>còn</w:t>
+      </w:r>
+      <w:proofErr w:type="spellEnd"/>
+      <w:r>
+        <w:rPr>
+          <w:rFonts w:ascii="Times New Roman" w:hAnsi="Times New Roman" w:cs="Times New Roman"/>
+          <w:sz w:val="26"/>
+          <w:szCs w:val="26"/>
+        </w:rPr>
+        <w:t xml:space="preserve"> ở backend </w:t>
+      </w:r>
+      <w:proofErr w:type="spellStart"/>
+      <w:r>
+        <w:rPr>
+          <w:rFonts w:ascii="Times New Roman" w:hAnsi="Times New Roman" w:cs="Times New Roman"/>
+          <w:sz w:val="26"/>
+          <w:szCs w:val="26"/>
+        </w:rPr>
+        <w:t>thì</w:t>
+      </w:r>
+      <w:proofErr w:type="spellEnd"/>
+      <w:r>
+        <w:rPr>
+          <w:rFonts w:ascii="Times New Roman" w:hAnsi="Times New Roman" w:cs="Times New Roman"/>
+          <w:sz w:val="26"/>
+          <w:szCs w:val="26"/>
+        </w:rPr>
+        <w:t xml:space="preserve"> </w:t>
+      </w:r>
+      <w:proofErr w:type="spellStart"/>
+      <w:r>
+        <w:rPr>
+          <w:rFonts w:ascii="Times New Roman" w:hAnsi="Times New Roman" w:cs="Times New Roman"/>
+          <w:sz w:val="26"/>
+          <w:szCs w:val="26"/>
+        </w:rPr>
+        <w:t>không</w:t>
+      </w:r>
+      <w:proofErr w:type="spellEnd"/>
+      <w:r>
+        <w:rPr>
+          <w:rFonts w:ascii="Times New Roman" w:hAnsi="Times New Roman" w:cs="Times New Roman"/>
+          <w:sz w:val="26"/>
+          <w:szCs w:val="26"/>
+        </w:rPr>
+        <w:t xml:space="preserve"> </w:t>
+      </w:r>
+      <w:proofErr w:type="spellStart"/>
+      <w:r>
+        <w:rPr>
+          <w:rFonts w:ascii="Times New Roman" w:hAnsi="Times New Roman" w:cs="Times New Roman"/>
+          <w:sz w:val="26"/>
+          <w:szCs w:val="26"/>
+        </w:rPr>
+        <w:t>cần</w:t>
+      </w:r>
+      <w:proofErr w:type="spellEnd"/>
+      <w:r>
+        <w:rPr>
+          <w:rFonts w:ascii="Times New Roman" w:hAnsi="Times New Roman" w:cs="Times New Roman"/>
+          <w:sz w:val="26"/>
+          <w:szCs w:val="26"/>
+        </w:rPr>
+        <w:t xml:space="preserve"> </w:t>
+      </w:r>
+      <w:proofErr w:type="spellStart"/>
+      <w:r>
+        <w:rPr>
+          <w:rFonts w:ascii="Times New Roman" w:hAnsi="Times New Roman" w:cs="Times New Roman"/>
+          <w:sz w:val="26"/>
+          <w:szCs w:val="26"/>
+        </w:rPr>
+        <w:t>thiết</w:t>
+      </w:r>
+      <w:proofErr w:type="spellEnd"/>
+      <w:r>
+        <w:rPr>
+          <w:rFonts w:ascii="Times New Roman" w:hAnsi="Times New Roman" w:cs="Times New Roman"/>
+          <w:sz w:val="26"/>
+          <w:szCs w:val="26"/>
+        </w:rPr>
+        <w:t>.</w:t>
+      </w:r>
+    </w:p>
+    <w:p>
+      <w:pPr>
+        <w:rPr>
+          <w:rFonts w:ascii="Times New Roman" w:hAnsi="Times New Roman" w:cs="Times New Roman"/>
+          <w:sz w:val="26"/>
+          <w:szCs w:val="26"/>
+        </w:rPr>
+      </w:pPr>
+      <w:r>
+        <w:rPr>
+          <w:rFonts w:ascii="Times New Roman" w:hAnsi="Times New Roman" w:cs="Times New Roman"/>
+          <w:sz w:val="26"/>
+          <w:szCs w:val="26"/>
+        </w:rPr>
+        <w:t xml:space="preserve">+ </w:t>
+      </w:r>
+      <w:proofErr w:type="spellStart"/>
+      <w:r>
+        <w:rPr>
+          <w:rFonts w:ascii="Times New Roman" w:hAnsi="Times New Roman" w:cs="Times New Roman"/>
+          <w:sz w:val="26"/>
+          <w:szCs w:val="26"/>
+        </w:rPr>
+        <w:t>Muốn</w:t>
+      </w:r>
+      <w:proofErr w:type="spellEnd"/>
+      <w:r>
+        <w:rPr>
+          <w:rFonts w:ascii="Times New Roman" w:hAnsi="Times New Roman" w:cs="Times New Roman"/>
+          <w:sz w:val="26"/>
+          <w:szCs w:val="26"/>
+        </w:rPr>
+        <w:t xml:space="preserve"> </w:t>
+      </w:r>
+      <w:proofErr w:type="spellStart"/>
+      <w:r>
+        <w:rPr>
+          <w:rFonts w:ascii="Times New Roman" w:hAnsi="Times New Roman" w:cs="Times New Roman"/>
+          <w:sz w:val="26"/>
+          <w:szCs w:val="26"/>
+        </w:rPr>
+        <w:t>sử</w:t>
+      </w:r>
+      <w:proofErr w:type="spellEnd"/>
+      <w:r>
+        <w:rPr>
+          <w:rFonts w:ascii="Times New Roman" w:hAnsi="Times New Roman" w:cs="Times New Roman"/>
+          <w:sz w:val="26"/>
+          <w:szCs w:val="26"/>
+        </w:rPr>
+        <w:t xml:space="preserve"> </w:t>
+      </w:r>
+      <w:proofErr w:type="spellStart"/>
+      <w:r>
+        <w:rPr>
+          <w:rFonts w:ascii="Times New Roman" w:hAnsi="Times New Roman" w:cs="Times New Roman"/>
+          <w:sz w:val="26"/>
+          <w:szCs w:val="26"/>
+        </w:rPr>
+        <w:t>dụng</w:t>
+      </w:r>
+      <w:proofErr w:type="spellEnd"/>
+      <w:r>
+        <w:rPr>
+          <w:rFonts w:ascii="Times New Roman" w:hAnsi="Times New Roman" w:cs="Times New Roman"/>
+          <w:sz w:val="26"/>
+          <w:szCs w:val="26"/>
+        </w:rPr>
+        <w:t xml:space="preserve"> View Engine</w:t>
+      </w:r>
+      <w:r>
+        <w:rPr>
+          <w:rFonts w:ascii="Times New Roman" w:hAnsi="Times New Roman" w:cs="Times New Roman"/>
+          <w:sz w:val="26"/>
+          <w:szCs w:val="26"/>
+        </w:rPr>
+        <w:t xml:space="preserve"> </w:t>
+      </w:r>
+      <w:proofErr w:type="spellStart"/>
+      <w:r>
+        <w:rPr>
+          <w:rFonts w:ascii="Times New Roman" w:hAnsi="Times New Roman" w:cs="Times New Roman"/>
+          <w:sz w:val="26"/>
+          <w:szCs w:val="26"/>
+        </w:rPr>
+        <w:t>cần</w:t>
+      </w:r>
+      <w:proofErr w:type="spellEnd"/>
+      <w:r>
+        <w:rPr>
+          <w:rFonts w:ascii="Times New Roman" w:hAnsi="Times New Roman" w:cs="Times New Roman"/>
+          <w:sz w:val="26"/>
+          <w:szCs w:val="26"/>
+        </w:rPr>
+        <w:t xml:space="preserve"> 2 </w:t>
+      </w:r>
+      <w:proofErr w:type="spellStart"/>
+      <w:r>
+        <w:rPr>
+          <w:rFonts w:ascii="Times New Roman" w:hAnsi="Times New Roman" w:cs="Times New Roman"/>
+          <w:sz w:val="26"/>
+          <w:szCs w:val="26"/>
+        </w:rPr>
+        <w:t>bước</w:t>
+      </w:r>
+      <w:proofErr w:type="spellEnd"/>
+      <w:r>
+        <w:rPr>
+          <w:rFonts w:ascii="Times New Roman" w:hAnsi="Times New Roman" w:cs="Times New Roman"/>
+          <w:sz w:val="26"/>
+          <w:szCs w:val="26"/>
+        </w:rPr>
+        <w:t>:</w:t>
+      </w:r>
+    </w:p>
+    <w:p>
+      <w:pPr>
+        <w:pStyle w:val="ListParagraph"/>
+        <w:numPr>
+          <w:ilvl w:val="0"/>
+          <w:numId w:val="2"/>
+        </w:numPr>
+        <w:rPr>
+          <w:rFonts w:ascii="Times New Roman" w:hAnsi="Times New Roman" w:cs="Times New Roman"/>
+          <w:sz w:val="26"/>
+          <w:szCs w:val="26"/>
+        </w:rPr>
+      </w:pPr>
+      <w:proofErr w:type="spellStart"/>
+      <w:r>
+        <w:rPr>
+          <w:rFonts w:ascii="Times New Roman" w:hAnsi="Times New Roman" w:cs="Times New Roman"/>
+          <w:sz w:val="26"/>
+          <w:szCs w:val="26"/>
+        </w:rPr>
+        <w:t>Bước</w:t>
+      </w:r>
+      <w:proofErr w:type="spellEnd"/>
+      <w:r>
+        <w:rPr>
+          <w:rFonts w:ascii="Times New Roman" w:hAnsi="Times New Roman" w:cs="Times New Roman"/>
+          <w:sz w:val="26"/>
+          <w:szCs w:val="26"/>
+        </w:rPr>
+        <w:t xml:space="preserve"> 1: </w:t>
+      </w:r>
+      <w:proofErr w:type="spellStart"/>
+      <w:r>
+        <w:rPr>
+          <w:rFonts w:ascii="Times New Roman" w:hAnsi="Times New Roman" w:cs="Times New Roman"/>
+          <w:sz w:val="26"/>
+          <w:szCs w:val="26"/>
+        </w:rPr>
+        <w:t>Chỉ</w:t>
+      </w:r>
+      <w:proofErr w:type="spellEnd"/>
+      <w:r>
+        <w:rPr>
+          <w:rFonts w:ascii="Times New Roman" w:hAnsi="Times New Roman" w:cs="Times New Roman"/>
+          <w:sz w:val="26"/>
+          <w:szCs w:val="26"/>
+        </w:rPr>
+        <w:t xml:space="preserve"> </w:t>
+      </w:r>
+      <w:proofErr w:type="spellStart"/>
+      <w:r>
+        <w:rPr>
+          <w:rFonts w:ascii="Times New Roman" w:hAnsi="Times New Roman" w:cs="Times New Roman"/>
+          <w:sz w:val="26"/>
+          <w:szCs w:val="26"/>
+        </w:rPr>
+        <w:t>cho</w:t>
+      </w:r>
+      <w:proofErr w:type="spellEnd"/>
+      <w:r>
+        <w:rPr>
+          <w:rFonts w:ascii="Times New Roman" w:hAnsi="Times New Roman" w:cs="Times New Roman"/>
+          <w:sz w:val="26"/>
+          <w:szCs w:val="26"/>
+        </w:rPr>
+        <w:t xml:space="preserve"> </w:t>
+      </w:r>
+      <w:proofErr w:type="spellStart"/>
+      <w:r>
+        <w:rPr>
+          <w:rFonts w:ascii="Times New Roman" w:hAnsi="Times New Roman" w:cs="Times New Roman"/>
+          <w:sz w:val="26"/>
+          <w:szCs w:val="26"/>
+        </w:rPr>
+        <w:t>thằng</w:t>
+      </w:r>
+      <w:proofErr w:type="spellEnd"/>
+      <w:r>
+        <w:rPr>
+          <w:rFonts w:ascii="Times New Roman" w:hAnsi="Times New Roman" w:cs="Times New Roman"/>
+          <w:sz w:val="26"/>
+          <w:szCs w:val="26"/>
+        </w:rPr>
+        <w:t xml:space="preserve"> Express </w:t>
+      </w:r>
+      <w:proofErr w:type="spellStart"/>
+      <w:r>
+        <w:rPr>
+          <w:rFonts w:ascii="Times New Roman" w:hAnsi="Times New Roman" w:cs="Times New Roman"/>
+          <w:sz w:val="26"/>
+          <w:szCs w:val="26"/>
+        </w:rPr>
+        <w:t>phải</w:t>
+      </w:r>
+      <w:proofErr w:type="spellEnd"/>
+      <w:r>
+        <w:rPr>
+          <w:rFonts w:ascii="Times New Roman" w:hAnsi="Times New Roman" w:cs="Times New Roman"/>
+          <w:sz w:val="26"/>
+          <w:szCs w:val="26"/>
+        </w:rPr>
+        <w:t xml:space="preserve"> </w:t>
+      </w:r>
+      <w:proofErr w:type="spellStart"/>
+      <w:r>
+        <w:rPr>
+          <w:rFonts w:ascii="Times New Roman" w:hAnsi="Times New Roman" w:cs="Times New Roman"/>
+          <w:sz w:val="26"/>
+          <w:szCs w:val="26"/>
+        </w:rPr>
+        <w:t>kiếm</w:t>
+      </w:r>
+      <w:proofErr w:type="spellEnd"/>
+      <w:r>
+        <w:rPr>
+          <w:rFonts w:ascii="Times New Roman" w:hAnsi="Times New Roman" w:cs="Times New Roman"/>
+          <w:sz w:val="26"/>
+          <w:szCs w:val="26"/>
+        </w:rPr>
+        <w:t xml:space="preserve"> </w:t>
+      </w:r>
+      <w:proofErr w:type="spellStart"/>
+      <w:r>
+        <w:rPr>
+          <w:rFonts w:ascii="Times New Roman" w:hAnsi="Times New Roman" w:cs="Times New Roman"/>
+          <w:sz w:val="26"/>
+          <w:szCs w:val="26"/>
+        </w:rPr>
+        <w:t>cái</w:t>
+      </w:r>
+      <w:proofErr w:type="spellEnd"/>
+      <w:r>
+        <w:rPr>
+          <w:rFonts w:ascii="Times New Roman" w:hAnsi="Times New Roman" w:cs="Times New Roman"/>
+          <w:sz w:val="26"/>
+          <w:szCs w:val="26"/>
+        </w:rPr>
+        <w:t xml:space="preserve"> View Engine </w:t>
+      </w:r>
+      <w:proofErr w:type="spellStart"/>
+      <w:r>
+        <w:rPr>
+          <w:rFonts w:ascii="Times New Roman" w:hAnsi="Times New Roman" w:cs="Times New Roman"/>
+          <w:sz w:val="26"/>
+          <w:szCs w:val="26"/>
+        </w:rPr>
+        <w:t>đấy</w:t>
+      </w:r>
+      <w:proofErr w:type="spellEnd"/>
+      <w:r>
+        <w:rPr>
+          <w:rFonts w:ascii="Times New Roman" w:hAnsi="Times New Roman" w:cs="Times New Roman"/>
+          <w:sz w:val="26"/>
+          <w:szCs w:val="26"/>
+        </w:rPr>
+        <w:t xml:space="preserve"> ở </w:t>
+      </w:r>
+      <w:proofErr w:type="spellStart"/>
+      <w:r>
+        <w:rPr>
+          <w:rFonts w:ascii="Times New Roman" w:hAnsi="Times New Roman" w:cs="Times New Roman"/>
+          <w:sz w:val="26"/>
+          <w:szCs w:val="26"/>
+        </w:rPr>
+        <w:t>đâu</w:t>
+      </w:r>
+      <w:proofErr w:type="spellEnd"/>
+      <w:r>
+        <w:rPr>
+          <w:rFonts w:ascii="Times New Roman" w:hAnsi="Times New Roman" w:cs="Times New Roman"/>
+          <w:sz w:val="26"/>
+          <w:szCs w:val="26"/>
+        </w:rPr>
+        <w:t>. (</w:t>
+      </w:r>
+      <w:proofErr w:type="spellStart"/>
+      <w:r>
+        <w:rPr>
+          <w:rFonts w:ascii="Times New Roman" w:hAnsi="Times New Roman" w:cs="Times New Roman"/>
+          <w:sz w:val="26"/>
+          <w:szCs w:val="26"/>
+        </w:rPr>
+        <w:t>tức</w:t>
+      </w:r>
+      <w:proofErr w:type="spellEnd"/>
+      <w:r>
+        <w:rPr>
+          <w:rFonts w:ascii="Times New Roman" w:hAnsi="Times New Roman" w:cs="Times New Roman"/>
+          <w:sz w:val="26"/>
+          <w:szCs w:val="26"/>
+        </w:rPr>
+        <w:t xml:space="preserve"> </w:t>
+      </w:r>
+      <w:proofErr w:type="spellStart"/>
+      <w:r>
+        <w:rPr>
+          <w:rFonts w:ascii="Times New Roman" w:hAnsi="Times New Roman" w:cs="Times New Roman"/>
+          <w:sz w:val="26"/>
+          <w:szCs w:val="26"/>
+        </w:rPr>
+        <w:t>là</w:t>
+      </w:r>
+      <w:proofErr w:type="spellEnd"/>
+      <w:r>
+        <w:rPr>
+          <w:rFonts w:ascii="Times New Roman" w:hAnsi="Times New Roman" w:cs="Times New Roman"/>
+          <w:sz w:val="26"/>
+          <w:szCs w:val="26"/>
+        </w:rPr>
+        <w:t xml:space="preserve"> </w:t>
+      </w:r>
+      <w:proofErr w:type="spellStart"/>
+      <w:r>
+        <w:rPr>
+          <w:rFonts w:ascii="Times New Roman" w:hAnsi="Times New Roman" w:cs="Times New Roman"/>
+          <w:sz w:val="26"/>
+          <w:szCs w:val="26"/>
+        </w:rPr>
+        <w:t>thư</w:t>
+      </w:r>
+      <w:proofErr w:type="spellEnd"/>
+      <w:r>
+        <w:rPr>
+          <w:rFonts w:ascii="Times New Roman" w:hAnsi="Times New Roman" w:cs="Times New Roman"/>
+          <w:sz w:val="26"/>
+          <w:szCs w:val="26"/>
+        </w:rPr>
+        <w:t xml:space="preserve"> </w:t>
+      </w:r>
+      <w:proofErr w:type="spellStart"/>
+      <w:r>
+        <w:rPr>
+          <w:rFonts w:ascii="Times New Roman" w:hAnsi="Times New Roman" w:cs="Times New Roman"/>
+          <w:sz w:val="26"/>
+          <w:szCs w:val="26"/>
+        </w:rPr>
+        <w:t>mục</w:t>
+      </w:r>
+      <w:proofErr w:type="spellEnd"/>
+      <w:r>
+        <w:rPr>
+          <w:rFonts w:ascii="Times New Roman" w:hAnsi="Times New Roman" w:cs="Times New Roman"/>
+          <w:sz w:val="26"/>
+          <w:szCs w:val="26"/>
+        </w:rPr>
+        <w:t xml:space="preserve"> </w:t>
+      </w:r>
+      <w:proofErr w:type="spellStart"/>
+      <w:r>
+        <w:rPr>
+          <w:rFonts w:ascii="Times New Roman" w:hAnsi="Times New Roman" w:cs="Times New Roman"/>
+          <w:sz w:val="26"/>
+          <w:szCs w:val="26"/>
+        </w:rPr>
+        <w:t>quy</w:t>
+      </w:r>
+      <w:proofErr w:type="spellEnd"/>
+      <w:r>
+        <w:rPr>
+          <w:rFonts w:ascii="Times New Roman" w:hAnsi="Times New Roman" w:cs="Times New Roman"/>
+          <w:sz w:val="26"/>
+          <w:szCs w:val="26"/>
+        </w:rPr>
+        <w:t xml:space="preserve"> </w:t>
+      </w:r>
+      <w:proofErr w:type="spellStart"/>
+      <w:r>
+        <w:rPr>
+          <w:rFonts w:ascii="Times New Roman" w:hAnsi="Times New Roman" w:cs="Times New Roman"/>
+          <w:sz w:val="26"/>
+          <w:szCs w:val="26"/>
+        </w:rPr>
+        <w:t>định</w:t>
+      </w:r>
+      <w:proofErr w:type="spellEnd"/>
+      <w:r>
+        <w:rPr>
+          <w:rFonts w:ascii="Times New Roman" w:hAnsi="Times New Roman" w:cs="Times New Roman"/>
+          <w:sz w:val="26"/>
+          <w:szCs w:val="26"/>
+        </w:rPr>
+        <w:t xml:space="preserve"> </w:t>
+      </w:r>
+      <w:proofErr w:type="spellStart"/>
+      <w:r>
+        <w:rPr>
+          <w:rFonts w:ascii="Times New Roman" w:hAnsi="Times New Roman" w:cs="Times New Roman"/>
+          <w:sz w:val="26"/>
+          <w:szCs w:val="26"/>
+        </w:rPr>
+        <w:t>nơi</w:t>
+      </w:r>
+      <w:proofErr w:type="spellEnd"/>
+      <w:r>
+        <w:rPr>
+          <w:rFonts w:ascii="Times New Roman" w:hAnsi="Times New Roman" w:cs="Times New Roman"/>
+          <w:sz w:val="26"/>
+          <w:szCs w:val="26"/>
+        </w:rPr>
+        <w:t xml:space="preserve"> </w:t>
+      </w:r>
+      <w:proofErr w:type="spellStart"/>
+      <w:r>
+        <w:rPr>
+          <w:rFonts w:ascii="Times New Roman" w:hAnsi="Times New Roman" w:cs="Times New Roman"/>
+          <w:sz w:val="26"/>
+          <w:szCs w:val="26"/>
+        </w:rPr>
+        <w:t>mà</w:t>
+      </w:r>
+      <w:proofErr w:type="spellEnd"/>
+      <w:r>
+        <w:rPr>
+          <w:rFonts w:ascii="Times New Roman" w:hAnsi="Times New Roman" w:cs="Times New Roman"/>
+          <w:sz w:val="26"/>
+          <w:szCs w:val="26"/>
+        </w:rPr>
+        <w:t xml:space="preserve"> </w:t>
+      </w:r>
+      <w:proofErr w:type="spellStart"/>
+      <w:r>
+        <w:rPr>
+          <w:rFonts w:ascii="Times New Roman" w:hAnsi="Times New Roman" w:cs="Times New Roman"/>
+          <w:sz w:val="26"/>
+          <w:szCs w:val="26"/>
+        </w:rPr>
+        <w:t>chúng</w:t>
+      </w:r>
+      <w:proofErr w:type="spellEnd"/>
+      <w:r>
+        <w:rPr>
+          <w:rFonts w:ascii="Times New Roman" w:hAnsi="Times New Roman" w:cs="Times New Roman"/>
+          <w:sz w:val="26"/>
+          <w:szCs w:val="26"/>
+        </w:rPr>
+        <w:t xml:space="preserve"> ta </w:t>
+      </w:r>
+      <w:proofErr w:type="spellStart"/>
+      <w:r>
+        <w:rPr>
+          <w:rFonts w:ascii="Times New Roman" w:hAnsi="Times New Roman" w:cs="Times New Roman"/>
+          <w:sz w:val="26"/>
+          <w:szCs w:val="26"/>
+        </w:rPr>
+        <w:t>lưu</w:t>
+      </w:r>
+      <w:proofErr w:type="spellEnd"/>
+      <w:r>
+        <w:rPr>
+          <w:rFonts w:ascii="Times New Roman" w:hAnsi="Times New Roman" w:cs="Times New Roman"/>
+          <w:sz w:val="26"/>
+          <w:szCs w:val="26"/>
+        </w:rPr>
+        <w:t xml:space="preserve"> file template). For example, </w:t>
+      </w:r>
+      <w:proofErr w:type="spellStart"/>
+      <w:proofErr w:type="gramStart"/>
+      <w:r>
+        <w:rPr>
+          <w:rFonts w:ascii="Times New Roman" w:hAnsi="Times New Roman" w:cs="Times New Roman"/>
+          <w:sz w:val="26"/>
+          <w:szCs w:val="26"/>
+        </w:rPr>
+        <w:t>app.set</w:t>
+      </w:r>
+      <w:proofErr w:type="spellEnd"/>
+      <w:r>
+        <w:rPr>
+          <w:rFonts w:ascii="Times New Roman" w:hAnsi="Times New Roman" w:cs="Times New Roman"/>
+          <w:sz w:val="26"/>
+          <w:szCs w:val="26"/>
+        </w:rPr>
+        <w:t>(</w:t>
+      </w:r>
+      <w:proofErr w:type="gramEnd"/>
+      <w:r>
+        <w:rPr>
+          <w:rFonts w:ascii="Times New Roman" w:hAnsi="Times New Roman" w:cs="Times New Roman"/>
+          <w:sz w:val="26"/>
+          <w:szCs w:val="26"/>
+        </w:rPr>
+        <w:t>‘views’, ‘./views’)</w:t>
+      </w:r>
+      <w:r>
+        <w:rPr>
+          <w:rFonts w:ascii="Times New Roman" w:hAnsi="Times New Roman" w:cs="Times New Roman"/>
+          <w:sz w:val="26"/>
+          <w:szCs w:val="26"/>
+        </w:rPr>
+        <w:t xml:space="preserve">, </w:t>
+      </w:r>
+      <w:proofErr w:type="spellStart"/>
+      <w:r>
+        <w:rPr>
+          <w:rFonts w:ascii="Times New Roman" w:hAnsi="Times New Roman" w:cs="Times New Roman"/>
+          <w:sz w:val="26"/>
+          <w:szCs w:val="26"/>
+        </w:rPr>
+        <w:t>với</w:t>
+      </w:r>
+      <w:proofErr w:type="spellEnd"/>
+      <w:r>
+        <w:rPr>
+          <w:rFonts w:ascii="Times New Roman" w:hAnsi="Times New Roman" w:cs="Times New Roman"/>
+          <w:sz w:val="26"/>
+          <w:szCs w:val="26"/>
+        </w:rPr>
+        <w:t xml:space="preserve"> views </w:t>
+      </w:r>
+      <w:proofErr w:type="spellStart"/>
+      <w:r>
+        <w:rPr>
+          <w:rFonts w:ascii="Times New Roman" w:hAnsi="Times New Roman" w:cs="Times New Roman"/>
+          <w:sz w:val="26"/>
+          <w:szCs w:val="26"/>
+        </w:rPr>
+        <w:t>là</w:t>
+      </w:r>
+      <w:proofErr w:type="spellEnd"/>
+      <w:r>
+        <w:rPr>
+          <w:rFonts w:ascii="Times New Roman" w:hAnsi="Times New Roman" w:cs="Times New Roman"/>
+          <w:sz w:val="26"/>
+          <w:szCs w:val="26"/>
+        </w:rPr>
+        <w:t xml:space="preserve"> </w:t>
+      </w:r>
+      <w:proofErr w:type="spellStart"/>
+      <w:r>
+        <w:rPr>
+          <w:rFonts w:ascii="Times New Roman" w:hAnsi="Times New Roman" w:cs="Times New Roman"/>
+          <w:sz w:val="26"/>
+          <w:szCs w:val="26"/>
+        </w:rPr>
+        <w:t>thư</w:t>
+      </w:r>
+      <w:proofErr w:type="spellEnd"/>
+      <w:r>
+        <w:rPr>
+          <w:rFonts w:ascii="Times New Roman" w:hAnsi="Times New Roman" w:cs="Times New Roman"/>
+          <w:sz w:val="26"/>
+          <w:szCs w:val="26"/>
+        </w:rPr>
+        <w:t xml:space="preserve"> </w:t>
+      </w:r>
+      <w:proofErr w:type="spellStart"/>
+      <w:r>
+        <w:rPr>
+          <w:rFonts w:ascii="Times New Roman" w:hAnsi="Times New Roman" w:cs="Times New Roman"/>
+          <w:sz w:val="26"/>
+          <w:szCs w:val="26"/>
+        </w:rPr>
+        <w:t>mục</w:t>
+      </w:r>
+      <w:proofErr w:type="spellEnd"/>
+      <w:r>
+        <w:rPr>
+          <w:rFonts w:ascii="Times New Roman" w:hAnsi="Times New Roman" w:cs="Times New Roman"/>
+          <w:sz w:val="26"/>
+          <w:szCs w:val="26"/>
+        </w:rPr>
+        <w:t xml:space="preserve"> </w:t>
+      </w:r>
+      <w:proofErr w:type="spellStart"/>
+      <w:r>
+        <w:rPr>
+          <w:rFonts w:ascii="Times New Roman" w:hAnsi="Times New Roman" w:cs="Times New Roman"/>
+          <w:sz w:val="26"/>
+          <w:szCs w:val="26"/>
+        </w:rPr>
+        <w:t>mà</w:t>
+      </w:r>
+      <w:proofErr w:type="spellEnd"/>
+      <w:r>
+        <w:rPr>
+          <w:rFonts w:ascii="Times New Roman" w:hAnsi="Times New Roman" w:cs="Times New Roman"/>
+          <w:sz w:val="26"/>
+          <w:szCs w:val="26"/>
+        </w:rPr>
+        <w:t xml:space="preserve"> </w:t>
+      </w:r>
+      <w:proofErr w:type="spellStart"/>
+      <w:r>
+        <w:rPr>
+          <w:rFonts w:ascii="Times New Roman" w:hAnsi="Times New Roman" w:cs="Times New Roman"/>
+          <w:sz w:val="26"/>
+          <w:szCs w:val="26"/>
+        </w:rPr>
+        <w:t>tệp</w:t>
+      </w:r>
+      <w:proofErr w:type="spellEnd"/>
+      <w:r>
+        <w:rPr>
+          <w:rFonts w:ascii="Times New Roman" w:hAnsi="Times New Roman" w:cs="Times New Roman"/>
+          <w:sz w:val="26"/>
+          <w:szCs w:val="26"/>
+        </w:rPr>
+        <w:t xml:space="preserve"> template </w:t>
+      </w:r>
+      <w:proofErr w:type="spellStart"/>
+      <w:r>
+        <w:rPr>
+          <w:rFonts w:ascii="Times New Roman" w:hAnsi="Times New Roman" w:cs="Times New Roman"/>
+          <w:sz w:val="26"/>
+          <w:szCs w:val="26"/>
+        </w:rPr>
+        <w:t>được</w:t>
+      </w:r>
+      <w:proofErr w:type="spellEnd"/>
+      <w:r>
+        <w:rPr>
+          <w:rFonts w:ascii="Times New Roman" w:hAnsi="Times New Roman" w:cs="Times New Roman"/>
+          <w:sz w:val="26"/>
+          <w:szCs w:val="26"/>
+        </w:rPr>
+        <w:t xml:space="preserve"> </w:t>
+      </w:r>
+      <w:proofErr w:type="spellStart"/>
+      <w:r>
+        <w:rPr>
+          <w:rFonts w:ascii="Times New Roman" w:hAnsi="Times New Roman" w:cs="Times New Roman"/>
+          <w:sz w:val="26"/>
+          <w:szCs w:val="26"/>
+        </w:rPr>
+        <w:t>đặt</w:t>
+      </w:r>
+      <w:proofErr w:type="spellEnd"/>
+      <w:r>
+        <w:rPr>
+          <w:rFonts w:ascii="Times New Roman" w:hAnsi="Times New Roman" w:cs="Times New Roman"/>
+          <w:sz w:val="26"/>
+          <w:szCs w:val="26"/>
+        </w:rPr>
+        <w:t xml:space="preserve"> </w:t>
+      </w:r>
+      <w:proofErr w:type="spellStart"/>
+      <w:r>
+        <w:rPr>
+          <w:rFonts w:ascii="Times New Roman" w:hAnsi="Times New Roman" w:cs="Times New Roman"/>
+          <w:sz w:val="26"/>
+          <w:szCs w:val="26"/>
+        </w:rPr>
+        <w:t>tại</w:t>
+      </w:r>
+      <w:proofErr w:type="spellEnd"/>
+      <w:r>
+        <w:rPr>
+          <w:rFonts w:ascii="Times New Roman" w:hAnsi="Times New Roman" w:cs="Times New Roman"/>
+          <w:sz w:val="26"/>
+          <w:szCs w:val="26"/>
+        </w:rPr>
+        <w:t xml:space="preserve"> </w:t>
+      </w:r>
+      <w:proofErr w:type="spellStart"/>
+      <w:r>
+        <w:rPr>
+          <w:rFonts w:ascii="Times New Roman" w:hAnsi="Times New Roman" w:cs="Times New Roman"/>
+          <w:sz w:val="26"/>
+          <w:szCs w:val="26"/>
+        </w:rPr>
+        <w:t>đó</w:t>
+      </w:r>
+      <w:proofErr w:type="spellEnd"/>
+      <w:r>
+        <w:rPr>
+          <w:rFonts w:ascii="Times New Roman" w:hAnsi="Times New Roman" w:cs="Times New Roman"/>
+          <w:sz w:val="26"/>
+          <w:szCs w:val="26"/>
+        </w:rPr>
+        <w:t>.</w:t>
+      </w:r>
+      <w:r>
+        <w:rPr>
+          <w:rFonts w:ascii="Times New Roman" w:hAnsi="Times New Roman" w:cs="Times New Roman"/>
+          <w:sz w:val="26"/>
+          <w:szCs w:val="26"/>
+        </w:rPr>
+        <w:t xml:space="preserve"> </w:t>
+      </w:r>
+      <w:proofErr w:type="spellStart"/>
+      <w:r>
+        <w:rPr>
+          <w:rFonts w:ascii="Times New Roman" w:hAnsi="Times New Roman" w:cs="Times New Roman"/>
+          <w:sz w:val="26"/>
+          <w:szCs w:val="26"/>
+        </w:rPr>
+        <w:t>Điều</w:t>
+      </w:r>
+      <w:proofErr w:type="spellEnd"/>
+      <w:r>
+        <w:rPr>
+          <w:rFonts w:ascii="Times New Roman" w:hAnsi="Times New Roman" w:cs="Times New Roman"/>
+          <w:sz w:val="26"/>
+          <w:szCs w:val="26"/>
+        </w:rPr>
+        <w:t xml:space="preserve"> </w:t>
+      </w:r>
+      <w:proofErr w:type="spellStart"/>
+      <w:r>
+        <w:rPr>
+          <w:rFonts w:ascii="Times New Roman" w:hAnsi="Times New Roman" w:cs="Times New Roman"/>
+          <w:sz w:val="26"/>
+          <w:szCs w:val="26"/>
+        </w:rPr>
+        <w:t>này</w:t>
+      </w:r>
+      <w:proofErr w:type="spellEnd"/>
+      <w:r>
+        <w:rPr>
+          <w:rFonts w:ascii="Times New Roman" w:hAnsi="Times New Roman" w:cs="Times New Roman"/>
+          <w:sz w:val="26"/>
+          <w:szCs w:val="26"/>
+        </w:rPr>
+        <w:t xml:space="preserve"> </w:t>
+      </w:r>
+      <w:proofErr w:type="spellStart"/>
+      <w:r>
+        <w:rPr>
+          <w:rFonts w:ascii="Times New Roman" w:hAnsi="Times New Roman" w:cs="Times New Roman"/>
+          <w:sz w:val="26"/>
+          <w:szCs w:val="26"/>
+        </w:rPr>
+        <w:t>mặc</w:t>
+      </w:r>
+      <w:proofErr w:type="spellEnd"/>
+      <w:r>
+        <w:rPr>
+          <w:rFonts w:ascii="Times New Roman" w:hAnsi="Times New Roman" w:cs="Times New Roman"/>
+          <w:sz w:val="26"/>
+          <w:szCs w:val="26"/>
+        </w:rPr>
+        <w:t xml:space="preserve"> </w:t>
+      </w:r>
+      <w:proofErr w:type="spellStart"/>
+      <w:r>
+        <w:rPr>
+          <w:rFonts w:ascii="Times New Roman" w:hAnsi="Times New Roman" w:cs="Times New Roman"/>
+          <w:sz w:val="26"/>
+          <w:szCs w:val="26"/>
+        </w:rPr>
+        <w:t>định</w:t>
+      </w:r>
+      <w:proofErr w:type="spellEnd"/>
+      <w:r>
+        <w:rPr>
+          <w:rFonts w:ascii="Times New Roman" w:hAnsi="Times New Roman" w:cs="Times New Roman"/>
+          <w:sz w:val="26"/>
+          <w:szCs w:val="26"/>
+        </w:rPr>
+        <w:t xml:space="preserve"> </w:t>
+      </w:r>
+      <w:proofErr w:type="spellStart"/>
+      <w:r>
+        <w:rPr>
+          <w:rFonts w:ascii="Times New Roman" w:hAnsi="Times New Roman" w:cs="Times New Roman"/>
+          <w:sz w:val="26"/>
+          <w:szCs w:val="26"/>
+        </w:rPr>
+        <w:t>là</w:t>
+      </w:r>
+      <w:proofErr w:type="spellEnd"/>
+      <w:r>
+        <w:rPr>
+          <w:rFonts w:ascii="Times New Roman" w:hAnsi="Times New Roman" w:cs="Times New Roman"/>
+          <w:sz w:val="26"/>
+          <w:szCs w:val="26"/>
+        </w:rPr>
+        <w:t xml:space="preserve"> </w:t>
+      </w:r>
+      <w:proofErr w:type="spellStart"/>
+      <w:r>
+        <w:rPr>
+          <w:rFonts w:ascii="Times New Roman" w:hAnsi="Times New Roman" w:cs="Times New Roman"/>
+          <w:sz w:val="26"/>
+          <w:szCs w:val="26"/>
+        </w:rPr>
+        <w:t>thư</w:t>
+      </w:r>
+      <w:proofErr w:type="spellEnd"/>
+      <w:r>
+        <w:rPr>
+          <w:rFonts w:ascii="Times New Roman" w:hAnsi="Times New Roman" w:cs="Times New Roman"/>
+          <w:sz w:val="26"/>
+          <w:szCs w:val="26"/>
+        </w:rPr>
+        <w:t xml:space="preserve"> </w:t>
+      </w:r>
+      <w:proofErr w:type="spellStart"/>
+      <w:r>
+        <w:rPr>
+          <w:rFonts w:ascii="Times New Roman" w:hAnsi="Times New Roman" w:cs="Times New Roman"/>
+          <w:sz w:val="26"/>
+          <w:szCs w:val="26"/>
+        </w:rPr>
+        <w:t>mục</w:t>
+      </w:r>
+      <w:proofErr w:type="spellEnd"/>
+      <w:r>
+        <w:rPr>
+          <w:rFonts w:ascii="Times New Roman" w:hAnsi="Times New Roman" w:cs="Times New Roman"/>
+          <w:sz w:val="26"/>
+          <w:szCs w:val="26"/>
+        </w:rPr>
+        <w:t xml:space="preserve"> views </w:t>
+      </w:r>
+      <w:proofErr w:type="spellStart"/>
+      <w:r>
+        <w:rPr>
+          <w:rFonts w:ascii="Times New Roman" w:hAnsi="Times New Roman" w:cs="Times New Roman"/>
+          <w:sz w:val="26"/>
+          <w:szCs w:val="26"/>
+        </w:rPr>
+        <w:t>trong</w:t>
+      </w:r>
+      <w:proofErr w:type="spellEnd"/>
+      <w:r>
+        <w:rPr>
+          <w:rFonts w:ascii="Times New Roman" w:hAnsi="Times New Roman" w:cs="Times New Roman"/>
+          <w:sz w:val="26"/>
+          <w:szCs w:val="26"/>
+        </w:rPr>
+        <w:t xml:space="preserve"> </w:t>
+      </w:r>
+      <w:proofErr w:type="spellStart"/>
+      <w:r>
+        <w:rPr>
+          <w:rFonts w:ascii="Times New Roman" w:hAnsi="Times New Roman" w:cs="Times New Roman"/>
+          <w:sz w:val="26"/>
+          <w:szCs w:val="26"/>
+        </w:rPr>
+        <w:t>thư</w:t>
+      </w:r>
+      <w:proofErr w:type="spellEnd"/>
+      <w:r>
+        <w:rPr>
+          <w:rFonts w:ascii="Times New Roman" w:hAnsi="Times New Roman" w:cs="Times New Roman"/>
+          <w:sz w:val="26"/>
+          <w:szCs w:val="26"/>
+        </w:rPr>
+        <w:t xml:space="preserve"> </w:t>
+      </w:r>
+      <w:proofErr w:type="spellStart"/>
+      <w:r>
+        <w:rPr>
+          <w:rFonts w:ascii="Times New Roman" w:hAnsi="Times New Roman" w:cs="Times New Roman"/>
+          <w:sz w:val="26"/>
+          <w:szCs w:val="26"/>
+        </w:rPr>
+        <w:t>mục</w:t>
+      </w:r>
+      <w:proofErr w:type="spellEnd"/>
+      <w:r>
+        <w:rPr>
+          <w:rFonts w:ascii="Times New Roman" w:hAnsi="Times New Roman" w:cs="Times New Roman"/>
+          <w:sz w:val="26"/>
+          <w:szCs w:val="26"/>
+        </w:rPr>
+        <w:t xml:space="preserve"> </w:t>
+      </w:r>
+      <w:proofErr w:type="spellStart"/>
+      <w:r>
+        <w:rPr>
+          <w:rFonts w:ascii="Times New Roman" w:hAnsi="Times New Roman" w:cs="Times New Roman"/>
+          <w:sz w:val="26"/>
+          <w:szCs w:val="26"/>
+        </w:rPr>
+        <w:t>gốc</w:t>
+      </w:r>
+      <w:proofErr w:type="spellEnd"/>
+      <w:r>
+        <w:rPr>
+          <w:rFonts w:ascii="Times New Roman" w:hAnsi="Times New Roman" w:cs="Times New Roman"/>
+          <w:sz w:val="26"/>
+          <w:szCs w:val="26"/>
+        </w:rPr>
+        <w:t xml:space="preserve"> </w:t>
+      </w:r>
+      <w:proofErr w:type="spellStart"/>
+      <w:r>
+        <w:rPr>
+          <w:rFonts w:ascii="Times New Roman" w:hAnsi="Times New Roman" w:cs="Times New Roman"/>
+          <w:sz w:val="26"/>
+          <w:szCs w:val="26"/>
+        </w:rPr>
+        <w:t>của</w:t>
+      </w:r>
+      <w:proofErr w:type="spellEnd"/>
+      <w:r>
+        <w:rPr>
+          <w:rFonts w:ascii="Times New Roman" w:hAnsi="Times New Roman" w:cs="Times New Roman"/>
+          <w:sz w:val="26"/>
+          <w:szCs w:val="26"/>
+        </w:rPr>
+        <w:t xml:space="preserve"> </w:t>
+      </w:r>
+      <w:proofErr w:type="spellStart"/>
+      <w:r>
+        <w:rPr>
+          <w:rFonts w:ascii="Times New Roman" w:hAnsi="Times New Roman" w:cs="Times New Roman"/>
+          <w:sz w:val="26"/>
+          <w:szCs w:val="26"/>
+        </w:rPr>
+        <w:t>ứng</w:t>
+      </w:r>
+      <w:proofErr w:type="spellEnd"/>
+      <w:r>
+        <w:rPr>
+          <w:rFonts w:ascii="Times New Roman" w:hAnsi="Times New Roman" w:cs="Times New Roman"/>
+          <w:sz w:val="26"/>
+          <w:szCs w:val="26"/>
+        </w:rPr>
+        <w:t xml:space="preserve"> </w:t>
+      </w:r>
+      <w:proofErr w:type="spellStart"/>
+      <w:r>
+        <w:rPr>
+          <w:rFonts w:ascii="Times New Roman" w:hAnsi="Times New Roman" w:cs="Times New Roman"/>
+          <w:sz w:val="26"/>
+          <w:szCs w:val="26"/>
+        </w:rPr>
+        <w:t>dụng</w:t>
+      </w:r>
+      <w:proofErr w:type="spellEnd"/>
+      <w:r>
+        <w:rPr>
+          <w:rFonts w:ascii="Times New Roman" w:hAnsi="Times New Roman" w:cs="Times New Roman"/>
+          <w:sz w:val="26"/>
+          <w:szCs w:val="26"/>
+        </w:rPr>
+        <w:t>.</w:t>
+      </w:r>
+    </w:p>
+    <w:p>
+      <w:pPr>
+        <w:pStyle w:val="ListParagraph"/>
+        <w:numPr>
+          <w:ilvl w:val="0"/>
+          <w:numId w:val="2"/>
+        </w:numPr>
+        <w:rPr>
+          <w:rFonts w:ascii="Times New Roman" w:hAnsi="Times New Roman" w:cs="Times New Roman"/>
+          <w:sz w:val="26"/>
+          <w:szCs w:val="26"/>
+        </w:rPr>
+      </w:pPr>
+      <w:proofErr w:type="spellStart"/>
+      <w:r>
+        <w:rPr>
+          <w:rFonts w:ascii="Times New Roman" w:hAnsi="Times New Roman" w:cs="Times New Roman"/>
+          <w:sz w:val="26"/>
+          <w:szCs w:val="26"/>
+        </w:rPr>
+        <w:t>Bước</w:t>
+      </w:r>
+      <w:proofErr w:type="spellEnd"/>
+      <w:r>
+        <w:rPr>
+          <w:rFonts w:ascii="Times New Roman" w:hAnsi="Times New Roman" w:cs="Times New Roman"/>
+          <w:sz w:val="26"/>
+          <w:szCs w:val="26"/>
+        </w:rPr>
+        <w:t xml:space="preserve"> 2: </w:t>
+      </w:r>
+      <w:proofErr w:type="spellStart"/>
+      <w:r>
+        <w:rPr>
+          <w:rFonts w:ascii="Times New Roman" w:hAnsi="Times New Roman" w:cs="Times New Roman"/>
+          <w:sz w:val="26"/>
+          <w:szCs w:val="26"/>
+        </w:rPr>
+        <w:t>Chỉ</w:t>
+      </w:r>
+      <w:proofErr w:type="spellEnd"/>
+      <w:r>
+        <w:rPr>
+          <w:rFonts w:ascii="Times New Roman" w:hAnsi="Times New Roman" w:cs="Times New Roman"/>
+          <w:sz w:val="26"/>
+          <w:szCs w:val="26"/>
+        </w:rPr>
+        <w:t xml:space="preserve"> </w:t>
+      </w:r>
+      <w:proofErr w:type="spellStart"/>
+      <w:r>
+        <w:rPr>
+          <w:rFonts w:ascii="Times New Roman" w:hAnsi="Times New Roman" w:cs="Times New Roman"/>
+          <w:sz w:val="26"/>
+          <w:szCs w:val="26"/>
+        </w:rPr>
+        <w:t>cho</w:t>
+      </w:r>
+      <w:proofErr w:type="spellEnd"/>
+      <w:r>
+        <w:rPr>
+          <w:rFonts w:ascii="Times New Roman" w:hAnsi="Times New Roman" w:cs="Times New Roman"/>
+          <w:sz w:val="26"/>
+          <w:szCs w:val="26"/>
+        </w:rPr>
+        <w:t xml:space="preserve"> </w:t>
+      </w:r>
+      <w:proofErr w:type="spellStart"/>
+      <w:r>
+        <w:rPr>
+          <w:rFonts w:ascii="Times New Roman" w:hAnsi="Times New Roman" w:cs="Times New Roman"/>
+          <w:sz w:val="26"/>
+          <w:szCs w:val="26"/>
+        </w:rPr>
+        <w:t>thằng</w:t>
+      </w:r>
+      <w:proofErr w:type="spellEnd"/>
+      <w:r>
+        <w:rPr>
+          <w:rFonts w:ascii="Times New Roman" w:hAnsi="Times New Roman" w:cs="Times New Roman"/>
+          <w:sz w:val="26"/>
+          <w:szCs w:val="26"/>
+        </w:rPr>
+        <w:t xml:space="preserve"> Express </w:t>
+      </w:r>
+      <w:proofErr w:type="spellStart"/>
+      <w:r>
+        <w:rPr>
+          <w:rFonts w:ascii="Times New Roman" w:hAnsi="Times New Roman" w:cs="Times New Roman"/>
+          <w:sz w:val="26"/>
+          <w:szCs w:val="26"/>
+        </w:rPr>
+        <w:t>biết</w:t>
+      </w:r>
+      <w:proofErr w:type="spellEnd"/>
+      <w:r>
+        <w:rPr>
+          <w:rFonts w:ascii="Times New Roman" w:hAnsi="Times New Roman" w:cs="Times New Roman"/>
+          <w:sz w:val="26"/>
+          <w:szCs w:val="26"/>
+        </w:rPr>
+        <w:t xml:space="preserve"> </w:t>
+      </w:r>
+      <w:proofErr w:type="spellStart"/>
+      <w:r>
+        <w:rPr>
+          <w:rFonts w:ascii="Times New Roman" w:hAnsi="Times New Roman" w:cs="Times New Roman"/>
+          <w:sz w:val="26"/>
+          <w:szCs w:val="26"/>
+        </w:rPr>
+        <w:t>rằng</w:t>
+      </w:r>
+      <w:proofErr w:type="spellEnd"/>
+      <w:r>
+        <w:rPr>
+          <w:rFonts w:ascii="Times New Roman" w:hAnsi="Times New Roman" w:cs="Times New Roman"/>
+          <w:sz w:val="26"/>
+          <w:szCs w:val="26"/>
+        </w:rPr>
+        <w:t xml:space="preserve"> </w:t>
+      </w:r>
+      <w:proofErr w:type="spellStart"/>
+      <w:r>
+        <w:rPr>
+          <w:rFonts w:ascii="Times New Roman" w:hAnsi="Times New Roman" w:cs="Times New Roman"/>
+          <w:sz w:val="26"/>
+          <w:szCs w:val="26"/>
+        </w:rPr>
+        <w:t>chúng</w:t>
+      </w:r>
+      <w:proofErr w:type="spellEnd"/>
+      <w:r>
+        <w:rPr>
+          <w:rFonts w:ascii="Times New Roman" w:hAnsi="Times New Roman" w:cs="Times New Roman"/>
+          <w:sz w:val="26"/>
+          <w:szCs w:val="26"/>
+        </w:rPr>
+        <w:t xml:space="preserve"> ta </w:t>
+      </w:r>
+      <w:proofErr w:type="spellStart"/>
+      <w:r>
+        <w:rPr>
+          <w:rFonts w:ascii="Times New Roman" w:hAnsi="Times New Roman" w:cs="Times New Roman"/>
+          <w:sz w:val="26"/>
+          <w:szCs w:val="26"/>
+        </w:rPr>
+        <w:t>dùng</w:t>
+      </w:r>
+      <w:proofErr w:type="spellEnd"/>
+      <w:r>
+        <w:rPr>
+          <w:rFonts w:ascii="Times New Roman" w:hAnsi="Times New Roman" w:cs="Times New Roman"/>
+          <w:sz w:val="26"/>
+          <w:szCs w:val="26"/>
+        </w:rPr>
+        <w:t xml:space="preserve"> template engine </w:t>
+      </w:r>
+      <w:proofErr w:type="spellStart"/>
+      <w:r>
+        <w:rPr>
+          <w:rFonts w:ascii="Times New Roman" w:hAnsi="Times New Roman" w:cs="Times New Roman"/>
+          <w:sz w:val="26"/>
+          <w:szCs w:val="26"/>
+        </w:rPr>
+        <w:t>gì</w:t>
+      </w:r>
+      <w:proofErr w:type="spellEnd"/>
+      <w:r>
+        <w:rPr>
+          <w:rFonts w:ascii="Times New Roman" w:hAnsi="Times New Roman" w:cs="Times New Roman"/>
+          <w:sz w:val="26"/>
+          <w:szCs w:val="26"/>
+        </w:rPr>
+        <w:t xml:space="preserve"> </w:t>
+      </w:r>
+      <w:proofErr w:type="spellStart"/>
+      <w:r>
+        <w:rPr>
+          <w:rFonts w:ascii="Times New Roman" w:hAnsi="Times New Roman" w:cs="Times New Roman"/>
+          <w:sz w:val="26"/>
+          <w:szCs w:val="26"/>
+        </w:rPr>
+        <w:t>và</w:t>
+      </w:r>
+      <w:proofErr w:type="spellEnd"/>
+      <w:r>
+        <w:rPr>
+          <w:rFonts w:ascii="Times New Roman" w:hAnsi="Times New Roman" w:cs="Times New Roman"/>
+          <w:sz w:val="26"/>
+          <w:szCs w:val="26"/>
+        </w:rPr>
+        <w:t xml:space="preserve"> </w:t>
+      </w:r>
+      <w:proofErr w:type="spellStart"/>
+      <w:r>
+        <w:rPr>
+          <w:rFonts w:ascii="Times New Roman" w:hAnsi="Times New Roman" w:cs="Times New Roman"/>
+          <w:sz w:val="26"/>
+          <w:szCs w:val="26"/>
+        </w:rPr>
+        <w:t>đặt</w:t>
+      </w:r>
+      <w:proofErr w:type="spellEnd"/>
+      <w:r>
+        <w:rPr>
+          <w:rFonts w:ascii="Times New Roman" w:hAnsi="Times New Roman" w:cs="Times New Roman"/>
+          <w:sz w:val="26"/>
+          <w:szCs w:val="26"/>
+        </w:rPr>
+        <w:t xml:space="preserve"> </w:t>
+      </w:r>
+      <w:proofErr w:type="spellStart"/>
+      <w:r>
+        <w:rPr>
+          <w:rFonts w:ascii="Times New Roman" w:hAnsi="Times New Roman" w:cs="Times New Roman"/>
+          <w:sz w:val="26"/>
+          <w:szCs w:val="26"/>
+        </w:rPr>
+        <w:t>cho</w:t>
+      </w:r>
+      <w:proofErr w:type="spellEnd"/>
+      <w:r>
+        <w:rPr>
+          <w:rFonts w:ascii="Times New Roman" w:hAnsi="Times New Roman" w:cs="Times New Roman"/>
+          <w:sz w:val="26"/>
+          <w:szCs w:val="26"/>
+        </w:rPr>
+        <w:t xml:space="preserve"> </w:t>
+      </w:r>
+      <w:proofErr w:type="spellStart"/>
+      <w:r>
+        <w:rPr>
+          <w:rFonts w:ascii="Times New Roman" w:hAnsi="Times New Roman" w:cs="Times New Roman"/>
+          <w:sz w:val="26"/>
+          <w:szCs w:val="26"/>
+        </w:rPr>
+        <w:t>nó</w:t>
+      </w:r>
+      <w:proofErr w:type="spellEnd"/>
+      <w:r>
+        <w:rPr>
+          <w:rFonts w:ascii="Times New Roman" w:hAnsi="Times New Roman" w:cs="Times New Roman"/>
+          <w:sz w:val="26"/>
+          <w:szCs w:val="26"/>
+        </w:rPr>
+        <w:t xml:space="preserve"> 1 </w:t>
+      </w:r>
+      <w:proofErr w:type="spellStart"/>
+      <w:r>
+        <w:rPr>
+          <w:rFonts w:ascii="Times New Roman" w:hAnsi="Times New Roman" w:cs="Times New Roman"/>
+          <w:sz w:val="26"/>
+          <w:szCs w:val="26"/>
+        </w:rPr>
+        <w:t>cái</w:t>
+      </w:r>
+      <w:proofErr w:type="spellEnd"/>
+      <w:r>
+        <w:rPr>
+          <w:rFonts w:ascii="Times New Roman" w:hAnsi="Times New Roman" w:cs="Times New Roman"/>
+          <w:sz w:val="26"/>
+          <w:szCs w:val="26"/>
+        </w:rPr>
+        <w:t xml:space="preserve"> </w:t>
+      </w:r>
+      <w:proofErr w:type="spellStart"/>
+      <w:r>
+        <w:rPr>
+          <w:rFonts w:ascii="Times New Roman" w:hAnsi="Times New Roman" w:cs="Times New Roman"/>
+          <w:sz w:val="26"/>
+          <w:szCs w:val="26"/>
+        </w:rPr>
+        <w:t>tên</w:t>
+      </w:r>
+      <w:proofErr w:type="spellEnd"/>
+      <w:r>
+        <w:rPr>
+          <w:rFonts w:ascii="Times New Roman" w:hAnsi="Times New Roman" w:cs="Times New Roman"/>
+          <w:sz w:val="26"/>
+          <w:szCs w:val="26"/>
+        </w:rPr>
+        <w:t xml:space="preserve">. </w:t>
+      </w:r>
+      <w:proofErr w:type="spellStart"/>
+      <w:r>
+        <w:rPr>
+          <w:rFonts w:ascii="Times New Roman" w:hAnsi="Times New Roman" w:cs="Times New Roman"/>
+          <w:sz w:val="26"/>
+          <w:szCs w:val="26"/>
+        </w:rPr>
+        <w:t>Ví</w:t>
+      </w:r>
+      <w:proofErr w:type="spellEnd"/>
+      <w:r>
+        <w:rPr>
+          <w:rFonts w:ascii="Times New Roman" w:hAnsi="Times New Roman" w:cs="Times New Roman"/>
+          <w:sz w:val="26"/>
+          <w:szCs w:val="26"/>
+        </w:rPr>
+        <w:t xml:space="preserve"> </w:t>
+      </w:r>
+      <w:proofErr w:type="spellStart"/>
+      <w:r>
+        <w:rPr>
+          <w:rFonts w:ascii="Times New Roman" w:hAnsi="Times New Roman" w:cs="Times New Roman"/>
+          <w:sz w:val="26"/>
+          <w:szCs w:val="26"/>
+        </w:rPr>
+        <w:t>dụ</w:t>
+      </w:r>
+      <w:proofErr w:type="spellEnd"/>
+      <w:r>
+        <w:rPr>
+          <w:rFonts w:ascii="Times New Roman" w:hAnsi="Times New Roman" w:cs="Times New Roman"/>
+          <w:sz w:val="26"/>
+          <w:szCs w:val="26"/>
+        </w:rPr>
+        <w:t xml:space="preserve">, </w:t>
+      </w:r>
+      <w:proofErr w:type="spellStart"/>
+      <w:proofErr w:type="gramStart"/>
+      <w:r>
+        <w:rPr>
+          <w:rFonts w:ascii="Times New Roman" w:hAnsi="Times New Roman" w:cs="Times New Roman"/>
+          <w:sz w:val="26"/>
+          <w:szCs w:val="26"/>
+        </w:rPr>
+        <w:t>app.set</w:t>
+      </w:r>
+      <w:proofErr w:type="spellEnd"/>
+      <w:r>
+        <w:rPr>
+          <w:rFonts w:ascii="Times New Roman" w:hAnsi="Times New Roman" w:cs="Times New Roman"/>
+          <w:sz w:val="26"/>
+          <w:szCs w:val="26"/>
+        </w:rPr>
+        <w:t>(</w:t>
+      </w:r>
+      <w:proofErr w:type="gramEnd"/>
+      <w:r>
+        <w:rPr>
+          <w:rFonts w:ascii="Times New Roman" w:hAnsi="Times New Roman" w:cs="Times New Roman"/>
+          <w:sz w:val="26"/>
+          <w:szCs w:val="26"/>
+        </w:rPr>
+        <w:t>'view engine', '</w:t>
+      </w:r>
+      <w:proofErr w:type="spellStart"/>
+      <w:r>
+        <w:rPr>
+          <w:rFonts w:ascii="Times New Roman" w:hAnsi="Times New Roman" w:cs="Times New Roman"/>
+          <w:sz w:val="26"/>
+          <w:szCs w:val="26"/>
+        </w:rPr>
+        <w:t>ejs</w:t>
+      </w:r>
+      <w:proofErr w:type="spellEnd"/>
+      <w:r>
+        <w:rPr>
+          <w:rFonts w:ascii="Times New Roman" w:hAnsi="Times New Roman" w:cs="Times New Roman"/>
+          <w:sz w:val="26"/>
+          <w:szCs w:val="26"/>
+        </w:rPr>
+        <w:t>')</w:t>
+      </w:r>
+      <w:r>
+        <w:rPr>
+          <w:rFonts w:ascii="Times New Roman" w:hAnsi="Times New Roman" w:cs="Times New Roman"/>
+          <w:sz w:val="26"/>
+          <w:szCs w:val="26"/>
+        </w:rPr>
+        <w:t xml:space="preserve">, </w:t>
+      </w:r>
+      <w:proofErr w:type="spellStart"/>
+      <w:r>
+        <w:rPr>
+          <w:rFonts w:ascii="Times New Roman" w:hAnsi="Times New Roman" w:cs="Times New Roman"/>
+          <w:sz w:val="26"/>
+          <w:szCs w:val="26"/>
+        </w:rPr>
+        <w:t>công</w:t>
+      </w:r>
+      <w:proofErr w:type="spellEnd"/>
+      <w:r>
+        <w:rPr>
+          <w:rFonts w:ascii="Times New Roman" w:hAnsi="Times New Roman" w:cs="Times New Roman"/>
+          <w:sz w:val="26"/>
+          <w:szCs w:val="26"/>
+        </w:rPr>
+        <w:t xml:space="preserve"> </w:t>
+      </w:r>
+      <w:proofErr w:type="spellStart"/>
+      <w:r>
+        <w:rPr>
+          <w:rFonts w:ascii="Times New Roman" w:hAnsi="Times New Roman" w:cs="Times New Roman"/>
+          <w:sz w:val="26"/>
+          <w:szCs w:val="26"/>
+        </w:rPr>
+        <w:t>cụ</w:t>
+      </w:r>
+      <w:proofErr w:type="spellEnd"/>
+      <w:r>
+        <w:rPr>
+          <w:rFonts w:ascii="Times New Roman" w:hAnsi="Times New Roman" w:cs="Times New Roman"/>
+          <w:sz w:val="26"/>
+          <w:szCs w:val="26"/>
+        </w:rPr>
+        <w:t xml:space="preserve"> </w:t>
+      </w:r>
+      <w:proofErr w:type="spellStart"/>
+      <w:r>
+        <w:rPr>
+          <w:rFonts w:ascii="Times New Roman" w:hAnsi="Times New Roman" w:cs="Times New Roman"/>
+          <w:sz w:val="26"/>
+          <w:szCs w:val="26"/>
+        </w:rPr>
+        <w:t>mẫu</w:t>
+      </w:r>
+      <w:proofErr w:type="spellEnd"/>
+      <w:r>
+        <w:rPr>
+          <w:rFonts w:ascii="Times New Roman" w:hAnsi="Times New Roman" w:cs="Times New Roman"/>
+          <w:sz w:val="26"/>
+          <w:szCs w:val="26"/>
+        </w:rPr>
+        <w:t xml:space="preserve"> </w:t>
+      </w:r>
+      <w:proofErr w:type="spellStart"/>
+      <w:r>
+        <w:rPr>
+          <w:rFonts w:ascii="Times New Roman" w:hAnsi="Times New Roman" w:cs="Times New Roman"/>
+          <w:sz w:val="26"/>
+          <w:szCs w:val="26"/>
+        </w:rPr>
+        <w:t>để</w:t>
+      </w:r>
+      <w:proofErr w:type="spellEnd"/>
+      <w:r>
+        <w:rPr>
+          <w:rFonts w:ascii="Times New Roman" w:hAnsi="Times New Roman" w:cs="Times New Roman"/>
+          <w:sz w:val="26"/>
+          <w:szCs w:val="26"/>
+        </w:rPr>
+        <w:t xml:space="preserve"> </w:t>
+      </w:r>
+      <w:proofErr w:type="spellStart"/>
+      <w:r>
+        <w:rPr>
+          <w:rFonts w:ascii="Times New Roman" w:hAnsi="Times New Roman" w:cs="Times New Roman"/>
+          <w:sz w:val="26"/>
+          <w:szCs w:val="26"/>
+        </w:rPr>
+        <w:t>sử</w:t>
+      </w:r>
+      <w:proofErr w:type="spellEnd"/>
+      <w:r>
+        <w:rPr>
+          <w:rFonts w:ascii="Times New Roman" w:hAnsi="Times New Roman" w:cs="Times New Roman"/>
+          <w:sz w:val="26"/>
+          <w:szCs w:val="26"/>
+        </w:rPr>
+        <w:t xml:space="preserve"> </w:t>
+      </w:r>
+      <w:proofErr w:type="spellStart"/>
+      <w:r>
+        <w:rPr>
+          <w:rFonts w:ascii="Times New Roman" w:hAnsi="Times New Roman" w:cs="Times New Roman"/>
+          <w:sz w:val="26"/>
+          <w:szCs w:val="26"/>
+        </w:rPr>
+        <w:t>dụng</w:t>
+      </w:r>
+      <w:proofErr w:type="spellEnd"/>
+      <w:r>
+        <w:rPr>
+          <w:rFonts w:ascii="Times New Roman" w:hAnsi="Times New Roman" w:cs="Times New Roman"/>
+          <w:sz w:val="26"/>
+          <w:szCs w:val="26"/>
+        </w:rPr>
+        <w:t>.</w:t>
+      </w:r>
+    </w:p>
+    <w:p>
+      <w:pPr>
+        <w:rPr>
+          <w:rFonts w:ascii="Times New Roman" w:hAnsi="Times New Roman" w:cs="Times New Roman"/>
+          <w:sz w:val="26"/>
+          <w:szCs w:val="26"/>
+        </w:rPr>
+      </w:pPr>
+      <w:r>
+        <w:rPr>
+          <w:rFonts w:ascii="Times New Roman" w:hAnsi="Times New Roman" w:cs="Times New Roman"/>
+          <w:sz w:val="26"/>
+          <w:szCs w:val="26"/>
+        </w:rPr>
+        <w:t xml:space="preserve">+ </w:t>
+      </w:r>
+      <w:proofErr w:type="gramStart"/>
+      <w:r>
+        <w:rPr>
+          <w:rFonts w:ascii="Times New Roman" w:hAnsi="Times New Roman" w:cs="Times New Roman"/>
+          <w:sz w:val="26"/>
+          <w:szCs w:val="26"/>
+        </w:rPr>
+        <w:t xml:space="preserve">File </w:t>
+      </w:r>
+      <w:r>
+        <w:rPr>
+          <w:rFonts w:ascii="Times New Roman" w:hAnsi="Times New Roman" w:cs="Times New Roman"/>
+          <w:sz w:val="26"/>
+          <w:szCs w:val="26"/>
+        </w:rPr>
+        <w:t>.</w:t>
+      </w:r>
+      <w:r>
+        <w:rPr>
+          <w:rFonts w:ascii="Times New Roman" w:hAnsi="Times New Roman" w:cs="Times New Roman"/>
+          <w:sz w:val="26"/>
+          <w:szCs w:val="26"/>
+        </w:rPr>
+        <w:t>env</w:t>
+      </w:r>
+      <w:proofErr w:type="gramEnd"/>
+      <w:r>
+        <w:rPr>
+          <w:rFonts w:ascii="Times New Roman" w:hAnsi="Times New Roman" w:cs="Times New Roman"/>
+          <w:sz w:val="26"/>
+          <w:szCs w:val="26"/>
+        </w:rPr>
+        <w:t xml:space="preserve"> ra </w:t>
+      </w:r>
+      <w:proofErr w:type="spellStart"/>
+      <w:r>
+        <w:rPr>
+          <w:rFonts w:ascii="Times New Roman" w:hAnsi="Times New Roman" w:cs="Times New Roman"/>
+          <w:sz w:val="26"/>
+          <w:szCs w:val="26"/>
+        </w:rPr>
+        <w:t>đời</w:t>
+      </w:r>
+      <w:proofErr w:type="spellEnd"/>
+      <w:r>
+        <w:rPr>
+          <w:rFonts w:ascii="Times New Roman" w:hAnsi="Times New Roman" w:cs="Times New Roman"/>
+          <w:sz w:val="26"/>
+          <w:szCs w:val="26"/>
+        </w:rPr>
+        <w:t xml:space="preserve"> do </w:t>
+      </w:r>
+      <w:proofErr w:type="spellStart"/>
+      <w:r>
+        <w:rPr>
+          <w:rFonts w:ascii="Times New Roman" w:hAnsi="Times New Roman" w:cs="Times New Roman"/>
+          <w:sz w:val="26"/>
+          <w:szCs w:val="26"/>
+        </w:rPr>
+        <w:t>chúng</w:t>
+      </w:r>
+      <w:proofErr w:type="spellEnd"/>
+      <w:r>
+        <w:rPr>
+          <w:rFonts w:ascii="Times New Roman" w:hAnsi="Times New Roman" w:cs="Times New Roman"/>
+          <w:sz w:val="26"/>
+          <w:szCs w:val="26"/>
+        </w:rPr>
+        <w:t xml:space="preserve"> ta </w:t>
+      </w:r>
+      <w:proofErr w:type="spellStart"/>
+      <w:r>
+        <w:rPr>
+          <w:rFonts w:ascii="Times New Roman" w:hAnsi="Times New Roman" w:cs="Times New Roman"/>
+          <w:sz w:val="26"/>
+          <w:szCs w:val="26"/>
+        </w:rPr>
+        <w:t>phải</w:t>
+      </w:r>
+      <w:proofErr w:type="spellEnd"/>
+      <w:r>
+        <w:rPr>
+          <w:rFonts w:ascii="Times New Roman" w:hAnsi="Times New Roman" w:cs="Times New Roman"/>
+          <w:sz w:val="26"/>
+          <w:szCs w:val="26"/>
+        </w:rPr>
+        <w:t xml:space="preserve"> </w:t>
+      </w:r>
+      <w:proofErr w:type="spellStart"/>
+      <w:r>
+        <w:rPr>
+          <w:rFonts w:ascii="Times New Roman" w:hAnsi="Times New Roman" w:cs="Times New Roman"/>
+          <w:sz w:val="26"/>
+          <w:szCs w:val="26"/>
+        </w:rPr>
+        <w:t>tạo</w:t>
+      </w:r>
+      <w:proofErr w:type="spellEnd"/>
+      <w:r>
+        <w:rPr>
+          <w:rFonts w:ascii="Times New Roman" w:hAnsi="Times New Roman" w:cs="Times New Roman"/>
+          <w:sz w:val="26"/>
+          <w:szCs w:val="26"/>
+        </w:rPr>
+        <w:t xml:space="preserve"> </w:t>
+      </w:r>
+      <w:proofErr w:type="spellStart"/>
+      <w:r>
+        <w:rPr>
+          <w:rFonts w:ascii="Times New Roman" w:hAnsi="Times New Roman" w:cs="Times New Roman"/>
+          <w:sz w:val="26"/>
+          <w:szCs w:val="26"/>
+        </w:rPr>
+        <w:t>rất</w:t>
+      </w:r>
+      <w:proofErr w:type="spellEnd"/>
+      <w:r>
+        <w:rPr>
+          <w:rFonts w:ascii="Times New Roman" w:hAnsi="Times New Roman" w:cs="Times New Roman"/>
+          <w:sz w:val="26"/>
+          <w:szCs w:val="26"/>
+        </w:rPr>
+        <w:t xml:space="preserve"> </w:t>
+      </w:r>
+      <w:proofErr w:type="spellStart"/>
+      <w:r>
+        <w:rPr>
+          <w:rFonts w:ascii="Times New Roman" w:hAnsi="Times New Roman" w:cs="Times New Roman"/>
+          <w:sz w:val="26"/>
+          <w:szCs w:val="26"/>
+        </w:rPr>
+        <w:t>nhiều</w:t>
+      </w:r>
+      <w:proofErr w:type="spellEnd"/>
+      <w:r>
+        <w:rPr>
+          <w:rFonts w:ascii="Times New Roman" w:hAnsi="Times New Roman" w:cs="Times New Roman"/>
+          <w:sz w:val="26"/>
+          <w:szCs w:val="26"/>
+        </w:rPr>
+        <w:t xml:space="preserve"> </w:t>
+      </w:r>
+      <w:proofErr w:type="spellStart"/>
+      <w:r>
+        <w:rPr>
+          <w:rFonts w:ascii="Times New Roman" w:hAnsi="Times New Roman" w:cs="Times New Roman"/>
+          <w:sz w:val="26"/>
+          <w:szCs w:val="26"/>
+        </w:rPr>
+        <w:t>biến</w:t>
+      </w:r>
+      <w:proofErr w:type="spellEnd"/>
+      <w:r>
+        <w:rPr>
+          <w:rFonts w:ascii="Times New Roman" w:hAnsi="Times New Roman" w:cs="Times New Roman"/>
+          <w:sz w:val="26"/>
+          <w:szCs w:val="26"/>
+        </w:rPr>
+        <w:t xml:space="preserve"> ở </w:t>
+      </w:r>
+      <w:proofErr w:type="spellStart"/>
+      <w:r>
+        <w:rPr>
+          <w:rFonts w:ascii="Times New Roman" w:hAnsi="Times New Roman" w:cs="Times New Roman"/>
+          <w:sz w:val="26"/>
+          <w:szCs w:val="26"/>
+        </w:rPr>
+        <w:t>nh</w:t>
+      </w:r>
+      <w:r>
+        <w:rPr>
+          <w:rFonts w:ascii="Times New Roman" w:hAnsi="Times New Roman" w:cs="Times New Roman"/>
+          <w:sz w:val="26"/>
+          <w:szCs w:val="26"/>
+        </w:rPr>
+        <w:t>iều</w:t>
+      </w:r>
+      <w:proofErr w:type="spellEnd"/>
+      <w:r>
+        <w:rPr>
+          <w:rFonts w:ascii="Times New Roman" w:hAnsi="Times New Roman" w:cs="Times New Roman"/>
+          <w:sz w:val="26"/>
+          <w:szCs w:val="26"/>
+        </w:rPr>
+        <w:t xml:space="preserve"> file </w:t>
+      </w:r>
+      <w:proofErr w:type="spellStart"/>
+      <w:r>
+        <w:rPr>
+          <w:rFonts w:ascii="Times New Roman" w:hAnsi="Times New Roman" w:cs="Times New Roman"/>
+          <w:sz w:val="26"/>
+          <w:szCs w:val="26"/>
+        </w:rPr>
+        <w:t>thì</w:t>
+      </w:r>
+      <w:proofErr w:type="spellEnd"/>
+      <w:r>
+        <w:rPr>
+          <w:rFonts w:ascii="Times New Roman" w:hAnsi="Times New Roman" w:cs="Times New Roman"/>
+          <w:sz w:val="26"/>
+          <w:szCs w:val="26"/>
+        </w:rPr>
+        <w:t xml:space="preserve"> </w:t>
+      </w:r>
+      <w:proofErr w:type="spellStart"/>
+      <w:r>
+        <w:rPr>
+          <w:rFonts w:ascii="Times New Roman" w:hAnsi="Times New Roman" w:cs="Times New Roman"/>
+          <w:sz w:val="26"/>
+          <w:szCs w:val="26"/>
+        </w:rPr>
+        <w:t>sau</w:t>
+      </w:r>
+      <w:proofErr w:type="spellEnd"/>
+      <w:r>
+        <w:rPr>
+          <w:rFonts w:ascii="Times New Roman" w:hAnsi="Times New Roman" w:cs="Times New Roman"/>
+          <w:sz w:val="26"/>
+          <w:szCs w:val="26"/>
+        </w:rPr>
+        <w:t xml:space="preserve"> </w:t>
+      </w:r>
+      <w:proofErr w:type="spellStart"/>
+      <w:r>
+        <w:rPr>
+          <w:rFonts w:ascii="Times New Roman" w:hAnsi="Times New Roman" w:cs="Times New Roman"/>
+          <w:sz w:val="26"/>
+          <w:szCs w:val="26"/>
+        </w:rPr>
+        <w:t>mỗi</w:t>
+      </w:r>
+      <w:proofErr w:type="spellEnd"/>
+      <w:r>
+        <w:rPr>
+          <w:rFonts w:ascii="Times New Roman" w:hAnsi="Times New Roman" w:cs="Times New Roman"/>
+          <w:sz w:val="26"/>
+          <w:szCs w:val="26"/>
+        </w:rPr>
+        <w:t xml:space="preserve"> </w:t>
+      </w:r>
+      <w:proofErr w:type="spellStart"/>
+      <w:r>
+        <w:rPr>
+          <w:rFonts w:ascii="Times New Roman" w:hAnsi="Times New Roman" w:cs="Times New Roman"/>
+          <w:sz w:val="26"/>
+          <w:szCs w:val="26"/>
+        </w:rPr>
+        <w:t>lần</w:t>
+      </w:r>
+      <w:proofErr w:type="spellEnd"/>
+      <w:r>
+        <w:rPr>
+          <w:rFonts w:ascii="Times New Roman" w:hAnsi="Times New Roman" w:cs="Times New Roman"/>
+          <w:sz w:val="26"/>
+          <w:szCs w:val="26"/>
+        </w:rPr>
+        <w:t xml:space="preserve"> </w:t>
+      </w:r>
+      <w:proofErr w:type="spellStart"/>
+      <w:r>
+        <w:rPr>
+          <w:rFonts w:ascii="Times New Roman" w:hAnsi="Times New Roman" w:cs="Times New Roman"/>
+          <w:sz w:val="26"/>
+          <w:szCs w:val="26"/>
+        </w:rPr>
+        <w:t>giao</w:t>
+      </w:r>
+      <w:proofErr w:type="spellEnd"/>
+      <w:r>
+        <w:rPr>
+          <w:rFonts w:ascii="Times New Roman" w:hAnsi="Times New Roman" w:cs="Times New Roman"/>
+          <w:sz w:val="26"/>
+          <w:szCs w:val="26"/>
+        </w:rPr>
+        <w:t xml:space="preserve"> </w:t>
+      </w:r>
+      <w:proofErr w:type="spellStart"/>
+      <w:r>
+        <w:rPr>
+          <w:rFonts w:ascii="Times New Roman" w:hAnsi="Times New Roman" w:cs="Times New Roman"/>
+          <w:sz w:val="26"/>
+          <w:szCs w:val="26"/>
+        </w:rPr>
+        <w:t>một</w:t>
+      </w:r>
+      <w:proofErr w:type="spellEnd"/>
+      <w:r>
+        <w:rPr>
+          <w:rFonts w:ascii="Times New Roman" w:hAnsi="Times New Roman" w:cs="Times New Roman"/>
+          <w:sz w:val="26"/>
+          <w:szCs w:val="26"/>
+        </w:rPr>
+        <w:t xml:space="preserve"> version </w:t>
+      </w:r>
+      <w:proofErr w:type="spellStart"/>
+      <w:r>
+        <w:rPr>
+          <w:rFonts w:ascii="Times New Roman" w:hAnsi="Times New Roman" w:cs="Times New Roman"/>
+          <w:sz w:val="26"/>
+          <w:szCs w:val="26"/>
+        </w:rPr>
+        <w:t>của</w:t>
+      </w:r>
+      <w:proofErr w:type="spellEnd"/>
+      <w:r>
+        <w:rPr>
+          <w:rFonts w:ascii="Times New Roman" w:hAnsi="Times New Roman" w:cs="Times New Roman"/>
+          <w:sz w:val="26"/>
+          <w:szCs w:val="26"/>
+        </w:rPr>
+        <w:t xml:space="preserve"> dev </w:t>
+      </w:r>
+      <w:proofErr w:type="spellStart"/>
+      <w:r>
+        <w:rPr>
+          <w:rFonts w:ascii="Times New Roman" w:hAnsi="Times New Roman" w:cs="Times New Roman"/>
+          <w:sz w:val="26"/>
+          <w:szCs w:val="26"/>
+        </w:rPr>
+        <w:t>cho</w:t>
+      </w:r>
+      <w:proofErr w:type="spellEnd"/>
+      <w:r>
+        <w:rPr>
+          <w:rFonts w:ascii="Times New Roman" w:hAnsi="Times New Roman" w:cs="Times New Roman"/>
+          <w:sz w:val="26"/>
+          <w:szCs w:val="26"/>
+        </w:rPr>
+        <w:t xml:space="preserve"> tester test (hay </w:t>
+      </w:r>
+      <w:proofErr w:type="spellStart"/>
+      <w:r>
+        <w:rPr>
+          <w:rFonts w:ascii="Times New Roman" w:hAnsi="Times New Roman" w:cs="Times New Roman"/>
+          <w:sz w:val="26"/>
+          <w:szCs w:val="26"/>
+        </w:rPr>
+        <w:t>còn</w:t>
+      </w:r>
+      <w:proofErr w:type="spellEnd"/>
+      <w:r>
+        <w:rPr>
+          <w:rFonts w:ascii="Times New Roman" w:hAnsi="Times New Roman" w:cs="Times New Roman"/>
+          <w:sz w:val="26"/>
+          <w:szCs w:val="26"/>
+        </w:rPr>
+        <w:t xml:space="preserve"> </w:t>
+      </w:r>
+      <w:proofErr w:type="spellStart"/>
+      <w:r>
+        <w:rPr>
+          <w:rFonts w:ascii="Times New Roman" w:hAnsi="Times New Roman" w:cs="Times New Roman"/>
+          <w:sz w:val="26"/>
+          <w:szCs w:val="26"/>
+        </w:rPr>
+        <w:t>gọi</w:t>
+      </w:r>
+      <w:proofErr w:type="spellEnd"/>
+      <w:r>
+        <w:rPr>
+          <w:rFonts w:ascii="Times New Roman" w:hAnsi="Times New Roman" w:cs="Times New Roman"/>
+          <w:sz w:val="26"/>
+          <w:szCs w:val="26"/>
+        </w:rPr>
+        <w:t xml:space="preserve"> </w:t>
+      </w:r>
+      <w:proofErr w:type="spellStart"/>
+      <w:r>
+        <w:rPr>
+          <w:rFonts w:ascii="Times New Roman" w:hAnsi="Times New Roman" w:cs="Times New Roman"/>
+          <w:sz w:val="26"/>
+          <w:szCs w:val="26"/>
+        </w:rPr>
+        <w:t>là</w:t>
+      </w:r>
+      <w:proofErr w:type="spellEnd"/>
+      <w:r>
+        <w:rPr>
+          <w:rFonts w:ascii="Times New Roman" w:hAnsi="Times New Roman" w:cs="Times New Roman"/>
+          <w:sz w:val="26"/>
+          <w:szCs w:val="26"/>
+        </w:rPr>
+        <w:t xml:space="preserve"> user access test – </w:t>
+      </w:r>
+      <w:proofErr w:type="spellStart"/>
+      <w:r>
+        <w:rPr>
+          <w:rFonts w:ascii="Times New Roman" w:hAnsi="Times New Roman" w:cs="Times New Roman"/>
+          <w:sz w:val="26"/>
+          <w:szCs w:val="26"/>
+        </w:rPr>
+        <w:t>uat</w:t>
+      </w:r>
+      <w:proofErr w:type="spellEnd"/>
+      <w:r>
+        <w:rPr>
+          <w:rFonts w:ascii="Times New Roman" w:hAnsi="Times New Roman" w:cs="Times New Roman"/>
+          <w:sz w:val="26"/>
+          <w:szCs w:val="26"/>
+        </w:rPr>
+        <w:t xml:space="preserve">) </w:t>
+      </w:r>
+      <w:proofErr w:type="spellStart"/>
+      <w:r>
+        <w:rPr>
+          <w:rFonts w:ascii="Times New Roman" w:hAnsi="Times New Roman" w:cs="Times New Roman"/>
+          <w:sz w:val="26"/>
+          <w:szCs w:val="26"/>
+        </w:rPr>
+        <w:t>và</w:t>
+      </w:r>
+      <w:proofErr w:type="spellEnd"/>
+      <w:r>
+        <w:rPr>
+          <w:rFonts w:ascii="Times New Roman" w:hAnsi="Times New Roman" w:cs="Times New Roman"/>
+          <w:sz w:val="26"/>
+          <w:szCs w:val="26"/>
+        </w:rPr>
+        <w:t xml:space="preserve"> </w:t>
+      </w:r>
+      <w:proofErr w:type="spellStart"/>
+      <w:r>
+        <w:rPr>
+          <w:rFonts w:ascii="Times New Roman" w:hAnsi="Times New Roman" w:cs="Times New Roman"/>
+          <w:sz w:val="26"/>
+          <w:szCs w:val="26"/>
+        </w:rPr>
+        <w:t>sau</w:t>
+      </w:r>
+      <w:proofErr w:type="spellEnd"/>
+      <w:r>
+        <w:rPr>
+          <w:rFonts w:ascii="Times New Roman" w:hAnsi="Times New Roman" w:cs="Times New Roman"/>
+          <w:sz w:val="26"/>
+          <w:szCs w:val="26"/>
+        </w:rPr>
+        <w:t xml:space="preserve"> </w:t>
+      </w:r>
+      <w:proofErr w:type="spellStart"/>
+      <w:r>
+        <w:rPr>
+          <w:rFonts w:ascii="Times New Roman" w:hAnsi="Times New Roman" w:cs="Times New Roman"/>
+          <w:sz w:val="26"/>
+          <w:szCs w:val="26"/>
+        </w:rPr>
+        <w:t>này</w:t>
+      </w:r>
+      <w:proofErr w:type="spellEnd"/>
+      <w:r>
+        <w:rPr>
+          <w:rFonts w:ascii="Times New Roman" w:hAnsi="Times New Roman" w:cs="Times New Roman"/>
+          <w:sz w:val="26"/>
+          <w:szCs w:val="26"/>
+        </w:rPr>
+        <w:t xml:space="preserve"> </w:t>
+      </w:r>
+      <w:proofErr w:type="spellStart"/>
+      <w:r>
+        <w:rPr>
+          <w:rFonts w:ascii="Times New Roman" w:hAnsi="Times New Roman" w:cs="Times New Roman"/>
+          <w:sz w:val="26"/>
+          <w:szCs w:val="26"/>
+        </w:rPr>
+        <w:t>còn</w:t>
+      </w:r>
+      <w:proofErr w:type="spellEnd"/>
+      <w:r>
+        <w:rPr>
+          <w:rFonts w:ascii="Times New Roman" w:hAnsi="Times New Roman" w:cs="Times New Roman"/>
+          <w:sz w:val="26"/>
+          <w:szCs w:val="26"/>
+        </w:rPr>
+        <w:t xml:space="preserve"> </w:t>
+      </w:r>
+      <w:proofErr w:type="spellStart"/>
+      <w:r>
+        <w:rPr>
+          <w:rFonts w:ascii="Times New Roman" w:hAnsi="Times New Roman" w:cs="Times New Roman"/>
+          <w:sz w:val="26"/>
+          <w:szCs w:val="26"/>
+        </w:rPr>
+        <w:t>có</w:t>
+      </w:r>
+      <w:proofErr w:type="spellEnd"/>
+      <w:r>
+        <w:rPr>
+          <w:rFonts w:ascii="Times New Roman" w:hAnsi="Times New Roman" w:cs="Times New Roman"/>
+          <w:sz w:val="26"/>
+          <w:szCs w:val="26"/>
+        </w:rPr>
+        <w:t xml:space="preserve"> </w:t>
+      </w:r>
+      <w:proofErr w:type="spellStart"/>
+      <w:r>
+        <w:rPr>
+          <w:rFonts w:ascii="Times New Roman" w:hAnsi="Times New Roman" w:cs="Times New Roman"/>
+          <w:sz w:val="26"/>
+          <w:szCs w:val="26"/>
+        </w:rPr>
+        <w:t>bản</w:t>
+      </w:r>
+      <w:proofErr w:type="spellEnd"/>
+      <w:r>
+        <w:rPr>
+          <w:rFonts w:ascii="Times New Roman" w:hAnsi="Times New Roman" w:cs="Times New Roman"/>
+          <w:sz w:val="26"/>
+          <w:szCs w:val="26"/>
+        </w:rPr>
+        <w:t xml:space="preserve"> production(.prod) </w:t>
+      </w:r>
+      <w:proofErr w:type="spellStart"/>
+      <w:r>
+        <w:rPr>
+          <w:rFonts w:ascii="Times New Roman" w:hAnsi="Times New Roman" w:cs="Times New Roman"/>
+          <w:sz w:val="26"/>
+          <w:szCs w:val="26"/>
+        </w:rPr>
+        <w:t>giao</w:t>
+      </w:r>
+      <w:proofErr w:type="spellEnd"/>
+      <w:r>
+        <w:rPr>
+          <w:rFonts w:ascii="Times New Roman" w:hAnsi="Times New Roman" w:cs="Times New Roman"/>
+          <w:sz w:val="26"/>
+          <w:szCs w:val="26"/>
+        </w:rPr>
+        <w:t xml:space="preserve"> </w:t>
+      </w:r>
+      <w:proofErr w:type="spellStart"/>
+      <w:r>
+        <w:rPr>
+          <w:rFonts w:ascii="Times New Roman" w:hAnsi="Times New Roman" w:cs="Times New Roman"/>
+          <w:sz w:val="26"/>
+          <w:szCs w:val="26"/>
+        </w:rPr>
+        <w:t>cho</w:t>
+      </w:r>
+      <w:proofErr w:type="spellEnd"/>
+      <w:r>
+        <w:rPr>
+          <w:rFonts w:ascii="Times New Roman" w:hAnsi="Times New Roman" w:cs="Times New Roman"/>
+          <w:sz w:val="26"/>
+          <w:szCs w:val="26"/>
+        </w:rPr>
+        <w:t xml:space="preserve"> </w:t>
+      </w:r>
+      <w:proofErr w:type="spellStart"/>
+      <w:r>
+        <w:rPr>
+          <w:rFonts w:ascii="Times New Roman" w:hAnsi="Times New Roman" w:cs="Times New Roman"/>
+          <w:sz w:val="26"/>
+          <w:szCs w:val="26"/>
+        </w:rPr>
+        <w:t>khách</w:t>
+      </w:r>
+      <w:proofErr w:type="spellEnd"/>
+      <w:r>
+        <w:rPr>
+          <w:rFonts w:ascii="Times New Roman" w:hAnsi="Times New Roman" w:cs="Times New Roman"/>
+          <w:sz w:val="26"/>
+          <w:szCs w:val="26"/>
+        </w:rPr>
+        <w:t xml:space="preserve"> </w:t>
+      </w:r>
+      <w:proofErr w:type="spellStart"/>
+      <w:r>
+        <w:rPr>
+          <w:rFonts w:ascii="Times New Roman" w:hAnsi="Times New Roman" w:cs="Times New Roman"/>
+          <w:sz w:val="26"/>
+          <w:szCs w:val="26"/>
+        </w:rPr>
+        <w:t>hàng</w:t>
+      </w:r>
+      <w:proofErr w:type="spellEnd"/>
+      <w:r>
+        <w:rPr>
+          <w:rFonts w:ascii="Times New Roman" w:hAnsi="Times New Roman" w:cs="Times New Roman"/>
+          <w:sz w:val="26"/>
+          <w:szCs w:val="26"/>
+        </w:rPr>
+        <w:t xml:space="preserve"> (customers) sau </w:t>
+      </w:r>
+      <w:proofErr w:type="spellStart"/>
+      <w:r>
+        <w:rPr>
+          <w:rFonts w:ascii="Times New Roman" w:hAnsi="Times New Roman" w:cs="Times New Roman"/>
+          <w:sz w:val="26"/>
+          <w:szCs w:val="26"/>
+        </w:rPr>
+        <w:t>đó</w:t>
+      </w:r>
+      <w:proofErr w:type="spellEnd"/>
+      <w:r>
+        <w:rPr>
+          <w:rFonts w:ascii="Times New Roman" w:hAnsi="Times New Roman" w:cs="Times New Roman"/>
+          <w:sz w:val="26"/>
+          <w:szCs w:val="26"/>
+        </w:rPr>
+        <w:t xml:space="preserve"> update </w:t>
+      </w:r>
+      <w:proofErr w:type="spellStart"/>
+      <w:r>
+        <w:rPr>
+          <w:rFonts w:ascii="Times New Roman" w:hAnsi="Times New Roman" w:cs="Times New Roman"/>
+          <w:sz w:val="26"/>
+          <w:szCs w:val="26"/>
+        </w:rPr>
+        <w:t>thì</w:t>
+      </w:r>
+      <w:proofErr w:type="spellEnd"/>
+      <w:r>
+        <w:rPr>
+          <w:rFonts w:ascii="Times New Roman" w:hAnsi="Times New Roman" w:cs="Times New Roman"/>
+          <w:sz w:val="26"/>
+          <w:szCs w:val="26"/>
+        </w:rPr>
+        <w:t xml:space="preserve"> </w:t>
+      </w:r>
+      <w:proofErr w:type="spellStart"/>
+      <w:r>
+        <w:rPr>
+          <w:rFonts w:ascii="Times New Roman" w:hAnsi="Times New Roman" w:cs="Times New Roman"/>
+          <w:sz w:val="26"/>
+          <w:szCs w:val="26"/>
+        </w:rPr>
+        <w:t>chúng</w:t>
+      </w:r>
+      <w:proofErr w:type="spellEnd"/>
+      <w:r>
+        <w:rPr>
+          <w:rFonts w:ascii="Times New Roman" w:hAnsi="Times New Roman" w:cs="Times New Roman"/>
+          <w:sz w:val="26"/>
+          <w:szCs w:val="26"/>
+        </w:rPr>
+        <w:t xml:space="preserve"> ta </w:t>
+      </w:r>
+      <w:proofErr w:type="spellStart"/>
+      <w:r>
+        <w:rPr>
+          <w:rFonts w:ascii="Times New Roman" w:hAnsi="Times New Roman" w:cs="Times New Roman"/>
+          <w:sz w:val="26"/>
+          <w:szCs w:val="26"/>
+        </w:rPr>
+        <w:t>cần</w:t>
+      </w:r>
+      <w:proofErr w:type="spellEnd"/>
+      <w:r>
+        <w:rPr>
+          <w:rFonts w:ascii="Times New Roman" w:hAnsi="Times New Roman" w:cs="Times New Roman"/>
+          <w:sz w:val="26"/>
+          <w:szCs w:val="26"/>
+        </w:rPr>
+        <w:t xml:space="preserve"> </w:t>
+      </w:r>
+      <w:proofErr w:type="spellStart"/>
+      <w:r>
+        <w:rPr>
+          <w:rFonts w:ascii="Times New Roman" w:hAnsi="Times New Roman" w:cs="Times New Roman"/>
+          <w:sz w:val="26"/>
+          <w:szCs w:val="26"/>
+        </w:rPr>
+        <w:t>phải</w:t>
+      </w:r>
+      <w:proofErr w:type="spellEnd"/>
+      <w:r>
+        <w:rPr>
+          <w:rFonts w:ascii="Times New Roman" w:hAnsi="Times New Roman" w:cs="Times New Roman"/>
+          <w:sz w:val="26"/>
+          <w:szCs w:val="26"/>
+        </w:rPr>
+        <w:t xml:space="preserve"> </w:t>
+      </w:r>
+      <w:proofErr w:type="spellStart"/>
+      <w:r>
+        <w:rPr>
+          <w:rFonts w:ascii="Times New Roman" w:hAnsi="Times New Roman" w:cs="Times New Roman"/>
+          <w:sz w:val="26"/>
+          <w:szCs w:val="26"/>
+        </w:rPr>
+        <w:t>thay</w:t>
+      </w:r>
+      <w:proofErr w:type="spellEnd"/>
+      <w:r>
+        <w:rPr>
+          <w:rFonts w:ascii="Times New Roman" w:hAnsi="Times New Roman" w:cs="Times New Roman"/>
+          <w:sz w:val="26"/>
+          <w:szCs w:val="26"/>
+        </w:rPr>
+        <w:t xml:space="preserve"> </w:t>
+      </w:r>
+      <w:proofErr w:type="spellStart"/>
+      <w:r>
+        <w:rPr>
+          <w:rFonts w:ascii="Times New Roman" w:hAnsi="Times New Roman" w:cs="Times New Roman"/>
+          <w:sz w:val="26"/>
+          <w:szCs w:val="26"/>
+        </w:rPr>
+        <w:t>đổi</w:t>
+      </w:r>
+      <w:proofErr w:type="spellEnd"/>
+      <w:r>
+        <w:rPr>
+          <w:rFonts w:ascii="Times New Roman" w:hAnsi="Times New Roman" w:cs="Times New Roman"/>
+          <w:sz w:val="26"/>
+          <w:szCs w:val="26"/>
+        </w:rPr>
+        <w:t xml:space="preserve"> value </w:t>
+      </w:r>
+      <w:proofErr w:type="spellStart"/>
+      <w:r>
+        <w:rPr>
+          <w:rFonts w:ascii="Times New Roman" w:hAnsi="Times New Roman" w:cs="Times New Roman"/>
+          <w:sz w:val="26"/>
+          <w:szCs w:val="26"/>
+        </w:rPr>
+        <w:t>rất</w:t>
+      </w:r>
+      <w:proofErr w:type="spellEnd"/>
+      <w:r>
+        <w:rPr>
+          <w:rFonts w:ascii="Times New Roman" w:hAnsi="Times New Roman" w:cs="Times New Roman"/>
+          <w:sz w:val="26"/>
+          <w:szCs w:val="26"/>
+        </w:rPr>
+        <w:t xml:space="preserve"> </w:t>
+      </w:r>
+      <w:proofErr w:type="spellStart"/>
+      <w:r>
+        <w:rPr>
+          <w:rFonts w:ascii="Times New Roman" w:hAnsi="Times New Roman" w:cs="Times New Roman"/>
+          <w:sz w:val="26"/>
+          <w:szCs w:val="26"/>
+        </w:rPr>
+        <w:t>nhiều</w:t>
+      </w:r>
+      <w:proofErr w:type="spellEnd"/>
+      <w:r>
+        <w:rPr>
+          <w:rFonts w:ascii="Times New Roman" w:hAnsi="Times New Roman" w:cs="Times New Roman"/>
+          <w:sz w:val="26"/>
+          <w:szCs w:val="26"/>
+        </w:rPr>
+        <w:t xml:space="preserve"> -&gt; </w:t>
+      </w:r>
+      <w:proofErr w:type="spellStart"/>
+      <w:r>
+        <w:rPr>
+          <w:rFonts w:ascii="Times New Roman" w:hAnsi="Times New Roman" w:cs="Times New Roman"/>
+          <w:sz w:val="26"/>
+          <w:szCs w:val="26"/>
+        </w:rPr>
+        <w:t>như</w:t>
+      </w:r>
+      <w:proofErr w:type="spellEnd"/>
+      <w:r>
+        <w:rPr>
+          <w:rFonts w:ascii="Times New Roman" w:hAnsi="Times New Roman" w:cs="Times New Roman"/>
+          <w:sz w:val="26"/>
+          <w:szCs w:val="26"/>
+        </w:rPr>
+        <w:t xml:space="preserve"> </w:t>
+      </w:r>
+      <w:proofErr w:type="spellStart"/>
+      <w:r>
+        <w:rPr>
+          <w:rFonts w:ascii="Times New Roman" w:hAnsi="Times New Roman" w:cs="Times New Roman"/>
+          <w:sz w:val="26"/>
+          <w:szCs w:val="26"/>
+        </w:rPr>
+        <w:t>vậy</w:t>
+      </w:r>
+      <w:proofErr w:type="spellEnd"/>
+      <w:r>
+        <w:rPr>
+          <w:rFonts w:ascii="Times New Roman" w:hAnsi="Times New Roman" w:cs="Times New Roman"/>
+          <w:sz w:val="26"/>
+          <w:szCs w:val="26"/>
+        </w:rPr>
+        <w:t xml:space="preserve"> </w:t>
+      </w:r>
+      <w:proofErr w:type="spellStart"/>
+      <w:r>
+        <w:rPr>
+          <w:rFonts w:ascii="Times New Roman" w:hAnsi="Times New Roman" w:cs="Times New Roman"/>
+          <w:sz w:val="26"/>
+          <w:szCs w:val="26"/>
+        </w:rPr>
+        <w:t>rất</w:t>
+      </w:r>
+      <w:proofErr w:type="spellEnd"/>
+      <w:r>
+        <w:rPr>
+          <w:rFonts w:ascii="Times New Roman" w:hAnsi="Times New Roman" w:cs="Times New Roman"/>
+          <w:sz w:val="26"/>
+          <w:szCs w:val="26"/>
+        </w:rPr>
+        <w:t xml:space="preserve"> </w:t>
+      </w:r>
+      <w:proofErr w:type="spellStart"/>
+      <w:r>
+        <w:rPr>
+          <w:rFonts w:ascii="Times New Roman" w:hAnsi="Times New Roman" w:cs="Times New Roman"/>
+          <w:sz w:val="26"/>
+          <w:szCs w:val="26"/>
+        </w:rPr>
+        <w:t>tốn</w:t>
+      </w:r>
+      <w:proofErr w:type="spellEnd"/>
+      <w:r>
+        <w:rPr>
+          <w:rFonts w:ascii="Times New Roman" w:hAnsi="Times New Roman" w:cs="Times New Roman"/>
+          <w:sz w:val="26"/>
+          <w:szCs w:val="26"/>
+        </w:rPr>
+        <w:t xml:space="preserve"> </w:t>
+      </w:r>
+      <w:proofErr w:type="spellStart"/>
+      <w:r>
+        <w:rPr>
+          <w:rFonts w:ascii="Times New Roman" w:hAnsi="Times New Roman" w:cs="Times New Roman"/>
+          <w:sz w:val="26"/>
+          <w:szCs w:val="26"/>
+        </w:rPr>
+        <w:t>thời</w:t>
+      </w:r>
+      <w:proofErr w:type="spellEnd"/>
+      <w:r>
+        <w:rPr>
+          <w:rFonts w:ascii="Times New Roman" w:hAnsi="Times New Roman" w:cs="Times New Roman"/>
+          <w:sz w:val="26"/>
+          <w:szCs w:val="26"/>
+        </w:rPr>
+        <w:t xml:space="preserve"> </w:t>
+      </w:r>
+      <w:proofErr w:type="spellStart"/>
+      <w:r>
+        <w:rPr>
+          <w:rFonts w:ascii="Times New Roman" w:hAnsi="Times New Roman" w:cs="Times New Roman"/>
+          <w:sz w:val="26"/>
+          <w:szCs w:val="26"/>
+        </w:rPr>
+        <w:t>gian</w:t>
+      </w:r>
+      <w:proofErr w:type="spellEnd"/>
+      <w:r>
+        <w:rPr>
+          <w:rFonts w:ascii="Times New Roman" w:hAnsi="Times New Roman" w:cs="Times New Roman"/>
+          <w:sz w:val="26"/>
+          <w:szCs w:val="26"/>
+        </w:rPr>
+        <w:t xml:space="preserve"> -&gt; file ENV </w:t>
+      </w:r>
+      <w:proofErr w:type="spellStart"/>
+      <w:r>
+        <w:rPr>
+          <w:rFonts w:ascii="Times New Roman" w:hAnsi="Times New Roman" w:cs="Times New Roman"/>
+          <w:sz w:val="26"/>
+          <w:szCs w:val="26"/>
+        </w:rPr>
+        <w:t>ra</w:t>
+      </w:r>
+      <w:proofErr w:type="spellEnd"/>
+      <w:r>
+        <w:rPr>
+          <w:rFonts w:ascii="Times New Roman" w:hAnsi="Times New Roman" w:cs="Times New Roman"/>
+          <w:sz w:val="26"/>
+          <w:szCs w:val="26"/>
+        </w:rPr>
+        <w:t xml:space="preserve"> </w:t>
+      </w:r>
+      <w:proofErr w:type="spellStart"/>
+      <w:r>
+        <w:rPr>
+          <w:rFonts w:ascii="Times New Roman" w:hAnsi="Times New Roman" w:cs="Times New Roman"/>
+          <w:sz w:val="26"/>
+          <w:szCs w:val="26"/>
+        </w:rPr>
+        <w:t>đời</w:t>
+      </w:r>
+      <w:proofErr w:type="spellEnd"/>
+      <w:r>
+        <w:rPr>
+          <w:rFonts w:ascii="Times New Roman" w:hAnsi="Times New Roman" w:cs="Times New Roman"/>
+          <w:sz w:val="26"/>
+          <w:szCs w:val="26"/>
+        </w:rPr>
+        <w:t xml:space="preserve"> </w:t>
+      </w:r>
+      <w:proofErr w:type="spellStart"/>
+      <w:r>
+        <w:rPr>
+          <w:rFonts w:ascii="Times New Roman" w:hAnsi="Times New Roman" w:cs="Times New Roman"/>
+          <w:sz w:val="26"/>
+          <w:szCs w:val="26"/>
+        </w:rPr>
+        <w:t>giúp</w:t>
+      </w:r>
+      <w:proofErr w:type="spellEnd"/>
+      <w:r>
+        <w:rPr>
+          <w:rFonts w:ascii="Times New Roman" w:hAnsi="Times New Roman" w:cs="Times New Roman"/>
+          <w:sz w:val="26"/>
+          <w:szCs w:val="26"/>
+        </w:rPr>
+        <w:t xml:space="preserve"> </w:t>
+      </w:r>
+      <w:proofErr w:type="spellStart"/>
+      <w:r>
+        <w:rPr>
+          <w:rFonts w:ascii="Times New Roman" w:hAnsi="Times New Roman" w:cs="Times New Roman"/>
+          <w:sz w:val="26"/>
+          <w:szCs w:val="26"/>
+        </w:rPr>
+        <w:t>chúng</w:t>
+      </w:r>
+      <w:proofErr w:type="spellEnd"/>
+      <w:r>
+        <w:rPr>
+          <w:rFonts w:ascii="Times New Roman" w:hAnsi="Times New Roman" w:cs="Times New Roman"/>
+          <w:sz w:val="26"/>
+          <w:szCs w:val="26"/>
+        </w:rPr>
+        <w:t xml:space="preserve"> ta </w:t>
+      </w:r>
+      <w:proofErr w:type="spellStart"/>
+      <w:r>
+        <w:rPr>
+          <w:rFonts w:ascii="Times New Roman" w:hAnsi="Times New Roman" w:cs="Times New Roman"/>
+          <w:sz w:val="26"/>
+          <w:szCs w:val="26"/>
+        </w:rPr>
+        <w:t>dễ</w:t>
+      </w:r>
+      <w:proofErr w:type="spellEnd"/>
+      <w:r>
+        <w:rPr>
+          <w:rFonts w:ascii="Times New Roman" w:hAnsi="Times New Roman" w:cs="Times New Roman"/>
+          <w:sz w:val="26"/>
+          <w:szCs w:val="26"/>
+        </w:rPr>
+        <w:t xml:space="preserve"> config variable </w:t>
+      </w:r>
+      <w:proofErr w:type="spellStart"/>
+      <w:r>
+        <w:rPr>
+          <w:rFonts w:ascii="Times New Roman" w:hAnsi="Times New Roman" w:cs="Times New Roman"/>
+          <w:sz w:val="26"/>
+          <w:szCs w:val="26"/>
+        </w:rPr>
+        <w:t>dùng</w:t>
+      </w:r>
+      <w:proofErr w:type="spellEnd"/>
+      <w:r>
+        <w:rPr>
+          <w:rFonts w:ascii="Times New Roman" w:hAnsi="Times New Roman" w:cs="Times New Roman"/>
+          <w:sz w:val="26"/>
+          <w:szCs w:val="26"/>
+        </w:rPr>
+        <w:t xml:space="preserve"> </w:t>
+      </w:r>
+      <w:proofErr w:type="spellStart"/>
+      <w:r>
+        <w:rPr>
+          <w:rFonts w:ascii="Times New Roman" w:hAnsi="Times New Roman" w:cs="Times New Roman"/>
+          <w:sz w:val="26"/>
+          <w:szCs w:val="26"/>
+        </w:rPr>
+        <w:t>chung</w:t>
+      </w:r>
+      <w:proofErr w:type="spellEnd"/>
+      <w:r>
+        <w:rPr>
+          <w:rFonts w:ascii="Times New Roman" w:hAnsi="Times New Roman" w:cs="Times New Roman"/>
+          <w:sz w:val="26"/>
+          <w:szCs w:val="26"/>
+        </w:rPr>
+        <w:t xml:space="preserve"> </w:t>
+      </w:r>
+      <w:proofErr w:type="spellStart"/>
+      <w:r>
+        <w:rPr>
+          <w:rFonts w:ascii="Times New Roman" w:hAnsi="Times New Roman" w:cs="Times New Roman"/>
+          <w:sz w:val="26"/>
+          <w:szCs w:val="26"/>
+        </w:rPr>
+        <w:t>cho</w:t>
+      </w:r>
+      <w:proofErr w:type="spellEnd"/>
+      <w:r>
+        <w:rPr>
+          <w:rFonts w:ascii="Times New Roman" w:hAnsi="Times New Roman" w:cs="Times New Roman"/>
+          <w:sz w:val="26"/>
+          <w:szCs w:val="26"/>
+        </w:rPr>
+        <w:t xml:space="preserve"> </w:t>
+      </w:r>
+      <w:proofErr w:type="spellStart"/>
+      <w:r>
+        <w:rPr>
+          <w:rFonts w:ascii="Times New Roman" w:hAnsi="Times New Roman" w:cs="Times New Roman"/>
+          <w:sz w:val="26"/>
+          <w:szCs w:val="26"/>
+        </w:rPr>
+        <w:t>nhiều</w:t>
+      </w:r>
+      <w:proofErr w:type="spellEnd"/>
+      <w:r>
+        <w:rPr>
+          <w:rFonts w:ascii="Times New Roman" w:hAnsi="Times New Roman" w:cs="Times New Roman"/>
+          <w:sz w:val="26"/>
+          <w:szCs w:val="26"/>
+        </w:rPr>
+        <w:t xml:space="preserve"> file </w:t>
+      </w:r>
+      <w:proofErr w:type="spellStart"/>
+      <w:r>
+        <w:rPr>
+          <w:rFonts w:ascii="Times New Roman" w:hAnsi="Times New Roman" w:cs="Times New Roman"/>
+          <w:sz w:val="26"/>
+          <w:szCs w:val="26"/>
+        </w:rPr>
+        <w:t>hơn</w:t>
+      </w:r>
+      <w:proofErr w:type="spellEnd"/>
+      <w:r>
+        <w:rPr>
+          <w:rFonts w:ascii="Times New Roman" w:hAnsi="Times New Roman" w:cs="Times New Roman"/>
+          <w:sz w:val="26"/>
+          <w:szCs w:val="26"/>
+        </w:rPr>
+        <w:t>.</w:t>
+      </w:r>
+    </w:p>
+    <w:p>
+      <w:pPr>
+        <w:rPr>
+          <w:rFonts w:ascii="Times New Roman" w:hAnsi="Times New Roman" w:cs="Times New Roman"/>
+          <w:sz w:val="26"/>
+          <w:szCs w:val="26"/>
+        </w:rPr>
+      </w:pPr>
+      <w:r>
+        <w:rPr>
+          <w:rFonts w:ascii="Times New Roman" w:hAnsi="Times New Roman" w:cs="Times New Roman"/>
+          <w:sz w:val="26"/>
+          <w:szCs w:val="26"/>
+        </w:rPr>
+        <w:t xml:space="preserve">+ </w:t>
+      </w:r>
+      <w:proofErr w:type="spellStart"/>
+      <w:r>
+        <w:rPr>
+          <w:rFonts w:ascii="Times New Roman" w:hAnsi="Times New Roman" w:cs="Times New Roman"/>
+          <w:sz w:val="26"/>
+          <w:szCs w:val="26"/>
+        </w:rPr>
+        <w:t>Trước</w:t>
+      </w:r>
+      <w:proofErr w:type="spellEnd"/>
+      <w:r>
+        <w:rPr>
+          <w:rFonts w:ascii="Times New Roman" w:hAnsi="Times New Roman" w:cs="Times New Roman"/>
+          <w:sz w:val="26"/>
+          <w:szCs w:val="26"/>
+        </w:rPr>
+        <w:t xml:space="preserve"> </w:t>
+      </w:r>
+      <w:proofErr w:type="spellStart"/>
+      <w:r>
+        <w:rPr>
+          <w:rFonts w:ascii="Times New Roman" w:hAnsi="Times New Roman" w:cs="Times New Roman"/>
+          <w:sz w:val="26"/>
+          <w:szCs w:val="26"/>
+        </w:rPr>
+        <w:t>khi</w:t>
+      </w:r>
+      <w:proofErr w:type="spellEnd"/>
+      <w:r>
+        <w:rPr>
+          <w:rFonts w:ascii="Times New Roman" w:hAnsi="Times New Roman" w:cs="Times New Roman"/>
+          <w:sz w:val="26"/>
+          <w:szCs w:val="26"/>
+        </w:rPr>
+        <w:t xml:space="preserve"> </w:t>
+      </w:r>
+      <w:proofErr w:type="spellStart"/>
+      <w:r>
+        <w:rPr>
+          <w:rFonts w:ascii="Times New Roman" w:hAnsi="Times New Roman" w:cs="Times New Roman"/>
+          <w:sz w:val="26"/>
+          <w:szCs w:val="26"/>
+        </w:rPr>
+        <w:t>sử</w:t>
+      </w:r>
+      <w:proofErr w:type="spellEnd"/>
+      <w:r>
+        <w:rPr>
+          <w:rFonts w:ascii="Times New Roman" w:hAnsi="Times New Roman" w:cs="Times New Roman"/>
+          <w:sz w:val="26"/>
+          <w:szCs w:val="26"/>
+        </w:rPr>
+        <w:t xml:space="preserve"> </w:t>
+      </w:r>
+      <w:proofErr w:type="spellStart"/>
+      <w:r>
+        <w:rPr>
+          <w:rFonts w:ascii="Times New Roman" w:hAnsi="Times New Roman" w:cs="Times New Roman"/>
+          <w:sz w:val="26"/>
+          <w:szCs w:val="26"/>
+        </w:rPr>
+        <w:t>dụng</w:t>
+      </w:r>
+      <w:proofErr w:type="spellEnd"/>
+      <w:r>
+        <w:rPr>
+          <w:rFonts w:ascii="Times New Roman" w:hAnsi="Times New Roman" w:cs="Times New Roman"/>
+          <w:sz w:val="26"/>
+          <w:szCs w:val="26"/>
+        </w:rPr>
+        <w:t xml:space="preserve"> file .env </w:t>
+      </w:r>
+      <w:proofErr w:type="spellStart"/>
+      <w:r>
+        <w:rPr>
+          <w:rFonts w:ascii="Times New Roman" w:hAnsi="Times New Roman" w:cs="Times New Roman"/>
+          <w:sz w:val="26"/>
+          <w:szCs w:val="26"/>
+        </w:rPr>
+        <w:t>cần</w:t>
+      </w:r>
+      <w:proofErr w:type="spellEnd"/>
+      <w:r>
+        <w:rPr>
+          <w:rFonts w:ascii="Times New Roman" w:hAnsi="Times New Roman" w:cs="Times New Roman"/>
+          <w:sz w:val="26"/>
+          <w:szCs w:val="26"/>
+        </w:rPr>
+        <w:t xml:space="preserve"> </w:t>
+      </w:r>
+      <w:proofErr w:type="spellStart"/>
+      <w:r>
+        <w:rPr>
+          <w:rFonts w:ascii="Times New Roman" w:hAnsi="Times New Roman" w:cs="Times New Roman"/>
+          <w:sz w:val="26"/>
+          <w:szCs w:val="26"/>
+        </w:rPr>
+        <w:t>phải</w:t>
+      </w:r>
+      <w:proofErr w:type="spellEnd"/>
+      <w:r>
+        <w:rPr>
+          <w:rFonts w:ascii="Times New Roman" w:hAnsi="Times New Roman" w:cs="Times New Roman"/>
+          <w:sz w:val="26"/>
+          <w:szCs w:val="26"/>
+        </w:rPr>
+        <w:t xml:space="preserve"> </w:t>
+      </w:r>
+      <w:proofErr w:type="spellStart"/>
+      <w:r>
+        <w:rPr>
+          <w:rFonts w:ascii="Times New Roman" w:hAnsi="Times New Roman" w:cs="Times New Roman"/>
+          <w:sz w:val="26"/>
+          <w:szCs w:val="26"/>
+        </w:rPr>
+        <w:t>khai</w:t>
+      </w:r>
+      <w:proofErr w:type="spellEnd"/>
+      <w:r>
+        <w:rPr>
+          <w:rFonts w:ascii="Times New Roman" w:hAnsi="Times New Roman" w:cs="Times New Roman"/>
+          <w:sz w:val="26"/>
+          <w:szCs w:val="26"/>
+        </w:rPr>
+        <w:t xml:space="preserve"> </w:t>
+      </w:r>
+      <w:proofErr w:type="spellStart"/>
+      <w:r>
+        <w:rPr>
+          <w:rFonts w:ascii="Times New Roman" w:hAnsi="Times New Roman" w:cs="Times New Roman"/>
+          <w:sz w:val="26"/>
+          <w:szCs w:val="26"/>
+        </w:rPr>
+        <w:t>báo</w:t>
+      </w:r>
+      <w:proofErr w:type="spellEnd"/>
+      <w:r>
+        <w:rPr>
+          <w:rFonts w:ascii="Times New Roman" w:hAnsi="Times New Roman" w:cs="Times New Roman"/>
+          <w:sz w:val="26"/>
+          <w:szCs w:val="26"/>
+        </w:rPr>
+        <w:t xml:space="preserve"> </w:t>
+      </w:r>
+      <w:r>
+        <w:rPr>
+          <w:rFonts w:ascii="Times New Roman" w:hAnsi="Times New Roman" w:cs="Times New Roman"/>
+          <w:b/>
+          <w:bCs/>
+          <w:sz w:val="26"/>
+          <w:szCs w:val="26"/>
+        </w:rPr>
+        <w:t>require('</w:t>
+      </w:r>
+      <w:proofErr w:type="spellStart"/>
+      <w:r>
+        <w:rPr>
+          <w:rFonts w:ascii="Times New Roman" w:hAnsi="Times New Roman" w:cs="Times New Roman"/>
+          <w:b/>
+          <w:bCs/>
+          <w:sz w:val="26"/>
+          <w:szCs w:val="26"/>
+        </w:rPr>
+        <w:t>dotenv</w:t>
+      </w:r>
+      <w:proofErr w:type="spellEnd"/>
+      <w:r>
+        <w:rPr>
+          <w:rFonts w:ascii="Times New Roman" w:hAnsi="Times New Roman" w:cs="Times New Roman"/>
+          <w:b/>
+          <w:bCs/>
+          <w:sz w:val="26"/>
+          <w:szCs w:val="26"/>
+        </w:rPr>
+        <w:t>').</w:t>
+      </w:r>
+      <w:proofErr w:type="gramStart"/>
+      <w:r>
+        <w:rPr>
+          <w:rFonts w:ascii="Times New Roman" w:hAnsi="Times New Roman" w:cs="Times New Roman"/>
+          <w:b/>
+          <w:bCs/>
+          <w:sz w:val="26"/>
+          <w:szCs w:val="26"/>
+        </w:rPr>
+        <w:t>config(</w:t>
+      </w:r>
+      <w:proofErr w:type="gramEnd"/>
+      <w:r>
+        <w:rPr>
+          <w:rFonts w:ascii="Times New Roman" w:hAnsi="Times New Roman" w:cs="Times New Roman"/>
+          <w:b/>
+          <w:bCs/>
+          <w:sz w:val="26"/>
+          <w:szCs w:val="26"/>
+        </w:rPr>
+        <w:t>);</w:t>
+      </w:r>
+      <w:r>
+        <w:rPr>
+          <w:rFonts w:ascii="Times New Roman" w:hAnsi="Times New Roman" w:cs="Times New Roman"/>
+          <w:sz w:val="26"/>
+          <w:szCs w:val="26"/>
+        </w:rPr>
+        <w:t xml:space="preserve">. </w:t>
+      </w:r>
+      <w:proofErr w:type="spellStart"/>
+      <w:r>
+        <w:rPr>
+          <w:rFonts w:ascii="Times New Roman" w:hAnsi="Times New Roman" w:cs="Times New Roman"/>
+          <w:sz w:val="26"/>
+          <w:szCs w:val="26"/>
+        </w:rPr>
+        <w:t>Ví</w:t>
+      </w:r>
+      <w:proofErr w:type="spellEnd"/>
+      <w:r>
+        <w:rPr>
+          <w:rFonts w:ascii="Times New Roman" w:hAnsi="Times New Roman" w:cs="Times New Roman"/>
+          <w:sz w:val="26"/>
+          <w:szCs w:val="26"/>
+        </w:rPr>
+        <w:t xml:space="preserve"> </w:t>
+      </w:r>
+      <w:proofErr w:type="spellStart"/>
+      <w:r>
+        <w:rPr>
+          <w:rFonts w:ascii="Times New Roman" w:hAnsi="Times New Roman" w:cs="Times New Roman"/>
+          <w:sz w:val="26"/>
+          <w:szCs w:val="26"/>
+        </w:rPr>
+        <w:t>dụ</w:t>
+      </w:r>
+      <w:proofErr w:type="spellEnd"/>
+      <w:r>
+        <w:rPr>
+          <w:rFonts w:ascii="Times New Roman" w:hAnsi="Times New Roman" w:cs="Times New Roman"/>
+          <w:sz w:val="26"/>
+          <w:szCs w:val="26"/>
+        </w:rPr>
+        <w:t xml:space="preserve">: </w:t>
+      </w:r>
+      <w:proofErr w:type="spellStart"/>
+      <w:r>
+        <w:rPr>
+          <w:rFonts w:ascii="Times New Roman" w:hAnsi="Times New Roman" w:cs="Times New Roman"/>
+          <w:sz w:val="26"/>
+          <w:szCs w:val="26"/>
+        </w:rPr>
+        <w:t>gán</w:t>
+      </w:r>
+      <w:proofErr w:type="spellEnd"/>
+      <w:r>
+        <w:rPr>
+          <w:rFonts w:ascii="Times New Roman" w:hAnsi="Times New Roman" w:cs="Times New Roman"/>
+          <w:sz w:val="26"/>
+          <w:szCs w:val="26"/>
+        </w:rPr>
+        <w:t xml:space="preserve"> port </w:t>
+      </w:r>
+      <w:proofErr w:type="spellStart"/>
+      <w:r>
+        <w:rPr>
+          <w:rFonts w:ascii="Times New Roman" w:hAnsi="Times New Roman" w:cs="Times New Roman"/>
+          <w:sz w:val="26"/>
+          <w:szCs w:val="26"/>
+        </w:rPr>
+        <w:t>bằng</w:t>
+      </w:r>
+      <w:proofErr w:type="spellEnd"/>
+      <w:r>
+        <w:rPr>
+          <w:rFonts w:ascii="Times New Roman" w:hAnsi="Times New Roman" w:cs="Times New Roman"/>
+          <w:sz w:val="26"/>
+          <w:szCs w:val="26"/>
+        </w:rPr>
+        <w:t xml:space="preserve"> file .env </w:t>
+      </w:r>
+      <w:r>
+        <w:rPr>
+          <w:rFonts w:ascii="Times New Roman" w:hAnsi="Times New Roman" w:cs="Times New Roman"/>
+          <w:sz w:val="26"/>
+          <w:szCs w:val="26"/>
+        </w:rPr>
+        <w:t>require('</w:t>
+      </w:r>
+      <w:proofErr w:type="spellStart"/>
+      <w:r>
+        <w:rPr>
+          <w:rFonts w:ascii="Times New Roman" w:hAnsi="Times New Roman" w:cs="Times New Roman"/>
+          <w:sz w:val="26"/>
+          <w:szCs w:val="26"/>
+        </w:rPr>
+        <w:t>dotenv</w:t>
+      </w:r>
+      <w:proofErr w:type="spellEnd"/>
+      <w:r>
+        <w:rPr>
+          <w:rFonts w:ascii="Times New Roman" w:hAnsi="Times New Roman" w:cs="Times New Roman"/>
+          <w:sz w:val="26"/>
+          <w:szCs w:val="26"/>
+        </w:rPr>
+        <w:t>').</w:t>
+      </w:r>
+      <w:proofErr w:type="gramStart"/>
+      <w:r>
+        <w:rPr>
+          <w:rFonts w:ascii="Times New Roman" w:hAnsi="Times New Roman" w:cs="Times New Roman"/>
+          <w:sz w:val="26"/>
+          <w:szCs w:val="26"/>
+        </w:rPr>
+        <w:t>config(</w:t>
+      </w:r>
+      <w:proofErr w:type="gramEnd"/>
+      <w:r>
+        <w:rPr>
+          <w:rFonts w:ascii="Times New Roman" w:hAnsi="Times New Roman" w:cs="Times New Roman"/>
+          <w:sz w:val="26"/>
+          <w:szCs w:val="26"/>
+        </w:rPr>
+        <w:t>);</w:t>
+      </w:r>
+    </w:p>
+    <w:p>
+      <w:pPr>
+        <w:rPr>
+          <w:rFonts w:ascii="Times New Roman" w:hAnsi="Times New Roman" w:cs="Times New Roman"/>
+          <w:sz w:val="26"/>
+          <w:szCs w:val="26"/>
+        </w:rPr>
+      </w:pPr>
+      <w:r>
+        <w:rPr>
+          <w:rFonts w:ascii="Times New Roman" w:hAnsi="Times New Roman" w:cs="Times New Roman"/>
+          <w:sz w:val="26"/>
+          <w:szCs w:val="26"/>
+        </w:rPr>
+        <w:t xml:space="preserve">+ </w:t>
+      </w:r>
+      <w:proofErr w:type="spellStart"/>
+      <w:r>
+        <w:rPr>
+          <w:rFonts w:ascii="Times New Roman" w:hAnsi="Times New Roman" w:cs="Times New Roman"/>
+          <w:sz w:val="26"/>
+          <w:szCs w:val="26"/>
+        </w:rPr>
+        <w:t>Chỉ</w:t>
+      </w:r>
+      <w:proofErr w:type="spellEnd"/>
+      <w:r>
+        <w:rPr>
+          <w:rFonts w:ascii="Times New Roman" w:hAnsi="Times New Roman" w:cs="Times New Roman"/>
+          <w:sz w:val="26"/>
+          <w:szCs w:val="26"/>
+        </w:rPr>
+        <w:t xml:space="preserve"> </w:t>
+      </w:r>
+      <w:proofErr w:type="spellStart"/>
+      <w:r>
+        <w:rPr>
+          <w:rFonts w:ascii="Times New Roman" w:hAnsi="Times New Roman" w:cs="Times New Roman"/>
+          <w:sz w:val="26"/>
+          <w:szCs w:val="26"/>
+        </w:rPr>
+        <w:t>có</w:t>
+      </w:r>
+      <w:proofErr w:type="spellEnd"/>
+      <w:r>
+        <w:rPr>
+          <w:rFonts w:ascii="Times New Roman" w:hAnsi="Times New Roman" w:cs="Times New Roman"/>
+          <w:sz w:val="26"/>
+          <w:szCs w:val="26"/>
+        </w:rPr>
+        <w:t xml:space="preserve"> </w:t>
+      </w:r>
+      <w:proofErr w:type="spellStart"/>
+      <w:r>
+        <w:rPr>
+          <w:rFonts w:ascii="Times New Roman" w:hAnsi="Times New Roman" w:cs="Times New Roman"/>
+          <w:sz w:val="26"/>
+          <w:szCs w:val="26"/>
+        </w:rPr>
+        <w:t>thể</w:t>
+      </w:r>
+      <w:proofErr w:type="spellEnd"/>
+      <w:r>
+        <w:rPr>
+          <w:rFonts w:ascii="Times New Roman" w:hAnsi="Times New Roman" w:cs="Times New Roman"/>
+          <w:sz w:val="26"/>
+          <w:szCs w:val="26"/>
+        </w:rPr>
+        <w:t xml:space="preserve"> </w:t>
+      </w:r>
+      <w:proofErr w:type="spellStart"/>
+      <w:proofErr w:type="gramStart"/>
+      <w:r>
+        <w:rPr>
+          <w:rFonts w:ascii="Times New Roman" w:hAnsi="Times New Roman" w:cs="Times New Roman"/>
+          <w:sz w:val="26"/>
+          <w:szCs w:val="26"/>
+        </w:rPr>
+        <w:t>đẩy</w:t>
+      </w:r>
+      <w:proofErr w:type="spellEnd"/>
+      <w:r>
+        <w:rPr>
+          <w:rFonts w:ascii="Times New Roman" w:hAnsi="Times New Roman" w:cs="Times New Roman"/>
+          <w:sz w:val="26"/>
+          <w:szCs w:val="26"/>
+        </w:rPr>
+        <w:t xml:space="preserve"> .env</w:t>
+      </w:r>
+      <w:proofErr w:type="gramEnd"/>
+      <w:r>
+        <w:rPr>
+          <w:rFonts w:ascii="Times New Roman" w:hAnsi="Times New Roman" w:cs="Times New Roman"/>
+          <w:sz w:val="26"/>
+          <w:szCs w:val="26"/>
+        </w:rPr>
+        <w:t>.&lt;</w:t>
+      </w:r>
+      <w:proofErr w:type="spellStart"/>
+      <w:r>
+        <w:rPr>
+          <w:rFonts w:ascii="Times New Roman" w:hAnsi="Times New Roman" w:cs="Times New Roman"/>
+          <w:sz w:val="26"/>
+          <w:szCs w:val="26"/>
+        </w:rPr>
+        <w:t>tên_gói</w:t>
+      </w:r>
+      <w:proofErr w:type="spellEnd"/>
+      <w:r>
+        <w:rPr>
+          <w:rFonts w:ascii="Times New Roman" w:hAnsi="Times New Roman" w:cs="Times New Roman"/>
+          <w:sz w:val="26"/>
+          <w:szCs w:val="26"/>
+        </w:rPr>
+        <w:t xml:space="preserve">&gt; </w:t>
+      </w:r>
+      <w:proofErr w:type="spellStart"/>
+      <w:r>
+        <w:rPr>
+          <w:rFonts w:ascii="Times New Roman" w:hAnsi="Times New Roman" w:cs="Times New Roman"/>
+          <w:sz w:val="26"/>
+          <w:szCs w:val="26"/>
+        </w:rPr>
+        <w:t>lên</w:t>
+      </w:r>
+      <w:proofErr w:type="spellEnd"/>
+      <w:r>
+        <w:rPr>
+          <w:rFonts w:ascii="Times New Roman" w:hAnsi="Times New Roman" w:cs="Times New Roman"/>
+          <w:sz w:val="26"/>
+          <w:szCs w:val="26"/>
+        </w:rPr>
+        <w:t xml:space="preserve"> GitHub, c</w:t>
+      </w:r>
+      <w:proofErr w:type="spellStart"/>
+      <w:r>
+        <w:rPr>
+          <w:rFonts w:ascii="Times New Roman" w:hAnsi="Times New Roman" w:cs="Times New Roman"/>
+          <w:sz w:val="26"/>
+          <w:szCs w:val="26"/>
+        </w:rPr>
+        <w:t>òn</w:t>
+      </w:r>
+      <w:proofErr w:type="spellEnd"/>
+      <w:r>
+        <w:rPr>
+          <w:rFonts w:ascii="Times New Roman" w:hAnsi="Times New Roman" w:cs="Times New Roman"/>
+          <w:sz w:val="26"/>
+          <w:szCs w:val="26"/>
+        </w:rPr>
+        <w:t xml:space="preserve"> .env </w:t>
+      </w:r>
+      <w:proofErr w:type="spellStart"/>
+      <w:r>
+        <w:rPr>
+          <w:rFonts w:ascii="Times New Roman" w:hAnsi="Times New Roman" w:cs="Times New Roman"/>
+          <w:sz w:val="26"/>
+          <w:szCs w:val="26"/>
+        </w:rPr>
+        <w:t>giữ</w:t>
+      </w:r>
+      <w:proofErr w:type="spellEnd"/>
+      <w:r>
+        <w:rPr>
+          <w:rFonts w:ascii="Times New Roman" w:hAnsi="Times New Roman" w:cs="Times New Roman"/>
+          <w:sz w:val="26"/>
+          <w:szCs w:val="26"/>
+        </w:rPr>
+        <w:t xml:space="preserve"> ở </w:t>
+      </w:r>
+      <w:proofErr w:type="spellStart"/>
+      <w:r>
+        <w:rPr>
+          <w:rFonts w:ascii="Times New Roman" w:hAnsi="Times New Roman" w:cs="Times New Roman"/>
+          <w:sz w:val="26"/>
+          <w:szCs w:val="26"/>
+        </w:rPr>
+        <w:t>máy</w:t>
+      </w:r>
+      <w:proofErr w:type="spellEnd"/>
+      <w:r>
+        <w:rPr>
+          <w:rFonts w:ascii="Times New Roman" w:hAnsi="Times New Roman" w:cs="Times New Roman"/>
+          <w:sz w:val="26"/>
+          <w:szCs w:val="26"/>
+        </w:rPr>
+        <w:t xml:space="preserve"> local </w:t>
+      </w:r>
+      <w:proofErr w:type="spellStart"/>
+      <w:r>
+        <w:rPr>
+          <w:rFonts w:ascii="Times New Roman" w:hAnsi="Times New Roman" w:cs="Times New Roman"/>
+          <w:sz w:val="26"/>
+          <w:szCs w:val="26"/>
+        </w:rPr>
+        <w:t>vì</w:t>
+      </w:r>
+      <w:proofErr w:type="spellEnd"/>
+      <w:r>
+        <w:rPr>
+          <w:rFonts w:ascii="Times New Roman" w:hAnsi="Times New Roman" w:cs="Times New Roman"/>
+          <w:sz w:val="26"/>
+          <w:szCs w:val="26"/>
+        </w:rPr>
+        <w:t xml:space="preserve"> </w:t>
+      </w:r>
+      <w:proofErr w:type="spellStart"/>
+      <w:r>
+        <w:rPr>
+          <w:rFonts w:ascii="Times New Roman" w:hAnsi="Times New Roman" w:cs="Times New Roman"/>
+          <w:sz w:val="26"/>
+          <w:szCs w:val="26"/>
+        </w:rPr>
+        <w:t>có</w:t>
+      </w:r>
+      <w:proofErr w:type="spellEnd"/>
+      <w:r>
+        <w:rPr>
+          <w:rFonts w:ascii="Times New Roman" w:hAnsi="Times New Roman" w:cs="Times New Roman"/>
+          <w:sz w:val="26"/>
+          <w:szCs w:val="26"/>
+        </w:rPr>
+        <w:t xml:space="preserve"> </w:t>
+      </w:r>
+      <w:proofErr w:type="spellStart"/>
+      <w:r>
+        <w:rPr>
+          <w:rFonts w:ascii="Times New Roman" w:hAnsi="Times New Roman" w:cs="Times New Roman"/>
+          <w:sz w:val="26"/>
+          <w:szCs w:val="26"/>
+        </w:rPr>
+        <w:t>chứa</w:t>
+      </w:r>
+      <w:proofErr w:type="spellEnd"/>
+      <w:r>
+        <w:rPr>
+          <w:rFonts w:ascii="Times New Roman" w:hAnsi="Times New Roman" w:cs="Times New Roman"/>
+          <w:sz w:val="26"/>
+          <w:szCs w:val="26"/>
+        </w:rPr>
+        <w:t xml:space="preserve"> </w:t>
+      </w:r>
+      <w:proofErr w:type="spellStart"/>
+      <w:r>
+        <w:rPr>
+          <w:rFonts w:ascii="Times New Roman" w:hAnsi="Times New Roman" w:cs="Times New Roman"/>
+          <w:sz w:val="26"/>
+          <w:szCs w:val="26"/>
+        </w:rPr>
+        <w:t>thông</w:t>
+      </w:r>
+      <w:proofErr w:type="spellEnd"/>
+      <w:r>
+        <w:rPr>
+          <w:rFonts w:ascii="Times New Roman" w:hAnsi="Times New Roman" w:cs="Times New Roman"/>
+          <w:sz w:val="26"/>
+          <w:szCs w:val="26"/>
+        </w:rPr>
+        <w:t xml:space="preserve"> tin </w:t>
+      </w:r>
+      <w:proofErr w:type="spellStart"/>
+      <w:r>
+        <w:rPr>
+          <w:rFonts w:ascii="Times New Roman" w:hAnsi="Times New Roman" w:cs="Times New Roman"/>
+          <w:sz w:val="26"/>
+          <w:szCs w:val="26"/>
+        </w:rPr>
+        <w:t>nhạy</w:t>
+      </w:r>
+      <w:proofErr w:type="spellEnd"/>
+      <w:r>
+        <w:rPr>
+          <w:rFonts w:ascii="Times New Roman" w:hAnsi="Times New Roman" w:cs="Times New Roman"/>
+          <w:sz w:val="26"/>
+          <w:szCs w:val="26"/>
+        </w:rPr>
+        <w:t xml:space="preserve"> </w:t>
+      </w:r>
+      <w:proofErr w:type="spellStart"/>
+      <w:r>
+        <w:rPr>
+          <w:rFonts w:ascii="Times New Roman" w:hAnsi="Times New Roman" w:cs="Times New Roman"/>
+          <w:sz w:val="26"/>
+          <w:szCs w:val="26"/>
+        </w:rPr>
+        <w:t>cảm</w:t>
+      </w:r>
+      <w:proofErr w:type="spellEnd"/>
+      <w:r>
+        <w:rPr>
+          <w:rFonts w:ascii="Times New Roman" w:hAnsi="Times New Roman" w:cs="Times New Roman"/>
+          <w:sz w:val="26"/>
+          <w:szCs w:val="26"/>
+        </w:rPr>
+        <w:t xml:space="preserve">. Sao </w:t>
+      </w:r>
+      <w:proofErr w:type="spellStart"/>
+      <w:r>
+        <w:rPr>
+          <w:rFonts w:ascii="Times New Roman" w:hAnsi="Times New Roman" w:cs="Times New Roman"/>
+          <w:sz w:val="26"/>
+          <w:szCs w:val="26"/>
+        </w:rPr>
+        <w:t>chép</w:t>
+      </w:r>
+      <w:proofErr w:type="spellEnd"/>
+      <w:r>
+        <w:rPr>
+          <w:rFonts w:ascii="Times New Roman" w:hAnsi="Times New Roman" w:cs="Times New Roman"/>
+          <w:sz w:val="26"/>
+          <w:szCs w:val="26"/>
+        </w:rPr>
+        <w:t xml:space="preserve"> </w:t>
+      </w:r>
+      <w:proofErr w:type="spellStart"/>
+      <w:r>
+        <w:rPr>
+          <w:rFonts w:ascii="Times New Roman" w:hAnsi="Times New Roman" w:cs="Times New Roman"/>
+          <w:sz w:val="26"/>
+          <w:szCs w:val="26"/>
+        </w:rPr>
+        <w:t>các</w:t>
+      </w:r>
+      <w:proofErr w:type="spellEnd"/>
+      <w:r>
+        <w:rPr>
+          <w:rFonts w:ascii="Times New Roman" w:hAnsi="Times New Roman" w:cs="Times New Roman"/>
+          <w:sz w:val="26"/>
+          <w:szCs w:val="26"/>
+        </w:rPr>
+        <w:t xml:space="preserve"> </w:t>
+      </w:r>
+      <w:proofErr w:type="spellStart"/>
+      <w:r>
+        <w:rPr>
+          <w:rFonts w:ascii="Times New Roman" w:hAnsi="Times New Roman" w:cs="Times New Roman"/>
+          <w:sz w:val="26"/>
+          <w:szCs w:val="26"/>
+        </w:rPr>
+        <w:t>thông</w:t>
+      </w:r>
+      <w:proofErr w:type="spellEnd"/>
+      <w:r>
+        <w:rPr>
+          <w:rFonts w:ascii="Times New Roman" w:hAnsi="Times New Roman" w:cs="Times New Roman"/>
+          <w:sz w:val="26"/>
+          <w:szCs w:val="26"/>
+        </w:rPr>
+        <w:t xml:space="preserve"> tin </w:t>
+      </w:r>
+      <w:proofErr w:type="spellStart"/>
+      <w:r>
+        <w:rPr>
+          <w:rFonts w:ascii="Times New Roman" w:hAnsi="Times New Roman" w:cs="Times New Roman"/>
+          <w:sz w:val="26"/>
+          <w:szCs w:val="26"/>
+        </w:rPr>
+        <w:t>cần</w:t>
+      </w:r>
+      <w:proofErr w:type="spellEnd"/>
+      <w:r>
+        <w:rPr>
+          <w:rFonts w:ascii="Times New Roman" w:hAnsi="Times New Roman" w:cs="Times New Roman"/>
+          <w:sz w:val="26"/>
+          <w:szCs w:val="26"/>
+        </w:rPr>
+        <w:t xml:space="preserve"> </w:t>
+      </w:r>
+      <w:proofErr w:type="spellStart"/>
+      <w:r>
+        <w:rPr>
+          <w:rFonts w:ascii="Times New Roman" w:hAnsi="Times New Roman" w:cs="Times New Roman"/>
+          <w:sz w:val="26"/>
+          <w:szCs w:val="26"/>
+        </w:rPr>
+        <w:t>thiết</w:t>
+      </w:r>
+      <w:proofErr w:type="spellEnd"/>
+      <w:r>
+        <w:rPr>
+          <w:rFonts w:ascii="Times New Roman" w:hAnsi="Times New Roman" w:cs="Times New Roman"/>
+          <w:sz w:val="26"/>
+          <w:szCs w:val="26"/>
+        </w:rPr>
+        <w:t xml:space="preserve"> </w:t>
+      </w:r>
+      <w:proofErr w:type="spellStart"/>
+      <w:r>
+        <w:rPr>
+          <w:rFonts w:ascii="Times New Roman" w:hAnsi="Times New Roman" w:cs="Times New Roman"/>
+          <w:sz w:val="26"/>
+          <w:szCs w:val="26"/>
+        </w:rPr>
+        <w:t>của</w:t>
+      </w:r>
+      <w:proofErr w:type="spellEnd"/>
+      <w:r>
+        <w:rPr>
+          <w:rFonts w:ascii="Times New Roman" w:hAnsi="Times New Roman" w:cs="Times New Roman"/>
+          <w:sz w:val="26"/>
+          <w:szCs w:val="26"/>
+        </w:rPr>
+        <w:t xml:space="preserve"> project </w:t>
+      </w:r>
+      <w:proofErr w:type="spellStart"/>
+      <w:r>
+        <w:rPr>
+          <w:rFonts w:ascii="Times New Roman" w:hAnsi="Times New Roman" w:cs="Times New Roman"/>
+          <w:sz w:val="26"/>
+          <w:szCs w:val="26"/>
+        </w:rPr>
+        <w:t>trong</w:t>
+      </w:r>
+      <w:proofErr w:type="spellEnd"/>
+      <w:r>
+        <w:rPr>
+          <w:rFonts w:ascii="Times New Roman" w:hAnsi="Times New Roman" w:cs="Times New Roman"/>
+          <w:sz w:val="26"/>
+          <w:szCs w:val="26"/>
+        </w:rPr>
+        <w:t xml:space="preserve"> file .env </w:t>
+      </w:r>
+      <w:proofErr w:type="spellStart"/>
+      <w:r>
+        <w:rPr>
+          <w:rFonts w:ascii="Times New Roman" w:hAnsi="Times New Roman" w:cs="Times New Roman"/>
+          <w:sz w:val="26"/>
+          <w:szCs w:val="26"/>
+        </w:rPr>
+        <w:t>vào</w:t>
+      </w:r>
+      <w:proofErr w:type="spellEnd"/>
+      <w:r>
+        <w:rPr>
+          <w:rFonts w:ascii="Times New Roman" w:hAnsi="Times New Roman" w:cs="Times New Roman"/>
+          <w:sz w:val="26"/>
+          <w:szCs w:val="26"/>
+        </w:rPr>
+        <w:t xml:space="preserve"> file </w:t>
+      </w:r>
+      <w:r>
+        <w:rPr>
+          <w:rFonts w:ascii="Times New Roman" w:hAnsi="Times New Roman" w:cs="Times New Roman"/>
+          <w:sz w:val="26"/>
+          <w:szCs w:val="26"/>
+        </w:rPr>
+        <w:t>.</w:t>
+      </w:r>
+      <w:proofErr w:type="gramStart"/>
+      <w:r>
+        <w:rPr>
+          <w:rFonts w:ascii="Times New Roman" w:hAnsi="Times New Roman" w:cs="Times New Roman"/>
+          <w:sz w:val="26"/>
+          <w:szCs w:val="26"/>
+        </w:rPr>
+        <w:t>env</w:t>
+      </w:r>
+      <w:r>
+        <w:rPr>
+          <w:rFonts w:ascii="Times New Roman" w:hAnsi="Times New Roman" w:cs="Times New Roman"/>
+          <w:sz w:val="26"/>
+          <w:szCs w:val="26"/>
+        </w:rPr>
+        <w:t>.&lt;</w:t>
+      </w:r>
+      <w:proofErr w:type="spellStart"/>
+      <w:proofErr w:type="gramEnd"/>
+      <w:r>
+        <w:rPr>
+          <w:rFonts w:ascii="Times New Roman" w:hAnsi="Times New Roman" w:cs="Times New Roman"/>
+          <w:sz w:val="26"/>
+          <w:szCs w:val="26"/>
+        </w:rPr>
+        <w:t>tên_gói</w:t>
+      </w:r>
+      <w:proofErr w:type="spellEnd"/>
+      <w:r>
+        <w:rPr>
+          <w:rFonts w:ascii="Times New Roman" w:hAnsi="Times New Roman" w:cs="Times New Roman"/>
+          <w:sz w:val="26"/>
+          <w:szCs w:val="26"/>
+        </w:rPr>
+        <w:t>&gt;</w:t>
+      </w:r>
+      <w:r>
+        <w:rPr>
+          <w:rFonts w:ascii="Times New Roman" w:hAnsi="Times New Roman" w:cs="Times New Roman"/>
+          <w:sz w:val="26"/>
+          <w:szCs w:val="26"/>
+        </w:rPr>
+        <w:t xml:space="preserve"> </w:t>
+      </w:r>
+      <w:proofErr w:type="spellStart"/>
+      <w:r>
+        <w:rPr>
+          <w:rFonts w:ascii="Times New Roman" w:hAnsi="Times New Roman" w:cs="Times New Roman"/>
+          <w:sz w:val="26"/>
+          <w:szCs w:val="26"/>
+        </w:rPr>
+        <w:t>và</w:t>
+      </w:r>
+      <w:proofErr w:type="spellEnd"/>
+      <w:r>
+        <w:rPr>
+          <w:rFonts w:ascii="Times New Roman" w:hAnsi="Times New Roman" w:cs="Times New Roman"/>
+          <w:sz w:val="26"/>
+          <w:szCs w:val="26"/>
+        </w:rPr>
+        <w:t xml:space="preserve"> file .env </w:t>
+      </w:r>
+      <w:proofErr w:type="spellStart"/>
+      <w:r>
+        <w:rPr>
+          <w:rFonts w:ascii="Times New Roman" w:hAnsi="Times New Roman" w:cs="Times New Roman"/>
+          <w:sz w:val="26"/>
+          <w:szCs w:val="26"/>
+        </w:rPr>
+        <w:t>chỉ</w:t>
+      </w:r>
+      <w:proofErr w:type="spellEnd"/>
+      <w:r>
+        <w:rPr>
+          <w:rFonts w:ascii="Times New Roman" w:hAnsi="Times New Roman" w:cs="Times New Roman"/>
+          <w:sz w:val="26"/>
+          <w:szCs w:val="26"/>
+        </w:rPr>
+        <w:t xml:space="preserve"> </w:t>
+      </w:r>
+      <w:proofErr w:type="spellStart"/>
+      <w:r>
+        <w:rPr>
+          <w:rFonts w:ascii="Times New Roman" w:hAnsi="Times New Roman" w:cs="Times New Roman"/>
+          <w:sz w:val="26"/>
+          <w:szCs w:val="26"/>
+        </w:rPr>
+        <w:t>giữ</w:t>
+      </w:r>
+      <w:proofErr w:type="spellEnd"/>
+      <w:r>
+        <w:rPr>
+          <w:rFonts w:ascii="Times New Roman" w:hAnsi="Times New Roman" w:cs="Times New Roman"/>
+          <w:sz w:val="26"/>
+          <w:szCs w:val="26"/>
+        </w:rPr>
+        <w:t xml:space="preserve"> </w:t>
+      </w:r>
+      <w:proofErr w:type="spellStart"/>
+      <w:r>
+        <w:rPr>
+          <w:rFonts w:ascii="Times New Roman" w:hAnsi="Times New Roman" w:cs="Times New Roman"/>
+          <w:sz w:val="26"/>
+          <w:szCs w:val="26"/>
+        </w:rPr>
+        <w:t>những</w:t>
+      </w:r>
+      <w:proofErr w:type="spellEnd"/>
+      <w:r>
+        <w:rPr>
+          <w:rFonts w:ascii="Times New Roman" w:hAnsi="Times New Roman" w:cs="Times New Roman"/>
+          <w:sz w:val="26"/>
+          <w:szCs w:val="26"/>
+        </w:rPr>
+        <w:t xml:space="preserve"> </w:t>
+      </w:r>
+      <w:proofErr w:type="spellStart"/>
+      <w:r>
+        <w:rPr>
+          <w:rFonts w:ascii="Times New Roman" w:hAnsi="Times New Roman" w:cs="Times New Roman"/>
+          <w:sz w:val="26"/>
+          <w:szCs w:val="26"/>
+        </w:rPr>
+        <w:t>thông</w:t>
+      </w:r>
+      <w:proofErr w:type="spellEnd"/>
+      <w:r>
+        <w:rPr>
+          <w:rFonts w:ascii="Times New Roman" w:hAnsi="Times New Roman" w:cs="Times New Roman"/>
+          <w:sz w:val="26"/>
+          <w:szCs w:val="26"/>
+        </w:rPr>
+        <w:t xml:space="preserve"> tin </w:t>
+      </w:r>
+      <w:proofErr w:type="spellStart"/>
+      <w:r>
+        <w:rPr>
+          <w:rFonts w:ascii="Times New Roman" w:hAnsi="Times New Roman" w:cs="Times New Roman"/>
+          <w:sz w:val="26"/>
+          <w:szCs w:val="26"/>
+        </w:rPr>
+        <w:t>cần</w:t>
+      </w:r>
+      <w:proofErr w:type="spellEnd"/>
+      <w:r>
+        <w:rPr>
+          <w:rFonts w:ascii="Times New Roman" w:hAnsi="Times New Roman" w:cs="Times New Roman"/>
+          <w:sz w:val="26"/>
+          <w:szCs w:val="26"/>
+        </w:rPr>
+        <w:t xml:space="preserve"> </w:t>
+      </w:r>
+      <w:proofErr w:type="spellStart"/>
+      <w:r>
+        <w:rPr>
+          <w:rFonts w:ascii="Times New Roman" w:hAnsi="Times New Roman" w:cs="Times New Roman"/>
+          <w:sz w:val="26"/>
+          <w:szCs w:val="26"/>
+        </w:rPr>
+        <w:t>thiết</w:t>
+      </w:r>
+      <w:proofErr w:type="spellEnd"/>
+      <w:r>
+        <w:rPr>
+          <w:rFonts w:ascii="Times New Roman" w:hAnsi="Times New Roman" w:cs="Times New Roman"/>
+          <w:sz w:val="26"/>
+          <w:szCs w:val="26"/>
+        </w:rPr>
+        <w:t>.</w:t>
+      </w:r>
+    </w:p>
+    <w:p>
+      <w:pPr>
+        <w:rPr>
+          <w:rFonts w:ascii="Times New Roman" w:hAnsi="Times New Roman" w:cs="Times New Roman"/>
+          <w:sz w:val="26"/>
+          <w:szCs w:val="26"/>
+        </w:rPr>
+      </w:pPr>
+      <w:r>
+        <w:rPr>
+          <w:rFonts w:ascii="Times New Roman" w:hAnsi="Times New Roman" w:cs="Times New Roman"/>
+          <w:sz w:val="26"/>
+          <w:szCs w:val="26"/>
+        </w:rPr>
+        <w:t xml:space="preserve">+ Thông </w:t>
+      </w:r>
+      <w:proofErr w:type="spellStart"/>
+      <w:r>
+        <w:rPr>
+          <w:rFonts w:ascii="Times New Roman" w:hAnsi="Times New Roman" w:cs="Times New Roman"/>
+          <w:sz w:val="26"/>
+          <w:szCs w:val="26"/>
+        </w:rPr>
+        <w:t>thường</w:t>
+      </w:r>
+      <w:proofErr w:type="spellEnd"/>
+      <w:r>
+        <w:rPr>
+          <w:rFonts w:ascii="Times New Roman" w:hAnsi="Times New Roman" w:cs="Times New Roman"/>
+          <w:sz w:val="26"/>
+          <w:szCs w:val="26"/>
+        </w:rPr>
+        <w:t xml:space="preserve"> ở </w:t>
+      </w:r>
+      <w:proofErr w:type="spellStart"/>
+      <w:r>
+        <w:rPr>
+          <w:rFonts w:ascii="Times New Roman" w:hAnsi="Times New Roman" w:cs="Times New Roman"/>
+          <w:sz w:val="26"/>
+          <w:szCs w:val="26"/>
+        </w:rPr>
+        <w:t>công</w:t>
+      </w:r>
+      <w:proofErr w:type="spellEnd"/>
+      <w:r>
+        <w:rPr>
+          <w:rFonts w:ascii="Times New Roman" w:hAnsi="Times New Roman" w:cs="Times New Roman"/>
+          <w:sz w:val="26"/>
+          <w:szCs w:val="26"/>
+        </w:rPr>
+        <w:t xml:space="preserve"> ty </w:t>
+      </w:r>
+      <w:proofErr w:type="spellStart"/>
+      <w:r>
+        <w:rPr>
+          <w:rFonts w:ascii="Times New Roman" w:hAnsi="Times New Roman" w:cs="Times New Roman"/>
+          <w:sz w:val="26"/>
+          <w:szCs w:val="26"/>
+        </w:rPr>
+        <w:t>không</w:t>
+      </w:r>
+      <w:proofErr w:type="spellEnd"/>
+      <w:r>
+        <w:rPr>
+          <w:rFonts w:ascii="Times New Roman" w:hAnsi="Times New Roman" w:cs="Times New Roman"/>
+          <w:sz w:val="26"/>
+          <w:szCs w:val="26"/>
+        </w:rPr>
+        <w:t xml:space="preserve"> ai </w:t>
+      </w:r>
+      <w:proofErr w:type="spellStart"/>
+      <w:r>
+        <w:rPr>
+          <w:rFonts w:ascii="Times New Roman" w:hAnsi="Times New Roman" w:cs="Times New Roman"/>
+          <w:sz w:val="26"/>
+          <w:szCs w:val="26"/>
+        </w:rPr>
+        <w:t>đẩy</w:t>
+      </w:r>
+      <w:proofErr w:type="spellEnd"/>
+      <w:r>
+        <w:rPr>
+          <w:rFonts w:ascii="Times New Roman" w:hAnsi="Times New Roman" w:cs="Times New Roman"/>
+          <w:sz w:val="26"/>
+          <w:szCs w:val="26"/>
+        </w:rPr>
+        <w:t xml:space="preserve"> file .env </w:t>
+      </w:r>
+      <w:proofErr w:type="spellStart"/>
+      <w:r>
+        <w:rPr>
+          <w:rFonts w:ascii="Times New Roman" w:hAnsi="Times New Roman" w:cs="Times New Roman"/>
+          <w:sz w:val="26"/>
+          <w:szCs w:val="26"/>
+        </w:rPr>
+        <w:t>lên</w:t>
+      </w:r>
+      <w:proofErr w:type="spellEnd"/>
+      <w:r>
+        <w:rPr>
+          <w:rFonts w:ascii="Times New Roman" w:hAnsi="Times New Roman" w:cs="Times New Roman"/>
+          <w:sz w:val="26"/>
+          <w:szCs w:val="26"/>
+        </w:rPr>
+        <w:t xml:space="preserve"> GitHub </w:t>
+      </w:r>
+      <w:proofErr w:type="spellStart"/>
+      <w:r>
+        <w:rPr>
+          <w:rFonts w:ascii="Times New Roman" w:hAnsi="Times New Roman" w:cs="Times New Roman"/>
+          <w:sz w:val="26"/>
+          <w:szCs w:val="26"/>
+        </w:rPr>
+        <w:t>mà</w:t>
+      </w:r>
+      <w:proofErr w:type="spellEnd"/>
+      <w:r>
+        <w:rPr>
+          <w:rFonts w:ascii="Times New Roman" w:hAnsi="Times New Roman" w:cs="Times New Roman"/>
+          <w:sz w:val="26"/>
+          <w:szCs w:val="26"/>
+        </w:rPr>
+        <w:t xml:space="preserve"> </w:t>
+      </w:r>
+      <w:proofErr w:type="spellStart"/>
+      <w:r>
+        <w:rPr>
+          <w:rFonts w:ascii="Times New Roman" w:hAnsi="Times New Roman" w:cs="Times New Roman"/>
+          <w:sz w:val="26"/>
+          <w:szCs w:val="26"/>
+        </w:rPr>
+        <w:t>chỉ</w:t>
+      </w:r>
+      <w:proofErr w:type="spellEnd"/>
+      <w:r>
+        <w:rPr>
+          <w:rFonts w:ascii="Times New Roman" w:hAnsi="Times New Roman" w:cs="Times New Roman"/>
+          <w:sz w:val="26"/>
+          <w:szCs w:val="26"/>
+        </w:rPr>
+        <w:t xml:space="preserve"> </w:t>
+      </w:r>
+      <w:proofErr w:type="spellStart"/>
+      <w:r>
+        <w:rPr>
+          <w:rFonts w:ascii="Times New Roman" w:hAnsi="Times New Roman" w:cs="Times New Roman"/>
+          <w:sz w:val="26"/>
+          <w:szCs w:val="26"/>
+        </w:rPr>
+        <w:t>đẩy</w:t>
+      </w:r>
+      <w:proofErr w:type="spellEnd"/>
+      <w:r>
+        <w:rPr>
+          <w:rFonts w:ascii="Times New Roman" w:hAnsi="Times New Roman" w:cs="Times New Roman"/>
+          <w:sz w:val="26"/>
+          <w:szCs w:val="26"/>
+        </w:rPr>
+        <w:t xml:space="preserve"> file .</w:t>
+      </w:r>
+      <w:proofErr w:type="spellStart"/>
+      <w:r>
+        <w:rPr>
+          <w:rFonts w:ascii="Times New Roman" w:hAnsi="Times New Roman" w:cs="Times New Roman"/>
+          <w:sz w:val="26"/>
+          <w:szCs w:val="26"/>
+        </w:rPr>
+        <w:t>env.example</w:t>
+      </w:r>
+      <w:proofErr w:type="spellEnd"/>
+      <w:r>
+        <w:rPr>
+          <w:rFonts w:ascii="Times New Roman" w:hAnsi="Times New Roman" w:cs="Times New Roman"/>
+          <w:sz w:val="26"/>
+          <w:szCs w:val="26"/>
+        </w:rPr>
+        <w:t xml:space="preserve"> </w:t>
+      </w:r>
+      <w:proofErr w:type="spellStart"/>
+      <w:r>
+        <w:rPr>
+          <w:rFonts w:ascii="Times New Roman" w:hAnsi="Times New Roman" w:cs="Times New Roman"/>
+          <w:sz w:val="26"/>
+          <w:szCs w:val="26"/>
+        </w:rPr>
+        <w:t>lên</w:t>
+      </w:r>
+      <w:proofErr w:type="spellEnd"/>
+      <w:r>
+        <w:rPr>
+          <w:rFonts w:ascii="Times New Roman" w:hAnsi="Times New Roman" w:cs="Times New Roman"/>
+          <w:sz w:val="26"/>
+          <w:szCs w:val="26"/>
+        </w:rPr>
+        <w:t xml:space="preserve"> GitHub.</w:t>
+      </w:r>
+    </w:p>
+    <w:p>
+      <w:pPr>
+        <w:rPr>
+          <w:rFonts w:ascii="Times New Roman" w:hAnsi="Times New Roman" w:cs="Times New Roman"/>
+          <w:sz w:val="26"/>
+          <w:szCs w:val="26"/>
+        </w:rPr>
+      </w:pPr>
     </w:p>
     <w:sectPr>
       <w:pgSz w:w="11909" w:h="16834" w:code="9"/>
@@ -1850,7 +6641,6 @@
   <w:style w:type="character" w:default="1" w:styleId="DefaultParagraphFont">
     <w:name w:val="Default Paragraph Font"/>
     <w:uiPriority w:val="1"/>
-    <w:semiHidden/>
     <w:unhideWhenUsed/>
   </w:style>
   <w:style w:type="table" w:default="1" w:styleId="TableNormal">

</xml_diff>